<commit_message>
change .git ignore file location
</commit_message>
<xml_diff>
--- a/tools/git.docx
+++ b/tools/git.docx
@@ -10,25 +10,14 @@
           <w:rFonts w:hint="eastAsia"/>
         </w:rPr>
       </w:pPr>
-      <w:proofErr w:type="spellStart"/>
-      <w:r>
-        <w:t>Git</w:t>
-      </w:r>
-      <w:proofErr w:type="spellEnd"/>
-      <w:r>
-        <w:rPr>
-          <w:rFonts w:hint="eastAsia"/>
-        </w:rPr>
-        <w:t xml:space="preserve"> H</w:t>
-      </w:r>
-      <w:r>
-        <w:t xml:space="preserve">ub </w:t>
-      </w:r>
-      <w:r>
-        <w:rPr>
-          <w:rFonts w:hint="eastAsia"/>
-        </w:rPr>
-        <w:t>配置：</w:t>
+      <w:r>
+        <w:t xml:space="preserve">Git </w:t>
+      </w:r>
+      <w:r>
+        <w:rPr>
+          <w:rFonts w:hint="eastAsia"/>
+        </w:rPr>
+        <w:t>常用指令</w:t>
       </w:r>
     </w:p>
     <w:p>
@@ -41,7 +30,6 @@
         <w:spacing w:line="360" w:lineRule="auto"/>
         <w:rPr>
           <w:rStyle w:val="HTML"/>
-          <w:rFonts w:hint="eastAsia"/>
           <w:sz w:val="21"/>
           <w:szCs w:val="21"/>
         </w:rPr>
@@ -53,46 +41,58 @@
           <w:sz w:val="21"/>
           <w:szCs w:val="21"/>
         </w:rPr>
-        <w:t>生成</w:t>
-      </w:r>
-      <w:r>
-        <w:rPr>
-          <w:rStyle w:val="HTML"/>
-          <w:rFonts w:hint="eastAsia"/>
-          <w:sz w:val="21"/>
-          <w:szCs w:val="21"/>
-        </w:rPr>
-        <w:t>SSH</w:t>
-      </w:r>
-      <w:r>
-        <w:rPr>
-          <w:rStyle w:val="HTML"/>
-          <w:rFonts w:hint="eastAsia"/>
-          <w:sz w:val="21"/>
-          <w:szCs w:val="21"/>
-        </w:rPr>
-        <w:t xml:space="preserve"> </w:t>
-      </w:r>
-      <w:r>
-        <w:rPr>
-          <w:rStyle w:val="HTML"/>
-          <w:rFonts w:hint="eastAsia"/>
-          <w:sz w:val="21"/>
-          <w:szCs w:val="21"/>
-        </w:rPr>
-        <w:t>K</w:t>
-      </w:r>
-      <w:r>
-        <w:rPr>
-          <w:rStyle w:val="HTML"/>
-          <w:rFonts w:hint="eastAsia"/>
-          <w:sz w:val="21"/>
-          <w:szCs w:val="21"/>
-        </w:rPr>
-        <w:t>ey</w:t>
-      </w:r>
-      <w:bookmarkStart w:id="0" w:name="_GoBack"/>
-      <w:bookmarkEnd w:id="0"/>
+        <w:t>初始化</w:t>
+      </w:r>
+    </w:p>
+    <w:p>
+      <w:pPr>
+        <w:ind w:firstLine="357"/>
+        <w:rPr>
+          <w:rFonts w:hint="eastAsia"/>
+        </w:rPr>
+      </w:pPr>
+      <w:r>
+        <w:rPr>
+          <w:rFonts w:hint="eastAsia"/>
+        </w:rPr>
+        <w:t>首先需要创建一个</w:t>
+      </w:r>
+      <w:r>
+        <w:rPr>
+          <w:rFonts w:hint="eastAsia"/>
+        </w:rPr>
+        <w:t>repo</w:t>
+      </w:r>
+      <w:r>
+        <w:rPr>
+          <w:rFonts w:hint="eastAsia"/>
+        </w:rPr>
+        <w:t>，这是</w:t>
+      </w:r>
+      <w:r>
+        <w:rPr>
+          <w:rFonts w:hint="eastAsia"/>
+        </w:rPr>
+        <w:t>cd</w:t>
+      </w:r>
+      <w:r>
+        <w:rPr>
+          <w:rFonts w:hint="eastAsia"/>
+        </w:rPr>
+        <w:t>到文件夹底下，然后</w:t>
+      </w:r>
+      <w:r>
+        <w:rPr>
+          <w:rFonts w:hint="eastAsia"/>
+        </w:rPr>
+        <w:t>init</w:t>
+      </w:r>
+      <w:r>
+        <w:rPr>
+          <w:rFonts w:hint="eastAsia"/>
+        </w:rPr>
+        <w:t>。</w:t>
+      </w:r>
     </w:p>
     <w:p>
       <w:pPr>
@@ -102,214 +102,25 @@
         <w:ind w:left="357" w:firstLineChars="0" w:firstLine="0"/>
         <w:jc w:val="left"/>
         <w:rPr>
-          <w:b/>
-          <w:i/>
-          <w:color w:val="414141"/>
-          <w:kern w:val="0"/>
-          <w:sz w:val="24"/>
-          <w:szCs w:val="24"/>
-        </w:rPr>
-      </w:pPr>
-      <w:r>
-        <w:rPr>
-          <w:b/>
-          <w:i/>
-          <w:color w:val="414141"/>
-          <w:kern w:val="0"/>
-          <w:sz w:val="24"/>
-          <w:szCs w:val="24"/>
-        </w:rPr>
-        <w:t xml:space="preserve">$ </w:t>
-      </w:r>
-      <w:proofErr w:type="spellStart"/>
-      <w:proofErr w:type="gramStart"/>
-      <w:r>
-        <w:rPr>
-          <w:b/>
-          <w:i/>
-          <w:color w:val="414141"/>
-          <w:kern w:val="0"/>
-          <w:sz w:val="24"/>
-          <w:szCs w:val="24"/>
-        </w:rPr>
-        <w:t>ssh-keygen</w:t>
-      </w:r>
-      <w:proofErr w:type="spellEnd"/>
-      <w:proofErr w:type="gramEnd"/>
-      <w:r>
-        <w:rPr>
-          <w:b/>
-          <w:i/>
-          <w:color w:val="414141"/>
-          <w:kern w:val="0"/>
-          <w:sz w:val="24"/>
-          <w:szCs w:val="24"/>
-        </w:rPr>
-        <w:t xml:space="preserve"> -t </w:t>
-      </w:r>
-      <w:proofErr w:type="spellStart"/>
-      <w:r>
-        <w:rPr>
-          <w:b/>
-          <w:i/>
-          <w:color w:val="414141"/>
-          <w:kern w:val="0"/>
-          <w:sz w:val="24"/>
-          <w:szCs w:val="24"/>
-        </w:rPr>
-        <w:t>rsa</w:t>
-      </w:r>
-      <w:proofErr w:type="spellEnd"/>
-      <w:r>
-        <w:rPr>
-          <w:b/>
-          <w:i/>
-          <w:color w:val="414141"/>
-          <w:kern w:val="0"/>
-          <w:sz w:val="24"/>
-          <w:szCs w:val="24"/>
-        </w:rPr>
-        <w:t xml:space="preserve"> -C </w:t>
-      </w:r>
-      <w:r>
-        <w:rPr>
-          <w:b/>
-          <w:i/>
-          <w:color w:val="414141"/>
-          <w:kern w:val="0"/>
-          <w:sz w:val="24"/>
-          <w:szCs w:val="24"/>
-        </w:rPr>
-        <w:t>tong.wu.stap@gmail.com</w:t>
-      </w:r>
-    </w:p>
-    <w:p>
-      <w:pPr>
-        <w:spacing w:line="360" w:lineRule="auto"/>
-        <w:rPr>
-          <w:rStyle w:val="HTML"/>
-          <w:rFonts w:hint="eastAsia"/>
-          <w:sz w:val="21"/>
-          <w:szCs w:val="21"/>
-        </w:rPr>
-      </w:pPr>
-      <w:r>
-        <w:rPr>
-          <w:rStyle w:val="HTML"/>
-          <w:rFonts w:hint="eastAsia"/>
-          <w:sz w:val="21"/>
-          <w:szCs w:val="21"/>
-        </w:rPr>
-        <w:t>然后会有说存在那个文件里面，直接回车。</w:t>
-      </w:r>
-      <w:r>
-        <w:rPr>
-          <w:rStyle w:val="HTML"/>
-          <w:rFonts w:hint="eastAsia"/>
-          <w:sz w:val="21"/>
-          <w:szCs w:val="21"/>
-        </w:rPr>
-        <w:t>输密码</w:t>
-      </w:r>
-      <w:r>
-        <w:rPr>
-          <w:rStyle w:val="HTML"/>
-          <w:rFonts w:hint="eastAsia"/>
-          <w:sz w:val="21"/>
-          <w:szCs w:val="21"/>
-        </w:rPr>
-        <w:t>。下面这个文件</w:t>
-      </w:r>
-      <w:proofErr w:type="gramStart"/>
-      <w:r>
-        <w:rPr>
-          <w:rStyle w:val="HTML"/>
-          <w:rFonts w:hint="eastAsia"/>
-          <w:sz w:val="21"/>
-          <w:szCs w:val="21"/>
-        </w:rPr>
-        <w:t>里面存</w:t>
-      </w:r>
-      <w:proofErr w:type="gramEnd"/>
-      <w:r>
-        <w:rPr>
-          <w:rStyle w:val="HTML"/>
-          <w:rFonts w:hint="eastAsia"/>
-          <w:sz w:val="21"/>
-          <w:szCs w:val="21"/>
-        </w:rPr>
-        <w:t>的是</w:t>
-      </w:r>
-      <w:proofErr w:type="spellStart"/>
-      <w:r>
-        <w:rPr>
-          <w:rStyle w:val="HTML"/>
-          <w:rFonts w:hint="eastAsia"/>
-          <w:sz w:val="21"/>
-          <w:szCs w:val="21"/>
-        </w:rPr>
-        <w:t>ssh</w:t>
-      </w:r>
-      <w:proofErr w:type="spellEnd"/>
-      <w:r>
-        <w:rPr>
-          <w:rStyle w:val="HTML"/>
-          <w:rFonts w:hint="eastAsia"/>
-          <w:sz w:val="21"/>
-          <w:szCs w:val="21"/>
-        </w:rPr>
-        <w:t xml:space="preserve"> key</w:t>
-      </w:r>
-    </w:p>
-    <w:p>
-      <w:pPr>
-        <w:spacing w:line="360" w:lineRule="auto"/>
-        <w:rPr>
-          <w:rStyle w:val="HTML"/>
-          <w:rFonts w:hint="eastAsia"/>
-          <w:sz w:val="21"/>
-          <w:szCs w:val="21"/>
-        </w:rPr>
-      </w:pPr>
-      <w:r>
-        <w:rPr>
-          <w:noProof/>
-        </w:rPr>
-        <w:drawing>
-          <wp:inline distT="0" distB="0" distL="0" distR="0" wp14:anchorId="53AF92BD" wp14:editId="119D3BE6">
-            <wp:extent cx="4638675" cy="1076325"/>
-            <wp:effectExtent l="0" t="0" r="9525" b="9525"/>
-            <wp:docPr id="1" name="图片 1"/>
-            <wp:cNvGraphicFramePr>
-              <a:graphicFrameLocks xmlns:a="http://schemas.openxmlformats.org/drawingml/2006/main" noChangeAspect="1"/>
-            </wp:cNvGraphicFramePr>
-            <a:graphic xmlns:a="http://schemas.openxmlformats.org/drawingml/2006/main">
-              <a:graphicData uri="http://schemas.openxmlformats.org/drawingml/2006/picture">
-                <pic:pic xmlns:pic="http://schemas.openxmlformats.org/drawingml/2006/picture">
-                  <pic:nvPicPr>
-                    <pic:cNvPr id="0" name=""/>
-                    <pic:cNvPicPr/>
-                  </pic:nvPicPr>
-                  <pic:blipFill>
-                    <a:blip r:embed="rId6"/>
-                    <a:stretch>
-                      <a:fillRect/>
-                    </a:stretch>
-                  </pic:blipFill>
-                  <pic:spPr>
-                    <a:xfrm>
-                      <a:off x="0" y="0"/>
-                      <a:ext cx="4638675" cy="1076325"/>
-                    </a:xfrm>
-                    <a:prstGeom prst="rect">
-                      <a:avLst/>
-                    </a:prstGeom>
-                  </pic:spPr>
-                </pic:pic>
-              </a:graphicData>
-            </a:graphic>
-          </wp:inline>
-        </w:drawing>
+          <w:rFonts w:hint="eastAsia"/>
+          <w:b/>
+          <w:i/>
+          <w:color w:val="414141"/>
+          <w:kern w:val="0"/>
+          <w:sz w:val="24"/>
+          <w:szCs w:val="24"/>
+        </w:rPr>
+      </w:pPr>
+      <w:r>
+        <w:rPr>
+          <w:b/>
+          <w:i/>
+          <w:color w:val="414141"/>
+          <w:kern w:val="0"/>
+          <w:sz w:val="24"/>
+          <w:szCs w:val="24"/>
+        </w:rPr>
+        <w:t>$ git init</w:t>
       </w:r>
     </w:p>
     <w:p>
@@ -334,89 +145,25 @@
           <w:sz w:val="21"/>
           <w:szCs w:val="21"/>
         </w:rPr>
-        <w:t>在</w:t>
-      </w:r>
-      <w:proofErr w:type="spellStart"/>
-      <w:r>
-        <w:rPr>
-          <w:rStyle w:val="HTML"/>
-          <w:rFonts w:hint="eastAsia"/>
-          <w:sz w:val="21"/>
-          <w:szCs w:val="21"/>
-        </w:rPr>
-        <w:t>github</w:t>
-      </w:r>
-      <w:proofErr w:type="spellEnd"/>
-      <w:r>
-        <w:rPr>
-          <w:rStyle w:val="HTML"/>
-          <w:rFonts w:hint="eastAsia"/>
-          <w:sz w:val="21"/>
-          <w:szCs w:val="21"/>
-        </w:rPr>
-        <w:t>上设置</w:t>
-      </w:r>
-      <w:proofErr w:type="spellStart"/>
-      <w:r>
-        <w:rPr>
-          <w:rStyle w:val="HTML"/>
-          <w:rFonts w:hint="eastAsia"/>
-          <w:sz w:val="21"/>
-          <w:szCs w:val="21"/>
-        </w:rPr>
-        <w:t>ssh</w:t>
-      </w:r>
-      <w:proofErr w:type="spellEnd"/>
-      <w:r>
-        <w:rPr>
-          <w:rStyle w:val="HTML"/>
-          <w:rFonts w:hint="eastAsia"/>
-          <w:sz w:val="21"/>
-          <w:szCs w:val="21"/>
-        </w:rPr>
-        <w:t xml:space="preserve"> key</w:t>
-      </w:r>
-    </w:p>
-    <w:p>
-      <w:pPr>
-        <w:rPr>
-          <w:rFonts w:hint="eastAsia"/>
-        </w:rPr>
-      </w:pPr>
-      <w:r>
-        <w:rPr>
-          <w:rFonts w:hint="eastAsia"/>
-        </w:rPr>
-        <w:t>复制</w:t>
-      </w:r>
-      <w:proofErr w:type="spellStart"/>
-      <w:r>
-        <w:rPr>
-          <w:rFonts w:hint="eastAsia"/>
-        </w:rPr>
-        <w:t>ssh</w:t>
-      </w:r>
-      <w:proofErr w:type="spellEnd"/>
-      <w:r>
-        <w:rPr>
-          <w:rFonts w:hint="eastAsia"/>
-        </w:rPr>
-        <w:t xml:space="preserve"> key</w:t>
-      </w:r>
-      <w:r>
-        <w:rPr>
-          <w:rFonts w:hint="eastAsia"/>
-        </w:rPr>
-        <w:t>到</w:t>
-      </w:r>
-      <w:proofErr w:type="spellStart"/>
-      <w:r>
-        <w:rPr>
-          <w:rFonts w:hint="eastAsia"/>
-        </w:rPr>
-        <w:t>github</w:t>
-      </w:r>
-      <w:proofErr w:type="spellEnd"/>
+        <w:t>添加文件到repo里面</w:t>
+      </w:r>
+    </w:p>
+    <w:p>
+      <w:pPr>
+        <w:ind w:firstLine="360"/>
+      </w:pPr>
+      <w:r>
+        <w:rPr>
+          <w:rFonts w:hint="eastAsia"/>
+        </w:rPr>
+        <w:t>在文件系统里面的文件如果不添加到</w:t>
+      </w:r>
+      <w:r>
+        <w:rPr>
+          <w:rFonts w:hint="eastAsia"/>
+        </w:rPr>
+        <w:t>git</w:t>
+      </w:r>
       <w:r>
         <w:rPr>
           <w:rFonts w:hint="eastAsia"/>
@@ -427,25 +174,93 @@
         <w:rPr>
           <w:rFonts w:hint="eastAsia"/>
         </w:rPr>
-        <w:t>account settings</w:t>
-      </w:r>
-      <w:r>
-        <w:t xml:space="preserve"> </w:t>
-      </w:r>
-      <w:r>
-        <w:rPr>
-          <w:rFonts w:hint="eastAsia"/>
-        </w:rPr>
-        <w:t>-</w:t>
-      </w:r>
-      <w:r>
-        <w:t>&gt; SSH Keys</w:t>
-      </w:r>
-      <w:r>
-        <w:rPr>
-          <w:rFonts w:hint="eastAsia"/>
-        </w:rPr>
-        <w:t>里</w:t>
+        <w:t>repo</w:t>
+      </w:r>
+      <w:r>
+        <w:rPr>
+          <w:rFonts w:hint="eastAsia"/>
+        </w:rPr>
+        <w:t>里面，不会自动被</w:t>
+      </w:r>
+      <w:r>
+        <w:rPr>
+          <w:rFonts w:hint="eastAsia"/>
+        </w:rPr>
+        <w:t>git</w:t>
+      </w:r>
+      <w:r>
+        <w:rPr>
+          <w:rFonts w:hint="eastAsia"/>
+        </w:rPr>
+        <w:t>辨识，需要手动添加，这也是初始化</w:t>
+      </w:r>
+      <w:r>
+        <w:rPr>
+          <w:rFonts w:hint="eastAsia"/>
+        </w:rPr>
+        <w:t>repo</w:t>
+      </w:r>
+      <w:r>
+        <w:rPr>
+          <w:rFonts w:hint="eastAsia"/>
+        </w:rPr>
+        <w:t>是必须要做的事。</w:t>
+      </w:r>
+    </w:p>
+    <w:p>
+      <w:pPr>
+        <w:pStyle w:val="a3"/>
+        <w:widowControl/>
+        <w:spacing w:line="360" w:lineRule="auto"/>
+        <w:ind w:left="357" w:firstLineChars="0" w:firstLine="0"/>
+        <w:jc w:val="left"/>
+        <w:rPr>
+          <w:b/>
+          <w:i/>
+          <w:color w:val="414141"/>
+          <w:kern w:val="0"/>
+          <w:sz w:val="24"/>
+          <w:szCs w:val="24"/>
+        </w:rPr>
+      </w:pPr>
+      <w:r>
+        <w:rPr>
+          <w:b/>
+          <w:i/>
+          <w:color w:val="414141"/>
+          <w:kern w:val="0"/>
+          <w:sz w:val="24"/>
+          <w:szCs w:val="24"/>
+        </w:rPr>
+        <w:t>$ git add Documentation/\*.txt</w:t>
+      </w:r>
+    </w:p>
+    <w:p>
+      <w:pPr>
+        <w:pStyle w:val="a3"/>
+        <w:widowControl/>
+        <w:spacing w:line="360" w:lineRule="auto"/>
+        <w:ind w:left="357" w:firstLineChars="0" w:firstLine="0"/>
+        <w:jc w:val="left"/>
+        <w:rPr>
+          <w:b/>
+          <w:i/>
+          <w:color w:val="414141"/>
+          <w:kern w:val="0"/>
+          <w:sz w:val="24"/>
+          <w:szCs w:val="24"/>
+        </w:rPr>
+      </w:pPr>
+      <w:r>
+        <w:rPr>
+          <w:b/>
+          <w:i/>
+          <w:color w:val="414141"/>
+          <w:kern w:val="0"/>
+          <w:sz w:val="24"/>
+          <w:szCs w:val="24"/>
+        </w:rPr>
+        <w:t>$ git add git-*.sh</w:t>
       </w:r>
     </w:p>
     <w:p>
@@ -466,11 +281,145 @@
       <w:r>
         <w:rPr>
           <w:rStyle w:val="HTML"/>
-          <w:rFonts w:hint="eastAsia"/>
           <w:sz w:val="21"/>
           <w:szCs w:val="21"/>
         </w:rPr>
-        <w:t>测试配置是否成功</w:t>
+        <w:t>g</w:t>
+      </w:r>
+      <w:r>
+        <w:rPr>
+          <w:rStyle w:val="HTML"/>
+          <w:sz w:val="21"/>
+          <w:szCs w:val="21"/>
+        </w:rPr>
+        <w:t>itign</w:t>
+      </w:r>
+      <w:r>
+        <w:rPr>
+          <w:rStyle w:val="HTML"/>
+          <w:sz w:val="21"/>
+          <w:szCs w:val="21"/>
+        </w:rPr>
+        <w:t>ore</w:t>
+      </w:r>
+    </w:p>
+    <w:p>
+      <w:pPr>
+        <w:ind w:firstLine="360"/>
+      </w:pPr>
+      <w:r>
+        <w:rPr>
+          <w:rFonts w:hint="eastAsia"/>
+        </w:rPr>
+        <w:t>用于忽略不想加入</w:t>
+      </w:r>
+      <w:r>
+        <w:rPr>
+          <w:rFonts w:hint="eastAsia"/>
+        </w:rPr>
+        <w:t>git repo</w:t>
+      </w:r>
+      <w:r>
+        <w:rPr>
+          <w:rFonts w:hint="eastAsia"/>
+        </w:rPr>
+        <w:t>中的文件，这个命令在类似</w:t>
+      </w:r>
+      <w:r>
+        <w:rPr>
+          <w:rFonts w:hint="eastAsia"/>
+        </w:rPr>
+        <w:t>eclipse project</w:t>
+      </w:r>
+      <w:r>
+        <w:rPr>
+          <w:rFonts w:hint="eastAsia"/>
+        </w:rPr>
+        <w:t>的时候很有用处，可以把</w:t>
+      </w:r>
+      <w:r>
+        <w:rPr>
+          <w:rFonts w:hint="eastAsia"/>
+        </w:rPr>
+        <w:t>bin</w:t>
+      </w:r>
+      <w:r>
+        <w:rPr>
+          <w:rFonts w:hint="eastAsia"/>
+        </w:rPr>
+        <w:t>文件夹加入到</w:t>
+      </w:r>
+      <w:r>
+        <w:rPr>
+          <w:rFonts w:hint="eastAsia"/>
+        </w:rPr>
+        <w:t>gitignore</w:t>
+      </w:r>
+      <w:r>
+        <w:rPr>
+          <w:rFonts w:hint="eastAsia"/>
+        </w:rPr>
+        <w:t>文件当中，这样可以直接</w:t>
+      </w:r>
+      <w:r>
+        <w:rPr>
+          <w:rFonts w:hint="eastAsia"/>
+        </w:rPr>
+        <w:t xml:space="preserve">add  </w:t>
+      </w:r>
+      <w:r>
+        <w:t>–</w:t>
+      </w:r>
+      <w:r>
+        <w:rPr>
+          <w:rFonts w:hint="eastAsia"/>
+        </w:rPr>
+        <w:t>a</w:t>
+      </w:r>
+      <w:r>
+        <w:rPr>
+          <w:rFonts w:hint="eastAsia"/>
+        </w:rPr>
+        <w:t>文件而不会受影响。</w:t>
+      </w:r>
+      <w:r>
+        <w:rPr>
+          <w:rFonts w:hint="eastAsia"/>
+        </w:rPr>
+        <w:t>注意这个文件要起作用必须先</w:t>
+      </w:r>
+      <w:r>
+        <w:t>add</w:t>
+      </w:r>
+      <w:r>
+        <w:rPr>
+          <w:rFonts w:hint="eastAsia"/>
+        </w:rPr>
+        <w:t>到</w:t>
+      </w:r>
+      <w:r>
+        <w:rPr>
+          <w:rFonts w:hint="eastAsia"/>
+        </w:rPr>
+        <w:t>repo</w:t>
+      </w:r>
+      <w:r>
+        <w:rPr>
+          <w:rFonts w:hint="eastAsia"/>
+        </w:rPr>
+        <w:t>里面，要是没有加入会导致不起作用，一起添加入</w:t>
+      </w:r>
+      <w:r>
+        <w:rPr>
+          <w:rFonts w:hint="eastAsia"/>
+        </w:rPr>
+        <w:t>repo</w:t>
+      </w:r>
+      <w:r>
+        <w:rPr>
+          <w:rFonts w:hint="eastAsia"/>
+        </w:rPr>
+        <w:t>。</w:t>
       </w:r>
     </w:p>
     <w:p>
@@ -481,100 +430,421 @@
         <w:ind w:left="357" w:firstLineChars="0" w:firstLine="0"/>
         <w:jc w:val="left"/>
         <w:rPr>
-          <w:rFonts w:hint="eastAsia"/>
-          <w:b/>
-          <w:i/>
-          <w:color w:val="414141"/>
-          <w:kern w:val="0"/>
-          <w:sz w:val="24"/>
-          <w:szCs w:val="24"/>
-        </w:rPr>
-      </w:pPr>
-      <w:r>
-        <w:rPr>
-          <w:b/>
-          <w:i/>
-          <w:color w:val="414141"/>
-          <w:kern w:val="0"/>
-          <w:sz w:val="24"/>
-          <w:szCs w:val="24"/>
-        </w:rPr>
-        <w:t>$</w:t>
-      </w:r>
-      <w:r>
-        <w:rPr>
-          <w:rFonts w:hint="eastAsia"/>
-          <w:b/>
-          <w:i/>
-          <w:color w:val="414141"/>
-          <w:kern w:val="0"/>
-          <w:sz w:val="24"/>
-          <w:szCs w:val="24"/>
+          <w:b/>
+          <w:i/>
+          <w:color w:val="414141"/>
+          <w:kern w:val="0"/>
+          <w:sz w:val="24"/>
+          <w:szCs w:val="24"/>
+        </w:rPr>
+      </w:pPr>
+      <w:r>
+        <w:rPr>
+          <w:b/>
+          <w:i/>
+          <w:color w:val="414141"/>
+          <w:kern w:val="0"/>
+          <w:sz w:val="24"/>
+          <w:szCs w:val="24"/>
+        </w:rPr>
+        <w:t>$ cd /home/user/doc</w:t>
+      </w:r>
+    </w:p>
+    <w:p>
+      <w:pPr>
+        <w:pStyle w:val="a3"/>
+        <w:widowControl/>
+        <w:spacing w:line="360" w:lineRule="auto"/>
+        <w:ind w:left="357" w:firstLineChars="0" w:firstLine="0"/>
+        <w:jc w:val="left"/>
+        <w:rPr>
+          <w:b/>
+          <w:i/>
+          <w:color w:val="414141"/>
+          <w:kern w:val="0"/>
+          <w:sz w:val="24"/>
+          <w:szCs w:val="24"/>
+        </w:rPr>
+      </w:pPr>
+      <w:r>
+        <w:rPr>
+          <w:b/>
+          <w:i/>
+          <w:color w:val="414141"/>
+          <w:kern w:val="0"/>
+          <w:sz w:val="24"/>
+          <w:szCs w:val="24"/>
+        </w:rPr>
+        <w:t>$ vim .gitignore</w:t>
+      </w:r>
+    </w:p>
+    <w:p>
+      <w:pPr>
+        <w:pStyle w:val="a3"/>
+        <w:widowControl/>
+        <w:spacing w:line="360" w:lineRule="auto"/>
+        <w:ind w:left="357" w:firstLineChars="0" w:firstLine="0"/>
+        <w:jc w:val="left"/>
+        <w:rPr>
+          <w:b/>
+          <w:i/>
+          <w:color w:val="414141"/>
+          <w:kern w:val="0"/>
+          <w:sz w:val="24"/>
+          <w:szCs w:val="24"/>
+        </w:rPr>
+      </w:pPr>
+      <w:commentRangeStart w:id="0"/>
+      <w:r>
+        <w:rPr>
+          <w:b/>
+          <w:i/>
+          <w:color w:val="414141"/>
+          <w:kern w:val="0"/>
+          <w:sz w:val="24"/>
+          <w:szCs w:val="24"/>
+        </w:rPr>
+        <w:t xml:space="preserve">$ </w:t>
+      </w:r>
+      <w:r>
+        <w:rPr>
+          <w:b/>
+          <w:i/>
+          <w:color w:val="414141"/>
+          <w:kern w:val="0"/>
+          <w:sz w:val="24"/>
+          <w:szCs w:val="24"/>
+        </w:rPr>
+        <w:t>git add .gitignore</w:t>
+      </w:r>
+      <w:commentRangeEnd w:id="0"/>
+      <w:r>
+        <w:rPr>
+          <w:rStyle w:val="a6"/>
+        </w:rPr>
+        <w:commentReference w:id="0"/>
+      </w:r>
+    </w:p>
+    <w:p>
+      <w:pPr>
+        <w:pStyle w:val="a3"/>
+        <w:widowControl/>
+        <w:spacing w:line="360" w:lineRule="auto"/>
+        <w:ind w:left="357" w:firstLineChars="0" w:firstLine="0"/>
+        <w:jc w:val="left"/>
+        <w:rPr>
+          <w:rFonts w:hint="eastAsia"/>
+          <w:b/>
+          <w:i/>
+          <w:color w:val="414141"/>
+          <w:kern w:val="0"/>
+          <w:sz w:val="24"/>
+          <w:szCs w:val="24"/>
+        </w:rPr>
+      </w:pPr>
+      <w:r>
+        <w:rPr>
+          <w:b/>
+          <w:i/>
+          <w:color w:val="414141"/>
+          <w:kern w:val="0"/>
+          <w:sz w:val="24"/>
+          <w:szCs w:val="24"/>
+        </w:rPr>
+        <w:t>$ git commit</w:t>
+      </w:r>
+    </w:p>
+    <w:p>
+      <w:pPr>
+        <w:ind w:firstLine="360"/>
+        <w:rPr>
+          <w:rFonts w:hint="eastAsia"/>
+        </w:rPr>
+      </w:pPr>
+      <w:r>
+        <w:rPr>
+          <w:rFonts w:hint="eastAsia"/>
+        </w:rPr>
+        <w:t>另外，文件的格式是每一行是一中</w:t>
+      </w:r>
+      <w:r>
+        <w:rPr>
+          <w:rFonts w:hint="eastAsia"/>
+        </w:rPr>
+        <w:t>ignore pattern</w:t>
+      </w:r>
+      <w:r>
+        <w:rPr>
+          <w:rFonts w:hint="eastAsia"/>
+        </w:rPr>
+        <w:t>。例如我不想添加</w:t>
+      </w:r>
+      <w:r>
+        <w:rPr>
+          <w:rFonts w:hint="eastAsia"/>
+        </w:rPr>
+        <w:t>docx</w:t>
+      </w:r>
+      <w:r>
+        <w:rPr>
+          <w:rFonts w:hint="eastAsia"/>
+        </w:rPr>
+        <w:t>的临时文件可以用下面的</w:t>
+      </w:r>
+      <w:r>
+        <w:rPr>
+          <w:rFonts w:hint="eastAsia"/>
+        </w:rPr>
+        <w:t>pattern</w:t>
+      </w:r>
+      <w:r>
+        <w:rPr>
+          <w:rFonts w:hint="eastAsia"/>
+        </w:rPr>
+        <w:t>表示。这在本</w:t>
+      </w:r>
+      <w:r>
+        <w:rPr>
+          <w:rFonts w:hint="eastAsia"/>
+        </w:rPr>
+        <w:t>memo</w:t>
+      </w:r>
+      <w:r>
+        <w:rPr>
+          <w:rFonts w:hint="eastAsia"/>
+        </w:rPr>
+        <w:t>里面有</w:t>
+      </w:r>
+      <w:r>
+        <w:rPr>
+          <w:rFonts w:hint="eastAsia"/>
+        </w:rPr>
+        <w:t>示例</w:t>
+      </w:r>
+      <w:bookmarkStart w:id="1" w:name="_GoBack"/>
+      <w:bookmarkEnd w:id="1"/>
+      <w:r>
+        <w:rPr>
+          <w:rFonts w:hint="eastAsia"/>
+        </w:rPr>
+        <w:t>。</w:t>
+      </w:r>
+    </w:p>
+    <w:p>
+      <w:pPr>
+        <w:pStyle w:val="a3"/>
+        <w:widowControl/>
+        <w:spacing w:line="360" w:lineRule="auto"/>
+        <w:ind w:left="357" w:firstLineChars="0" w:firstLine="0"/>
+        <w:jc w:val="left"/>
+        <w:rPr>
+          <w:b/>
+          <w:i/>
+          <w:color w:val="414141"/>
+          <w:kern w:val="0"/>
+          <w:sz w:val="24"/>
+          <w:szCs w:val="24"/>
+        </w:rPr>
+      </w:pPr>
+      <w:r>
+        <w:rPr>
+          <w:b/>
+          <w:i/>
+          <w:color w:val="414141"/>
+          <w:kern w:val="0"/>
+          <w:sz w:val="24"/>
+          <w:szCs w:val="24"/>
+        </w:rPr>
+        <w:t>~$*</w:t>
+      </w:r>
+    </w:p>
+    <w:p>
+      <w:pPr>
+        <w:ind w:firstLine="360"/>
+        <w:rPr>
+          <w:rFonts w:hint="eastAsia"/>
+        </w:rPr>
+      </w:pPr>
+    </w:p>
+    <w:p>
+      <w:pPr>
+        <w:pStyle w:val="1"/>
+        <w:spacing w:line="360" w:lineRule="auto"/>
+      </w:pPr>
+      <w:r>
+        <w:t>Git</w:t>
+      </w:r>
+      <w:r>
+        <w:rPr>
+          <w:rFonts w:hint="eastAsia"/>
+        </w:rPr>
+        <w:t xml:space="preserve"> H</w:t>
+      </w:r>
+      <w:r>
+        <w:t xml:space="preserve">ub </w:t>
+      </w:r>
+      <w:r>
+        <w:rPr>
+          <w:rFonts w:hint="eastAsia"/>
+        </w:rPr>
+        <w:t>配置：</w:t>
+      </w:r>
+    </w:p>
+    <w:p>
+      <w:pPr>
+        <w:pStyle w:val="2"/>
+        <w:numPr>
+          <w:ilvl w:val="0"/>
+          <w:numId w:val="4"/>
+        </w:numPr>
+        <w:spacing w:line="360" w:lineRule="auto"/>
+        <w:rPr>
+          <w:rStyle w:val="HTML"/>
+          <w:sz w:val="21"/>
+          <w:szCs w:val="21"/>
+        </w:rPr>
+      </w:pPr>
+      <w:r>
+        <w:rPr>
+          <w:rStyle w:val="HTML"/>
+          <w:rFonts w:hint="eastAsia"/>
+          <w:sz w:val="21"/>
+          <w:szCs w:val="21"/>
+        </w:rPr>
+        <w:t>生成</w:t>
+      </w:r>
+      <w:r>
+        <w:rPr>
+          <w:rStyle w:val="HTML"/>
+          <w:rFonts w:hint="eastAsia"/>
+          <w:sz w:val="21"/>
+          <w:szCs w:val="21"/>
+        </w:rPr>
+        <w:t>SSH</w:t>
+      </w:r>
+      <w:r>
+        <w:rPr>
+          <w:rStyle w:val="HTML"/>
+          <w:rFonts w:hint="eastAsia"/>
+          <w:sz w:val="21"/>
+          <w:szCs w:val="21"/>
         </w:rPr>
         <w:t xml:space="preserve"> </w:t>
       </w:r>
-      <w:proofErr w:type="spellStart"/>
-      <w:proofErr w:type="gramStart"/>
-      <w:r>
-        <w:rPr>
-          <w:b/>
-          <w:i/>
-          <w:color w:val="414141"/>
-          <w:kern w:val="0"/>
-          <w:sz w:val="24"/>
-          <w:szCs w:val="24"/>
-        </w:rPr>
-        <w:t>ssh</w:t>
-      </w:r>
-      <w:proofErr w:type="spellEnd"/>
-      <w:proofErr w:type="gramEnd"/>
-      <w:r>
-        <w:rPr>
-          <w:b/>
-          <w:i/>
-          <w:color w:val="414141"/>
-          <w:kern w:val="0"/>
-          <w:sz w:val="24"/>
-          <w:szCs w:val="24"/>
-        </w:rPr>
-        <w:t xml:space="preserve"> </w:t>
-      </w:r>
-      <w:r>
-        <w:rPr>
-          <w:b/>
-          <w:i/>
-          <w:color w:val="414141"/>
-          <w:kern w:val="0"/>
-          <w:sz w:val="24"/>
-          <w:szCs w:val="24"/>
-        </w:rPr>
-        <w:t xml:space="preserve">-T </w:t>
-      </w:r>
-      <w:r>
-        <w:rPr>
-          <w:b/>
-          <w:i/>
-          <w:color w:val="414141"/>
-          <w:kern w:val="0"/>
-          <w:sz w:val="24"/>
-          <w:szCs w:val="24"/>
-        </w:rPr>
-        <w:t>git@github.com</w:t>
-      </w:r>
-    </w:p>
-    <w:p>
-      <w:pPr>
+      <w:r>
+        <w:rPr>
+          <w:rStyle w:val="HTML"/>
+          <w:rFonts w:hint="eastAsia"/>
+          <w:sz w:val="21"/>
+          <w:szCs w:val="21"/>
+        </w:rPr>
+        <w:t>K</w:t>
+      </w:r>
+      <w:r>
+        <w:rPr>
+          <w:rStyle w:val="HTML"/>
+          <w:rFonts w:hint="eastAsia"/>
+          <w:sz w:val="21"/>
+          <w:szCs w:val="21"/>
+        </w:rPr>
+        <w:t>ey</w:t>
+      </w:r>
+    </w:p>
+    <w:p>
+      <w:pPr>
+        <w:pStyle w:val="a3"/>
+        <w:widowControl/>
         <w:spacing w:line="360" w:lineRule="auto"/>
+        <w:ind w:left="357" w:firstLineChars="0" w:firstLine="0"/>
+        <w:jc w:val="left"/>
+        <w:rPr>
+          <w:b/>
+          <w:i/>
+          <w:color w:val="414141"/>
+          <w:kern w:val="0"/>
+          <w:sz w:val="24"/>
+          <w:szCs w:val="24"/>
+        </w:rPr>
+      </w:pPr>
+      <w:r>
+        <w:rPr>
+          <w:b/>
+          <w:i/>
+          <w:color w:val="414141"/>
+          <w:kern w:val="0"/>
+          <w:sz w:val="24"/>
+          <w:szCs w:val="24"/>
+        </w:rPr>
+        <w:t xml:space="preserve">$ ssh-keygen -t rsa -C </w:t>
+      </w:r>
+      <w:r>
+        <w:rPr>
+          <w:b/>
+          <w:i/>
+          <w:color w:val="414141"/>
+          <w:kern w:val="0"/>
+          <w:sz w:val="24"/>
+          <w:szCs w:val="24"/>
+        </w:rPr>
+        <w:t>tong.wu.stap@gmail.com</w:t>
+      </w:r>
+    </w:p>
+    <w:p>
+      <w:pPr>
+        <w:spacing w:line="360" w:lineRule="auto"/>
+        <w:rPr>
+          <w:rStyle w:val="HTML"/>
+          <w:sz w:val="21"/>
+          <w:szCs w:val="21"/>
+        </w:rPr>
+      </w:pPr>
+      <w:r>
+        <w:rPr>
+          <w:rStyle w:val="HTML"/>
+          <w:rFonts w:hint="eastAsia"/>
+          <w:sz w:val="21"/>
+          <w:szCs w:val="21"/>
+        </w:rPr>
+        <w:t>然后会有说存在那个文件里面，直接回车。</w:t>
+      </w:r>
+      <w:r>
+        <w:rPr>
+          <w:rStyle w:val="HTML"/>
+          <w:rFonts w:hint="eastAsia"/>
+          <w:sz w:val="21"/>
+          <w:szCs w:val="21"/>
+        </w:rPr>
+        <w:t>输密码</w:t>
+      </w:r>
+      <w:r>
+        <w:rPr>
+          <w:rStyle w:val="HTML"/>
+          <w:rFonts w:hint="eastAsia"/>
+          <w:sz w:val="21"/>
+          <w:szCs w:val="21"/>
+        </w:rPr>
+        <w:t>。下面这个文件里面存的是ssh key</w:t>
+      </w:r>
+    </w:p>
+    <w:p>
+      <w:pPr>
+        <w:spacing w:line="360" w:lineRule="auto"/>
+        <w:rPr>
+          <w:rStyle w:val="HTML"/>
+          <w:sz w:val="21"/>
+          <w:szCs w:val="21"/>
+        </w:rPr>
       </w:pPr>
       <w:r>
         <w:rPr>
           <w:noProof/>
         </w:rPr>
+        <w:lastRenderedPageBreak/>
         <w:drawing>
-          <wp:inline distT="0" distB="0" distL="0" distR="0" wp14:anchorId="334ED023" wp14:editId="1BD44E36">
-            <wp:extent cx="5274310" cy="620830"/>
-            <wp:effectExtent l="0" t="0" r="2540" b="8255"/>
-            <wp:docPr id="2" name="图片 2"/>
+          <wp:inline distT="0" distB="0" distL="0" distR="0" wp14:anchorId="1AF8933D" wp14:editId="4D354754">
+            <wp:extent cx="4638675" cy="1076325"/>
+            <wp:effectExtent l="0" t="0" r="9525" b="9525"/>
+            <wp:docPr id="1" name="图片 1"/>
             <wp:cNvGraphicFramePr>
               <a:graphicFrameLocks xmlns:a="http://schemas.openxmlformats.org/drawingml/2006/main" noChangeAspect="1"/>
             </wp:cNvGraphicFramePr>
@@ -594,6 +864,217 @@
                   <pic:spPr>
                     <a:xfrm>
                       <a:off x="0" y="0"/>
+                      <a:ext cx="4638675" cy="1076325"/>
+                    </a:xfrm>
+                    <a:prstGeom prst="rect">
+                      <a:avLst/>
+                    </a:prstGeom>
+                  </pic:spPr>
+                </pic:pic>
+              </a:graphicData>
+            </a:graphic>
+          </wp:inline>
+        </w:drawing>
+      </w:r>
+    </w:p>
+    <w:p>
+      <w:pPr>
+        <w:pStyle w:val="2"/>
+        <w:numPr>
+          <w:ilvl w:val="0"/>
+          <w:numId w:val="4"/>
+        </w:numPr>
+        <w:spacing w:line="360" w:lineRule="auto"/>
+        <w:rPr>
+          <w:rStyle w:val="HTML"/>
+          <w:sz w:val="21"/>
+          <w:szCs w:val="21"/>
+        </w:rPr>
+      </w:pPr>
+      <w:r>
+        <w:rPr>
+          <w:rStyle w:val="HTML"/>
+          <w:rFonts w:hint="eastAsia"/>
+          <w:sz w:val="21"/>
+          <w:szCs w:val="21"/>
+        </w:rPr>
+        <w:t>在github上设置ssh key</w:t>
+      </w:r>
+    </w:p>
+    <w:p>
+      <w:r>
+        <w:rPr>
+          <w:rFonts w:hint="eastAsia"/>
+        </w:rPr>
+        <w:t>复制</w:t>
+      </w:r>
+      <w:r>
+        <w:rPr>
+          <w:rFonts w:hint="eastAsia"/>
+        </w:rPr>
+        <w:t>ssh key</w:t>
+      </w:r>
+      <w:r>
+        <w:rPr>
+          <w:rFonts w:hint="eastAsia"/>
+        </w:rPr>
+        <w:t>到</w:t>
+      </w:r>
+      <w:r>
+        <w:rPr>
+          <w:rFonts w:hint="eastAsia"/>
+        </w:rPr>
+        <w:t>github</w:t>
+      </w:r>
+      <w:r>
+        <w:rPr>
+          <w:rFonts w:hint="eastAsia"/>
+        </w:rPr>
+        <w:t>的</w:t>
+      </w:r>
+      <w:r>
+        <w:rPr>
+          <w:rFonts w:hint="eastAsia"/>
+        </w:rPr>
+        <w:t>account settings</w:t>
+      </w:r>
+      <w:r>
+        <w:t xml:space="preserve"> </w:t>
+      </w:r>
+      <w:r>
+        <w:rPr>
+          <w:rFonts w:hint="eastAsia"/>
+        </w:rPr>
+        <w:t>-</w:t>
+      </w:r>
+      <w:r>
+        <w:t>&gt; SSH Keys</w:t>
+      </w:r>
+      <w:r>
+        <w:rPr>
+          <w:rFonts w:hint="eastAsia"/>
+        </w:rPr>
+        <w:t>里</w:t>
+      </w:r>
+    </w:p>
+    <w:p>
+      <w:pPr>
+        <w:pStyle w:val="2"/>
+        <w:numPr>
+          <w:ilvl w:val="0"/>
+          <w:numId w:val="4"/>
+        </w:numPr>
+        <w:spacing w:line="360" w:lineRule="auto"/>
+        <w:rPr>
+          <w:rStyle w:val="HTML"/>
+          <w:sz w:val="21"/>
+          <w:szCs w:val="21"/>
+        </w:rPr>
+      </w:pPr>
+      <w:r>
+        <w:rPr>
+          <w:rStyle w:val="HTML"/>
+          <w:rFonts w:hint="eastAsia"/>
+          <w:sz w:val="21"/>
+          <w:szCs w:val="21"/>
+        </w:rPr>
+        <w:t>测试配置是否成功</w:t>
+      </w:r>
+    </w:p>
+    <w:p>
+      <w:pPr>
+        <w:pStyle w:val="a3"/>
+        <w:widowControl/>
+        <w:spacing w:line="360" w:lineRule="auto"/>
+        <w:ind w:left="357" w:firstLineChars="0" w:firstLine="0"/>
+        <w:jc w:val="left"/>
+        <w:rPr>
+          <w:b/>
+          <w:i/>
+          <w:color w:val="414141"/>
+          <w:kern w:val="0"/>
+          <w:sz w:val="24"/>
+          <w:szCs w:val="24"/>
+        </w:rPr>
+      </w:pPr>
+      <w:r>
+        <w:rPr>
+          <w:b/>
+          <w:i/>
+          <w:color w:val="414141"/>
+          <w:kern w:val="0"/>
+          <w:sz w:val="24"/>
+          <w:szCs w:val="24"/>
+        </w:rPr>
+        <w:t>$</w:t>
+      </w:r>
+      <w:r>
+        <w:rPr>
+          <w:rFonts w:hint="eastAsia"/>
+          <w:b/>
+          <w:i/>
+          <w:color w:val="414141"/>
+          <w:kern w:val="0"/>
+          <w:sz w:val="24"/>
+          <w:szCs w:val="24"/>
+        </w:rPr>
+        <w:t xml:space="preserve"> </w:t>
+      </w:r>
+      <w:r>
+        <w:rPr>
+          <w:b/>
+          <w:i/>
+          <w:color w:val="414141"/>
+          <w:kern w:val="0"/>
+          <w:sz w:val="24"/>
+          <w:szCs w:val="24"/>
+        </w:rPr>
+        <w:t xml:space="preserve">ssh -T </w:t>
+      </w:r>
+      <w:r>
+        <w:rPr>
+          <w:b/>
+          <w:i/>
+          <w:color w:val="414141"/>
+          <w:kern w:val="0"/>
+          <w:sz w:val="24"/>
+          <w:szCs w:val="24"/>
+        </w:rPr>
+        <w:t>git@github.com</w:t>
+      </w:r>
+    </w:p>
+    <w:p>
+      <w:pPr>
+        <w:spacing w:line="360" w:lineRule="auto"/>
+      </w:pPr>
+      <w:r>
+        <w:rPr>
+          <w:noProof/>
+        </w:rPr>
+        <w:drawing>
+          <wp:inline distT="0" distB="0" distL="0" distR="0" wp14:anchorId="0D3CF8DC" wp14:editId="7723D17B">
+            <wp:extent cx="5274310" cy="620830"/>
+            <wp:effectExtent l="0" t="0" r="2540" b="8255"/>
+            <wp:docPr id="2" name="图片 2"/>
+            <wp:cNvGraphicFramePr>
+              <a:graphicFrameLocks xmlns:a="http://schemas.openxmlformats.org/drawingml/2006/main" noChangeAspect="1"/>
+            </wp:cNvGraphicFramePr>
+            <a:graphic xmlns:a="http://schemas.openxmlformats.org/drawingml/2006/main">
+              <a:graphicData uri="http://schemas.openxmlformats.org/drawingml/2006/picture">
+                <pic:pic xmlns:pic="http://schemas.openxmlformats.org/drawingml/2006/picture">
+                  <pic:nvPicPr>
+                    <pic:cNvPr id="0" name=""/>
+                    <pic:cNvPicPr/>
+                  </pic:nvPicPr>
+                  <pic:blipFill>
+                    <a:blip r:embed="rId8"/>
+                    <a:stretch>
+                      <a:fillRect/>
+                    </a:stretch>
+                  </pic:blipFill>
+                  <pic:spPr>
+                    <a:xfrm>
+                      <a:off x="0" y="0"/>
                       <a:ext cx="5274310" cy="620830"/>
                     </a:xfrm>
                     <a:prstGeom prst="rect">
@@ -610,9 +1091,6 @@
     <w:p>
       <w:pPr>
         <w:spacing w:line="360" w:lineRule="auto"/>
-        <w:rPr>
-          <w:rFonts w:hint="eastAsia"/>
-        </w:rPr>
       </w:pPr>
       <w:r>
         <w:rPr>
@@ -626,12 +1104,11 @@
         <w:pStyle w:val="2"/>
         <w:numPr>
           <w:ilvl w:val="0"/>
-          <w:numId w:val="2"/>
+          <w:numId w:val="4"/>
         </w:numPr>
         <w:spacing w:line="360" w:lineRule="auto"/>
         <w:rPr>
           <w:rStyle w:val="HTML"/>
-          <w:rFonts w:hint="eastAsia"/>
           <w:sz w:val="21"/>
           <w:szCs w:val="21"/>
         </w:rPr>
@@ -654,75 +1131,24 @@
         <w:ind w:left="357" w:firstLineChars="0" w:firstLine="0"/>
         <w:jc w:val="left"/>
         <w:rPr>
-          <w:rFonts w:hint="eastAsia"/>
-          <w:b/>
-          <w:i/>
-          <w:color w:val="414141"/>
-          <w:kern w:val="0"/>
-          <w:sz w:val="24"/>
-          <w:szCs w:val="24"/>
-        </w:rPr>
-      </w:pPr>
-      <w:r>
-        <w:rPr>
-          <w:b/>
-          <w:i/>
-          <w:color w:val="414141"/>
-          <w:kern w:val="0"/>
-          <w:sz w:val="24"/>
-          <w:szCs w:val="24"/>
-        </w:rPr>
-        <w:t xml:space="preserve">$ </w:t>
-      </w:r>
-      <w:proofErr w:type="spellStart"/>
-      <w:proofErr w:type="gramStart"/>
-      <w:r>
-        <w:rPr>
-          <w:b/>
-          <w:i/>
-          <w:color w:val="414141"/>
-          <w:kern w:val="0"/>
-          <w:sz w:val="24"/>
-          <w:szCs w:val="24"/>
-        </w:rPr>
-        <w:t>git</w:t>
-      </w:r>
-      <w:proofErr w:type="spellEnd"/>
-      <w:proofErr w:type="gramEnd"/>
-      <w:r>
-        <w:rPr>
-          <w:b/>
-          <w:i/>
-          <w:color w:val="414141"/>
-          <w:kern w:val="0"/>
-          <w:sz w:val="24"/>
-          <w:szCs w:val="24"/>
-        </w:rPr>
-        <w:t xml:space="preserve"> </w:t>
-      </w:r>
-      <w:proofErr w:type="spellStart"/>
-      <w:r>
-        <w:rPr>
-          <w:b/>
-          <w:i/>
-          <w:color w:val="414141"/>
-          <w:kern w:val="0"/>
-          <w:sz w:val="24"/>
-          <w:szCs w:val="24"/>
-        </w:rPr>
-        <w:t>config</w:t>
-      </w:r>
-      <w:proofErr w:type="spellEnd"/>
-      <w:r>
-        <w:rPr>
-          <w:b/>
-          <w:i/>
-          <w:color w:val="414141"/>
-          <w:kern w:val="0"/>
-          <w:sz w:val="24"/>
-          <w:szCs w:val="24"/>
-        </w:rPr>
-        <w:t xml:space="preserve"> --global user.name "your name"</w:t>
+          <w:b/>
+          <w:i/>
+          <w:color w:val="414141"/>
+          <w:kern w:val="0"/>
+          <w:sz w:val="24"/>
+          <w:szCs w:val="24"/>
+        </w:rPr>
+      </w:pPr>
+      <w:r>
+        <w:rPr>
+          <w:b/>
+          <w:i/>
+          <w:color w:val="414141"/>
+          <w:kern w:val="0"/>
+          <w:sz w:val="24"/>
+          <w:szCs w:val="24"/>
+        </w:rPr>
+        <w:t>$ git config --global user.name "your name"</w:t>
       </w:r>
     </w:p>
     <w:p>
@@ -750,96 +1176,11 @@
           <w:sz w:val="24"/>
           <w:szCs w:val="24"/>
         </w:rPr>
-        <w:t xml:space="preserve">$ </w:t>
-      </w:r>
-      <w:proofErr w:type="spellStart"/>
-      <w:proofErr w:type="gramStart"/>
-      <w:r>
-        <w:rPr>
-          <w:b/>
-          <w:i/>
-          <w:color w:val="414141"/>
-          <w:kern w:val="0"/>
-          <w:sz w:val="24"/>
-          <w:szCs w:val="24"/>
-        </w:rPr>
-        <w:t>git</w:t>
-      </w:r>
-      <w:proofErr w:type="spellEnd"/>
-      <w:proofErr w:type="gramEnd"/>
-      <w:r>
-        <w:rPr>
-          <w:b/>
-          <w:i/>
-          <w:color w:val="414141"/>
-          <w:kern w:val="0"/>
-          <w:sz w:val="24"/>
-          <w:szCs w:val="24"/>
-        </w:rPr>
-        <w:t xml:space="preserve"> </w:t>
-      </w:r>
-      <w:proofErr w:type="spellStart"/>
-      <w:r>
-        <w:rPr>
-          <w:b/>
-          <w:i/>
-          <w:color w:val="414141"/>
-          <w:kern w:val="0"/>
-          <w:sz w:val="24"/>
-          <w:szCs w:val="24"/>
-        </w:rPr>
-        <w:t>config</w:t>
-      </w:r>
-      <w:proofErr w:type="spellEnd"/>
-      <w:r>
-        <w:rPr>
-          <w:b/>
-          <w:i/>
-          <w:color w:val="414141"/>
-          <w:kern w:val="0"/>
-          <w:sz w:val="24"/>
-          <w:szCs w:val="24"/>
-        </w:rPr>
-        <w:t xml:space="preserve"> --global </w:t>
-      </w:r>
-      <w:proofErr w:type="spellStart"/>
-      <w:r>
-        <w:rPr>
-          <w:b/>
-          <w:i/>
-          <w:color w:val="414141"/>
-          <w:kern w:val="0"/>
-          <w:sz w:val="24"/>
-          <w:szCs w:val="24"/>
-        </w:rPr>
-        <w:t>user.email</w:t>
-      </w:r>
-      <w:proofErr w:type="spellEnd"/>
-      <w:r>
-        <w:rPr>
-          <w:b/>
-          <w:i/>
-          <w:color w:val="414141"/>
-          <w:kern w:val="0"/>
-          <w:sz w:val="24"/>
-          <w:szCs w:val="24"/>
-        </w:rPr>
-        <w:t xml:space="preserve"> "your_email@youremail.com"</w:t>
-      </w:r>
-    </w:p>
-    <w:p>
-      <w:pPr>
-        <w:rPr>
-          <w:rFonts w:hint="eastAsia"/>
-        </w:rPr>
-      </w:pPr>
-    </w:p>
-    <w:p>
-      <w:pPr>
-        <w:rPr>
-          <w:rFonts w:hint="eastAsia"/>
-        </w:rPr>
-      </w:pPr>
+        <w:t>$ git config --global user.email "your_email@youremail.com"</w:t>
+      </w:r>
+    </w:p>
+    <w:p/>
+    <w:p>
       <w:r>
         <w:rPr>
           <w:rFonts w:hint="eastAsia"/>
@@ -873,19 +1214,19 @@
         </w:rPr>
         <w:t>这里需要继续了解下</w:t>
       </w:r>
-      <w:commentRangeStart w:id="1"/>
+      <w:commentRangeStart w:id="2"/>
       <w:r>
         <w:rPr>
           <w:rFonts w:hint="eastAsia"/>
         </w:rPr>
         <w:t>区别</w:t>
       </w:r>
-      <w:commentRangeEnd w:id="1"/>
+      <w:commentRangeEnd w:id="2"/>
       <w:r>
         <w:rPr>
           <w:rStyle w:val="a6"/>
         </w:rPr>
-        <w:commentReference w:id="1"/>
+        <w:commentReference w:id="2"/>
       </w:r>
       <w:r>
         <w:rPr>
@@ -899,12 +1240,11 @@
         <w:pStyle w:val="2"/>
         <w:numPr>
           <w:ilvl w:val="0"/>
-          <w:numId w:val="2"/>
+          <w:numId w:val="4"/>
         </w:numPr>
         <w:spacing w:line="360" w:lineRule="auto"/>
         <w:rPr>
           <w:rStyle w:val="HTML"/>
-          <w:rFonts w:hint="eastAsia"/>
           <w:sz w:val="21"/>
           <w:szCs w:val="21"/>
         </w:rPr>
@@ -932,9 +1272,6 @@
       <w:pPr>
         <w:spacing w:line="360" w:lineRule="auto"/>
         <w:ind w:left="357"/>
-        <w:rPr>
-          <w:rFonts w:hint="eastAsia"/>
-        </w:rPr>
       </w:pPr>
       <w:r>
         <w:rPr>
@@ -942,14 +1279,12 @@
         </w:rPr>
         <w:t>这里首先要在</w:t>
       </w:r>
-      <w:proofErr w:type="spellStart"/>
       <w:r>
         <w:rPr>
           <w:rFonts w:hint="eastAsia"/>
         </w:rPr>
         <w:t>github</w:t>
       </w:r>
-      <w:proofErr w:type="spellEnd"/>
       <w:r>
         <w:rPr>
           <w:rFonts w:hint="eastAsia"/>
@@ -1002,33 +1337,7 @@
           <w:sz w:val="24"/>
           <w:szCs w:val="24"/>
         </w:rPr>
-        <w:t xml:space="preserve">$ </w:t>
-      </w:r>
-      <w:proofErr w:type="spellStart"/>
-      <w:proofErr w:type="gramStart"/>
-      <w:r>
-        <w:rPr>
-          <w:b/>
-          <w:i/>
-          <w:color w:val="414141"/>
-          <w:kern w:val="0"/>
-          <w:sz w:val="24"/>
-          <w:szCs w:val="24"/>
-        </w:rPr>
-        <w:t>git</w:t>
-      </w:r>
-      <w:proofErr w:type="spellEnd"/>
-      <w:proofErr w:type="gramEnd"/>
-      <w:r>
-        <w:rPr>
-          <w:b/>
-          <w:i/>
-          <w:color w:val="414141"/>
-          <w:kern w:val="0"/>
-          <w:sz w:val="24"/>
-          <w:szCs w:val="24"/>
-        </w:rPr>
-        <w:t xml:space="preserve"> remote add origin </w:t>
+        <w:t xml:space="preserve">$ git remote add origin </w:t>
       </w:r>
       <w:hyperlink r:id="rId10" w:history="1">
         <w:r>
@@ -1046,13 +1355,23 @@
         <w:ind w:firstLine="357"/>
         <w:jc w:val="left"/>
         <w:rPr>
+          <w:rFonts w:ascii="宋体" w:eastAsia="宋体" w:hAnsi="宋体" w:cs="宋体"/>
+          <w:color w:val="414141"/>
+          <w:kern w:val="0"/>
+          <w:sz w:val="24"/>
+          <w:szCs w:val="24"/>
+        </w:rPr>
+      </w:pPr>
+      <w:r>
+        <w:rPr>
           <w:rFonts w:ascii="宋体" w:eastAsia="宋体" w:hAnsi="宋体" w:cs="宋体" w:hint="eastAsia"/>
           <w:color w:val="414141"/>
           <w:kern w:val="0"/>
           <w:sz w:val="24"/>
           <w:szCs w:val="24"/>
         </w:rPr>
-      </w:pPr>
+        <w:t>这里</w:t>
+      </w:r>
       <w:r>
         <w:rPr>
           <w:rFonts w:ascii="宋体" w:eastAsia="宋体" w:hAnsi="宋体" w:cs="宋体" w:hint="eastAsia"/>
@@ -1061,8 +1380,17 @@
           <w:sz w:val="24"/>
           <w:szCs w:val="24"/>
         </w:rPr>
-        <w:lastRenderedPageBreak/>
-        <w:t>这里</w:t>
+        <w:t>o</w:t>
+      </w:r>
+      <w:r>
+        <w:rPr>
+          <w:rFonts w:ascii="宋体" w:eastAsia="宋体" w:hAnsi="宋体" w:cs="宋体"/>
+          <w:color w:val="414141"/>
+          <w:kern w:val="0"/>
+          <w:sz w:val="24"/>
+          <w:szCs w:val="24"/>
+        </w:rPr>
+        <w:t xml:space="preserve">rigin </w:t>
       </w:r>
       <w:r>
         <w:rPr>
@@ -1072,7 +1400,27 @@
           <w:sz w:val="24"/>
           <w:szCs w:val="24"/>
         </w:rPr>
-        <w:t>o</w:t>
+        <w:t>是站点的名字</w:t>
+      </w:r>
+      <w:r>
+        <w:rPr>
+          <w:rFonts w:ascii="宋体" w:eastAsia="宋体" w:hAnsi="宋体" w:cs="宋体" w:hint="eastAsia"/>
+          <w:color w:val="414141"/>
+          <w:kern w:val="0"/>
+          <w:sz w:val="24"/>
+          <w:szCs w:val="24"/>
+        </w:rPr>
+        <w:t>，可以有多个站点</w:t>
+      </w:r>
+      <w:r>
+        <w:rPr>
+          <w:rFonts w:ascii="宋体" w:eastAsia="宋体" w:hAnsi="宋体" w:cs="宋体" w:hint="eastAsia"/>
+          <w:color w:val="414141"/>
+          <w:kern w:val="0"/>
+          <w:sz w:val="24"/>
+          <w:szCs w:val="24"/>
+        </w:rPr>
+        <w:t>，添加完成之后在</w:t>
       </w:r>
       <w:r>
         <w:rPr>
@@ -1082,7 +1430,7 @@
           <w:sz w:val="24"/>
           <w:szCs w:val="24"/>
         </w:rPr>
-        <w:t xml:space="preserve">rigin </w:t>
+        <w:t>.git</w:t>
       </w:r>
       <w:r>
         <w:rPr>
@@ -1092,81 +1440,7 @@
           <w:sz w:val="24"/>
           <w:szCs w:val="24"/>
         </w:rPr>
-        <w:t>是站点的名字</w:t>
-      </w:r>
-      <w:r>
-        <w:rPr>
-          <w:rFonts w:ascii="宋体" w:eastAsia="宋体" w:hAnsi="宋体" w:cs="宋体" w:hint="eastAsia"/>
-          <w:color w:val="414141"/>
-          <w:kern w:val="0"/>
-          <w:sz w:val="24"/>
-          <w:szCs w:val="24"/>
-        </w:rPr>
-        <w:t>，可以有多个站点</w:t>
-      </w:r>
-      <w:r>
-        <w:rPr>
-          <w:rFonts w:ascii="宋体" w:eastAsia="宋体" w:hAnsi="宋体" w:cs="宋体" w:hint="eastAsia"/>
-          <w:color w:val="414141"/>
-          <w:kern w:val="0"/>
-          <w:sz w:val="24"/>
-          <w:szCs w:val="24"/>
-        </w:rPr>
-        <w:t>，添加完成之后在</w:t>
-      </w:r>
-      <w:r>
-        <w:rPr>
-          <w:rFonts w:ascii="宋体" w:eastAsia="宋体" w:hAnsi="宋体" w:cs="宋体"/>
-          <w:color w:val="414141"/>
-          <w:kern w:val="0"/>
-          <w:sz w:val="24"/>
-          <w:szCs w:val="24"/>
-        </w:rPr>
-        <w:t>.</w:t>
-      </w:r>
-      <w:proofErr w:type="spellStart"/>
-      <w:r>
-        <w:rPr>
-          <w:rFonts w:ascii="宋体" w:eastAsia="宋体" w:hAnsi="宋体" w:cs="宋体"/>
-          <w:color w:val="414141"/>
-          <w:kern w:val="0"/>
-          <w:sz w:val="24"/>
-          <w:szCs w:val="24"/>
-        </w:rPr>
-        <w:t>git</w:t>
-      </w:r>
-      <w:proofErr w:type="spellEnd"/>
-      <w:r>
-        <w:rPr>
-          <w:rFonts w:ascii="宋体" w:eastAsia="宋体" w:hAnsi="宋体" w:cs="宋体" w:hint="eastAsia"/>
-          <w:color w:val="414141"/>
-          <w:kern w:val="0"/>
-          <w:sz w:val="24"/>
-          <w:szCs w:val="24"/>
-        </w:rPr>
-        <w:t>文件夹里面</w:t>
-      </w:r>
-      <w:proofErr w:type="spellStart"/>
-      <w:r>
-        <w:rPr>
-          <w:rFonts w:ascii="宋体" w:eastAsia="宋体" w:hAnsi="宋体" w:cs="宋体" w:hint="eastAsia"/>
-          <w:color w:val="414141"/>
-          <w:kern w:val="0"/>
-          <w:sz w:val="24"/>
-          <w:szCs w:val="24"/>
-        </w:rPr>
-        <w:t>config</w:t>
-      </w:r>
-      <w:proofErr w:type="spellEnd"/>
-      <w:r>
-        <w:rPr>
-          <w:rFonts w:ascii="宋体" w:eastAsia="宋体" w:hAnsi="宋体" w:cs="宋体" w:hint="eastAsia"/>
-          <w:color w:val="414141"/>
-          <w:kern w:val="0"/>
-          <w:sz w:val="24"/>
-          <w:szCs w:val="24"/>
-        </w:rPr>
-        <w:t>文件里面可以找到相关的配置。</w:t>
+        <w:t>文件夹里面config文件里面可以找到相关的配置。</w:t>
       </w:r>
       <w:r>
         <w:rPr>
@@ -1184,12 +1458,11 @@
         <w:pStyle w:val="2"/>
         <w:numPr>
           <w:ilvl w:val="0"/>
-          <w:numId w:val="2"/>
+          <w:numId w:val="4"/>
         </w:numPr>
         <w:spacing w:line="360" w:lineRule="auto"/>
         <w:rPr>
           <w:rStyle w:val="HTML"/>
-          <w:rFonts w:hint="eastAsia"/>
           <w:sz w:val="21"/>
           <w:szCs w:val="21"/>
         </w:rPr>
@@ -1229,33 +1502,7 @@
           <w:sz w:val="24"/>
           <w:szCs w:val="24"/>
         </w:rPr>
-        <w:t xml:space="preserve">$ </w:t>
-      </w:r>
-      <w:proofErr w:type="spellStart"/>
-      <w:proofErr w:type="gramStart"/>
-      <w:r>
-        <w:rPr>
-          <w:b/>
-          <w:i/>
-          <w:color w:val="414141"/>
-          <w:kern w:val="0"/>
-          <w:sz w:val="24"/>
-          <w:szCs w:val="24"/>
-        </w:rPr>
-        <w:t>git</w:t>
-      </w:r>
-      <w:proofErr w:type="spellEnd"/>
-      <w:proofErr w:type="gramEnd"/>
-      <w:r>
-        <w:rPr>
-          <w:b/>
-          <w:i/>
-          <w:color w:val="414141"/>
-          <w:kern w:val="0"/>
-          <w:sz w:val="24"/>
-          <w:szCs w:val="24"/>
-        </w:rPr>
-        <w:t xml:space="preserve"> push origin master</w:t>
+        <w:t>$ git push origin master</w:t>
       </w:r>
     </w:p>
     <w:p>
@@ -1265,21 +1512,22 @@
         <w:ind w:firstLine="357"/>
         <w:jc w:val="left"/>
         <w:rPr>
+          <w:rFonts w:ascii="宋体" w:eastAsia="宋体" w:hAnsi="宋体" w:cs="宋体"/>
+          <w:color w:val="414141"/>
+          <w:kern w:val="0"/>
+          <w:sz w:val="24"/>
+          <w:szCs w:val="24"/>
+        </w:rPr>
+      </w:pPr>
+      <w:r>
+        <w:rPr>
           <w:rFonts w:ascii="宋体" w:eastAsia="宋体" w:hAnsi="宋体" w:cs="宋体" w:hint="eastAsia"/>
           <w:color w:val="414141"/>
           <w:kern w:val="0"/>
           <w:sz w:val="24"/>
           <w:szCs w:val="24"/>
         </w:rPr>
-      </w:pPr>
-      <w:r>
-        <w:rPr>
-          <w:rFonts w:ascii="宋体" w:eastAsia="宋体" w:hAnsi="宋体" w:cs="宋体" w:hint="eastAsia"/>
-          <w:color w:val="414141"/>
-          <w:kern w:val="0"/>
-          <w:sz w:val="24"/>
-          <w:szCs w:val="24"/>
-        </w:rPr>
+        <w:lastRenderedPageBreak/>
         <w:t>关键就是这个push</w:t>
       </w:r>
       <w:r>
@@ -1305,7 +1553,29 @@
 
 <file path=word/comments.xml><?xml version="1.0" encoding="utf-8"?>
 <w:comments xmlns:wpc="http://schemas.microsoft.com/office/word/2010/wordprocessingCanvas" xmlns:mc="http://schemas.openxmlformats.org/markup-compatibility/2006" xmlns:o="urn:schemas-microsoft-com:office:office" xmlns:r="http://schemas.openxmlformats.org/officeDocument/2006/relationships" xmlns:m="http://schemas.openxmlformats.org/officeDocument/2006/math" xmlns:v="urn:schemas-microsoft-com:vml" xmlns:wp14="http://schemas.microsoft.com/office/word/2010/wordprocessingDrawing" xmlns:wp="http://schemas.openxmlformats.org/drawingml/2006/wordprocessingDrawing" xmlns:w10="urn:schemas-microsoft-com:office:word" xmlns:w="http://schemas.openxmlformats.org/wordprocessingml/2006/main" xmlns:w14="http://schemas.microsoft.com/office/word/2010/wordml" xmlns:wpg="http://schemas.microsoft.com/office/word/2010/wordprocessingGroup" xmlns:wpi="http://schemas.microsoft.com/office/word/2010/wordprocessingInk" xmlns:wne="http://schemas.microsoft.com/office/word/2006/wordml" xmlns:wps="http://schemas.microsoft.com/office/word/2010/wordprocessingShape" mc:Ignorable="w14 wp14">
-  <w:comment w:id="1" w:author="Tong Wu" w:date="2013-05-04T00:52:00Z" w:initials="TW">
+  <w:comment w:id="0" w:author="Tong Wu" w:date="2013-05-04T23:32:00Z" w:initials="TW">
+    <w:p>
+      <w:pPr>
+        <w:pStyle w:val="a7"/>
+        <w:rPr>
+          <w:rFonts w:hint="eastAsia"/>
+        </w:rPr>
+      </w:pPr>
+      <w:r>
+        <w:rPr>
+          <w:rStyle w:val="a6"/>
+        </w:rPr>
+        <w:annotationRef/>
+      </w:r>
+      <w:r>
+        <w:rPr>
+          <w:rFonts w:hint="eastAsia"/>
+        </w:rPr>
+        <w:t>首先需要执行这句</w:t>
+      </w:r>
+    </w:p>
+  </w:comment>
+  <w:comment w:id="2" w:author="Tong Wu" w:date="2013-05-04T00:52:00Z" w:initials="TW">
     <w:p>
       <w:pPr>
         <w:pStyle w:val="a7"/>
@@ -1532,6 +1802,95 @@
     </w:lvl>
   </w:abstractNum>
   <w:abstractNum w:abstractNumId="2">
+    <w:nsid w:val="46381CF0"/>
+    <w:multiLevelType w:val="hybridMultilevel"/>
+    <w:tmpl w:val="72A21818"/>
+    <w:lvl w:ilvl="0" w:tplc="AA540492">
+      <w:start w:val="1"/>
+      <w:numFmt w:val="decimal"/>
+      <w:lvlText w:val="%1."/>
+      <w:lvlJc w:val="left"/>
+      <w:pPr>
+        <w:ind w:left="360" w:hanging="360"/>
+      </w:pPr>
+      <w:rPr>
+        <w:rFonts w:hint="default"/>
+      </w:rPr>
+    </w:lvl>
+    <w:lvl w:ilvl="1" w:tplc="04090019" w:tentative="1">
+      <w:start w:val="1"/>
+      <w:numFmt w:val="lowerLetter"/>
+      <w:lvlText w:val="%2)"/>
+      <w:lvlJc w:val="left"/>
+      <w:pPr>
+        <w:ind w:left="840" w:hanging="420"/>
+      </w:pPr>
+    </w:lvl>
+    <w:lvl w:ilvl="2" w:tplc="0409001B" w:tentative="1">
+      <w:start w:val="1"/>
+      <w:numFmt w:val="lowerRoman"/>
+      <w:lvlText w:val="%3."/>
+      <w:lvlJc w:val="right"/>
+      <w:pPr>
+        <w:ind w:left="1260" w:hanging="420"/>
+      </w:pPr>
+    </w:lvl>
+    <w:lvl w:ilvl="3" w:tplc="0409000F" w:tentative="1">
+      <w:start w:val="1"/>
+      <w:numFmt w:val="decimal"/>
+      <w:lvlText w:val="%4."/>
+      <w:lvlJc w:val="left"/>
+      <w:pPr>
+        <w:ind w:left="1680" w:hanging="420"/>
+      </w:pPr>
+    </w:lvl>
+    <w:lvl w:ilvl="4" w:tplc="04090019" w:tentative="1">
+      <w:start w:val="1"/>
+      <w:numFmt w:val="lowerLetter"/>
+      <w:lvlText w:val="%5)"/>
+      <w:lvlJc w:val="left"/>
+      <w:pPr>
+        <w:ind w:left="2100" w:hanging="420"/>
+      </w:pPr>
+    </w:lvl>
+    <w:lvl w:ilvl="5" w:tplc="0409001B" w:tentative="1">
+      <w:start w:val="1"/>
+      <w:numFmt w:val="lowerRoman"/>
+      <w:lvlText w:val="%6."/>
+      <w:lvlJc w:val="right"/>
+      <w:pPr>
+        <w:ind w:left="2520" w:hanging="420"/>
+      </w:pPr>
+    </w:lvl>
+    <w:lvl w:ilvl="6" w:tplc="0409000F" w:tentative="1">
+      <w:start w:val="1"/>
+      <w:numFmt w:val="decimal"/>
+      <w:lvlText w:val="%7."/>
+      <w:lvlJc w:val="left"/>
+      <w:pPr>
+        <w:ind w:left="2940" w:hanging="420"/>
+      </w:pPr>
+    </w:lvl>
+    <w:lvl w:ilvl="7" w:tplc="04090019" w:tentative="1">
+      <w:start w:val="1"/>
+      <w:numFmt w:val="lowerLetter"/>
+      <w:lvlText w:val="%8)"/>
+      <w:lvlJc w:val="left"/>
+      <w:pPr>
+        <w:ind w:left="3360" w:hanging="420"/>
+      </w:pPr>
+    </w:lvl>
+    <w:lvl w:ilvl="8" w:tplc="0409001B" w:tentative="1">
+      <w:start w:val="1"/>
+      <w:numFmt w:val="lowerRoman"/>
+      <w:lvlText w:val="%9."/>
+      <w:lvlJc w:val="right"/>
+      <w:pPr>
+        <w:ind w:left="3780" w:hanging="420"/>
+      </w:pPr>
+    </w:lvl>
+  </w:abstractNum>
+  <w:abstractNum w:abstractNumId="3">
     <w:nsid w:val="4B0B3224"/>
     <w:multiLevelType w:val="hybridMultilevel"/>
     <w:tmpl w:val="72A21818"/>
@@ -1624,10 +1983,13 @@
     <w:abstractNumId w:val="0"/>
   </w:num>
   <w:num w:numId="2">
-    <w:abstractNumId w:val="2"/>
+    <w:abstractNumId w:val="3"/>
   </w:num>
   <w:num w:numId="3">
     <w:abstractNumId w:val="1"/>
+  </w:num>
+  <w:num w:numId="4">
+    <w:abstractNumId w:val="2"/>
   </w:num>
 </w:numbering>
 </file>
@@ -2010,6 +2372,76 @@
       <w:bCs/>
     </w:rPr>
   </w:style>
+  <w:style w:type="paragraph" w:styleId="HTML0">
+    <w:name w:val="HTML Preformatted"/>
+    <w:basedOn w:val="a"/>
+    <w:link w:val="HTMLChar"/>
+    <w:uiPriority w:val="99"/>
+    <w:semiHidden/>
+    <w:unhideWhenUsed/>
+    <w:rsid w:val="00FA4446"/>
+    <w:pPr>
+      <w:widowControl/>
+      <w:tabs>
+        <w:tab w:val="left" w:pos="916"/>
+        <w:tab w:val="left" w:pos="1832"/>
+        <w:tab w:val="left" w:pos="2748"/>
+        <w:tab w:val="left" w:pos="3664"/>
+        <w:tab w:val="left" w:pos="4580"/>
+        <w:tab w:val="left" w:pos="5496"/>
+        <w:tab w:val="left" w:pos="6412"/>
+        <w:tab w:val="left" w:pos="7328"/>
+        <w:tab w:val="left" w:pos="8244"/>
+        <w:tab w:val="left" w:pos="9160"/>
+        <w:tab w:val="left" w:pos="10076"/>
+        <w:tab w:val="left" w:pos="10992"/>
+        <w:tab w:val="left" w:pos="11908"/>
+        <w:tab w:val="left" w:pos="12824"/>
+        <w:tab w:val="left" w:pos="13740"/>
+        <w:tab w:val="left" w:pos="14656"/>
+      </w:tabs>
+      <w:jc w:val="left"/>
+    </w:pPr>
+    <w:rPr>
+      <w:rFonts w:ascii="宋体" w:eastAsia="宋体" w:hAnsi="宋体" w:cs="宋体"/>
+      <w:kern w:val="0"/>
+      <w:sz w:val="24"/>
+      <w:szCs w:val="24"/>
+    </w:rPr>
+  </w:style>
+  <w:style w:type="character" w:customStyle="1" w:styleId="HTMLChar">
+    <w:name w:val="HTML 预设格式 Char"/>
+    <w:basedOn w:val="a0"/>
+    <w:link w:val="HTML0"/>
+    <w:uiPriority w:val="99"/>
+    <w:semiHidden/>
+    <w:rsid w:val="00FA4446"/>
+    <w:rPr>
+      <w:rFonts w:ascii="宋体" w:eastAsia="宋体" w:hAnsi="宋体" w:cs="宋体"/>
+      <w:kern w:val="0"/>
+      <w:sz w:val="24"/>
+      <w:szCs w:val="24"/>
+    </w:rPr>
+  </w:style>
+  <w:style w:type="paragraph" w:styleId="a9">
+    <w:name w:val="Normal (Web)"/>
+    <w:basedOn w:val="a"/>
+    <w:uiPriority w:val="99"/>
+    <w:semiHidden/>
+    <w:unhideWhenUsed/>
+    <w:rsid w:val="002A08EF"/>
+    <w:pPr>
+      <w:widowControl/>
+      <w:spacing w:before="100" w:beforeAutospacing="1" w:after="100" w:afterAutospacing="1"/>
+      <w:jc w:val="left"/>
+    </w:pPr>
+    <w:rPr>
+      <w:rFonts w:ascii="宋体" w:eastAsia="宋体" w:hAnsi="宋体" w:cs="宋体"/>
+      <w:kern w:val="0"/>
+      <w:sz w:val="24"/>
+      <w:szCs w:val="24"/>
+    </w:rPr>
+  </w:style>
 </w:styles>
 </file>
 
@@ -2389,6 +2821,76 @@
     <w:rPr>
       <w:b/>
       <w:bCs/>
+    </w:rPr>
+  </w:style>
+  <w:style w:type="paragraph" w:styleId="HTML0">
+    <w:name w:val="HTML Preformatted"/>
+    <w:basedOn w:val="a"/>
+    <w:link w:val="HTMLChar"/>
+    <w:uiPriority w:val="99"/>
+    <w:semiHidden/>
+    <w:unhideWhenUsed/>
+    <w:rsid w:val="00FA4446"/>
+    <w:pPr>
+      <w:widowControl/>
+      <w:tabs>
+        <w:tab w:val="left" w:pos="916"/>
+        <w:tab w:val="left" w:pos="1832"/>
+        <w:tab w:val="left" w:pos="2748"/>
+        <w:tab w:val="left" w:pos="3664"/>
+        <w:tab w:val="left" w:pos="4580"/>
+        <w:tab w:val="left" w:pos="5496"/>
+        <w:tab w:val="left" w:pos="6412"/>
+        <w:tab w:val="left" w:pos="7328"/>
+        <w:tab w:val="left" w:pos="8244"/>
+        <w:tab w:val="left" w:pos="9160"/>
+        <w:tab w:val="left" w:pos="10076"/>
+        <w:tab w:val="left" w:pos="10992"/>
+        <w:tab w:val="left" w:pos="11908"/>
+        <w:tab w:val="left" w:pos="12824"/>
+        <w:tab w:val="left" w:pos="13740"/>
+        <w:tab w:val="left" w:pos="14656"/>
+      </w:tabs>
+      <w:jc w:val="left"/>
+    </w:pPr>
+    <w:rPr>
+      <w:rFonts w:ascii="宋体" w:eastAsia="宋体" w:hAnsi="宋体" w:cs="宋体"/>
+      <w:kern w:val="0"/>
+      <w:sz w:val="24"/>
+      <w:szCs w:val="24"/>
+    </w:rPr>
+  </w:style>
+  <w:style w:type="character" w:customStyle="1" w:styleId="HTMLChar">
+    <w:name w:val="HTML 预设格式 Char"/>
+    <w:basedOn w:val="a0"/>
+    <w:link w:val="HTML0"/>
+    <w:uiPriority w:val="99"/>
+    <w:semiHidden/>
+    <w:rsid w:val="00FA4446"/>
+    <w:rPr>
+      <w:rFonts w:ascii="宋体" w:eastAsia="宋体" w:hAnsi="宋体" w:cs="宋体"/>
+      <w:kern w:val="0"/>
+      <w:sz w:val="24"/>
+      <w:szCs w:val="24"/>
+    </w:rPr>
+  </w:style>
+  <w:style w:type="paragraph" w:styleId="a9">
+    <w:name w:val="Normal (Web)"/>
+    <w:basedOn w:val="a"/>
+    <w:uiPriority w:val="99"/>
+    <w:semiHidden/>
+    <w:unhideWhenUsed/>
+    <w:rsid w:val="002A08EF"/>
+    <w:pPr>
+      <w:widowControl/>
+      <w:spacing w:before="100" w:beforeAutospacing="1" w:after="100" w:afterAutospacing="1"/>
+      <w:jc w:val="left"/>
+    </w:pPr>
+    <w:rPr>
+      <w:rFonts w:ascii="宋体" w:eastAsia="宋体" w:hAnsi="宋体" w:cs="宋体"/>
+      <w:kern w:val="0"/>
+      <w:sz w:val="24"/>
+      <w:szCs w:val="24"/>
     </w:rPr>
   </w:style>
 </w:styles>

</xml_diff>

<commit_message>
add memo of checkout and branch
</commit_message>
<xml_diff>
--- a/tools/git.docx
+++ b/tools/git.docx
@@ -6,9 +6,6 @@
       <w:pPr>
         <w:pStyle w:val="1"/>
         <w:spacing w:line="360" w:lineRule="auto"/>
-        <w:rPr>
-          <w:rFonts w:hint="eastAsia"/>
-        </w:rPr>
       </w:pPr>
       <w:r>
         <w:t xml:space="preserve">Git </w:t>
@@ -56,9 +53,6 @@
     <w:p>
       <w:pPr>
         <w:ind w:firstLine="357"/>
-        <w:rPr>
-          <w:rFonts w:hint="eastAsia"/>
-        </w:rPr>
       </w:pPr>
       <w:r>
         <w:rPr>
@@ -111,7 +105,6 @@
         <w:ind w:left="357" w:firstLineChars="0" w:firstLine="0"/>
         <w:jc w:val="left"/>
         <w:rPr>
-          <w:rFonts w:hint="eastAsia"/>
           <w:b/>
           <w:i/>
           <w:color w:val="414141"/>
@@ -142,7 +135,6 @@
         <w:spacing w:line="360" w:lineRule="auto"/>
         <w:rPr>
           <w:rStyle w:val="HTML"/>
-          <w:rFonts w:hint="eastAsia"/>
           <w:sz w:val="21"/>
           <w:szCs w:val="21"/>
         </w:rPr>
@@ -290,7 +282,6 @@
         <w:spacing w:line="360" w:lineRule="auto"/>
         <w:rPr>
           <w:rStyle w:val="HTML"/>
-          <w:rFonts w:hint="eastAsia"/>
           <w:sz w:val="21"/>
           <w:szCs w:val="21"/>
         </w:rPr>
@@ -316,9 +307,6 @@
     <w:p>
       <w:pPr>
         <w:ind w:firstLine="357"/>
-        <w:rPr>
-          <w:rFonts w:hint="eastAsia"/>
-        </w:rPr>
       </w:pPr>
       <w:r>
         <w:rPr>
@@ -424,7 +412,6 @@
         <w:ind w:left="357" w:firstLineChars="0" w:firstLine="0"/>
         <w:jc w:val="left"/>
         <w:rPr>
-          <w:rFonts w:hint="eastAsia"/>
           <w:b/>
           <w:i/>
           <w:color w:val="414141"/>
@@ -478,7 +465,6 @@
         <w:ind w:left="357" w:firstLineChars="0" w:firstLine="0"/>
         <w:jc w:val="left"/>
         <w:rPr>
-          <w:rFonts w:hint="eastAsia"/>
           <w:b/>
           <w:i/>
           <w:color w:val="414141"/>
@@ -620,7 +606,6 @@
         <w:ind w:left="357" w:firstLineChars="0" w:firstLine="0"/>
         <w:jc w:val="left"/>
         <w:rPr>
-          <w:rFonts w:hint="eastAsia"/>
           <w:b/>
           <w:i/>
           <w:color w:val="414141"/>
@@ -841,9 +826,6 @@
     <w:p>
       <w:pPr>
         <w:ind w:firstLine="360"/>
-        <w:rPr>
-          <w:rFonts w:hint="eastAsia"/>
-        </w:rPr>
       </w:pPr>
       <w:r>
         <w:t>Reset</w:t>
@@ -867,7 +849,25 @@
         <w:rPr>
           <w:rFonts w:hint="eastAsia"/>
         </w:rPr>
-        <w:t>回退到某一版本，作为一个新的</w:t>
+        <w:t>把这一版本的行为撤销相当于</w:t>
+      </w:r>
+      <w:r>
+        <w:rPr>
+          <w:rFonts w:hint="eastAsia"/>
+        </w:rPr>
+        <w:t>ctrl+z</w:t>
+      </w:r>
+      <w:r>
+        <w:rPr>
+          <w:rFonts w:hint="eastAsia"/>
+        </w:rPr>
+        <w:t>但是是那个版本的行为，不是最近的</w:t>
+      </w:r>
+      <w:r>
+        <w:rPr>
+          <w:rFonts w:hint="eastAsia"/>
+        </w:rPr>
+        <w:t>，作为一个新的</w:t>
       </w:r>
       <w:r>
         <w:rPr>
@@ -879,65 +879,203 @@
         <w:rPr>
           <w:rFonts w:hint="eastAsia"/>
         </w:rPr>
-        <w:t>。我觉得这个在从</w:t>
-      </w:r>
-      <w:r>
-        <w:rPr>
-          <w:rFonts w:hint="eastAsia"/>
-        </w:rPr>
-        <w:t>github</w:t>
-      </w:r>
-      <w:r>
-        <w:rPr>
-          <w:rFonts w:hint="eastAsia"/>
-        </w:rPr>
-        <w:t>上面</w:t>
-      </w:r>
-      <w:r>
-        <w:rPr>
-          <w:rFonts w:hint="eastAsia"/>
-        </w:rPr>
-        <w:t>pull</w:t>
-      </w:r>
-      <w:r>
-        <w:rPr>
-          <w:rFonts w:hint="eastAsia"/>
-        </w:rPr>
-        <w:t>一个新版本，然后我</w:t>
-      </w:r>
-      <w:r>
-        <w:rPr>
-          <w:rFonts w:hint="eastAsia"/>
-        </w:rPr>
-        <w:t>revert</w:t>
-      </w:r>
-      <w:r>
-        <w:rPr>
-          <w:rFonts w:hint="eastAsia"/>
-        </w:rPr>
-        <w:t>了一下再上传，这样就可以更新</w:t>
-      </w:r>
-      <w:r>
-        <w:rPr>
-          <w:rFonts w:hint="eastAsia"/>
-        </w:rPr>
-        <w:t>github</w:t>
-      </w:r>
-      <w:r>
-        <w:rPr>
-          <w:rFonts w:hint="eastAsia"/>
-        </w:rPr>
-        <w:t>上的信息了。</w:t>
-      </w:r>
-      <w:bookmarkStart w:id="0" w:name="_GoBack"/>
-      <w:bookmarkEnd w:id="0"/>
-    </w:p>
-    <w:p>
-      <w:pPr>
-        <w:rPr>
-          <w:rFonts w:hint="eastAsia"/>
-        </w:rPr>
-      </w:pPr>
+        <w:t>。</w:t>
+      </w:r>
+    </w:p>
+    <w:p>
+      <w:pPr>
+        <w:pStyle w:val="a3"/>
+        <w:widowControl/>
+        <w:spacing w:line="360" w:lineRule="auto"/>
+        <w:ind w:left="357" w:firstLineChars="0" w:firstLine="0"/>
+        <w:jc w:val="left"/>
+        <w:rPr>
+          <w:b/>
+          <w:i/>
+          <w:color w:val="414141"/>
+          <w:kern w:val="0"/>
+          <w:sz w:val="24"/>
+          <w:szCs w:val="24"/>
+        </w:rPr>
+      </w:pPr>
+      <w:r>
+        <w:rPr>
+          <w:b/>
+          <w:i/>
+          <w:color w:val="414141"/>
+          <w:kern w:val="0"/>
+          <w:sz w:val="24"/>
+          <w:szCs w:val="24"/>
+        </w:rPr>
+        <w:t>$ git reset</w:t>
+      </w:r>
+      <w:r>
+        <w:rPr>
+          <w:b/>
+          <w:i/>
+          <w:color w:val="414141"/>
+          <w:kern w:val="0"/>
+          <w:sz w:val="24"/>
+          <w:szCs w:val="24"/>
+        </w:rPr>
+        <w:t xml:space="preserve"> [</w:t>
+      </w:r>
+      <w:r>
+        <w:rPr>
+          <w:b/>
+          <w:i/>
+          <w:color w:val="414141"/>
+          <w:kern w:val="0"/>
+          <w:sz w:val="24"/>
+          <w:szCs w:val="24"/>
+        </w:rPr>
+        <w:t xml:space="preserve"> </w:t>
+      </w:r>
+      <w:r>
+        <w:rPr>
+          <w:b/>
+          <w:i/>
+          <w:color w:val="414141"/>
+          <w:kern w:val="0"/>
+          <w:sz w:val="24"/>
+          <w:szCs w:val="24"/>
+        </w:rPr>
+        <w:t>–</w:t>
+      </w:r>
+      <w:r>
+        <w:rPr>
+          <w:b/>
+          <w:i/>
+          <w:color w:val="414141"/>
+          <w:kern w:val="0"/>
+          <w:sz w:val="24"/>
+          <w:szCs w:val="24"/>
+        </w:rPr>
+        <w:t>hard</w:t>
+      </w:r>
+      <w:r>
+        <w:rPr>
+          <w:b/>
+          <w:i/>
+          <w:color w:val="414141"/>
+          <w:kern w:val="0"/>
+          <w:sz w:val="24"/>
+          <w:szCs w:val="24"/>
+        </w:rPr>
+        <w:t>]</w:t>
+      </w:r>
+      <w:r>
+        <w:rPr>
+          <w:rFonts w:hint="eastAsia"/>
+          <w:b/>
+          <w:i/>
+          <w:color w:val="414141"/>
+          <w:kern w:val="0"/>
+          <w:sz w:val="24"/>
+          <w:szCs w:val="24"/>
+        </w:rPr>
+        <w:t xml:space="preserve"> </w:t>
+      </w:r>
+      <w:r>
+        <w:rPr>
+          <w:b/>
+          <w:i/>
+          <w:color w:val="414141"/>
+          <w:kern w:val="0"/>
+          <w:sz w:val="24"/>
+          <w:szCs w:val="24"/>
+        </w:rPr>
+        <w:t>[hashcode]</w:t>
+      </w:r>
+      <w:r>
+        <w:rPr>
+          <w:rFonts w:hint="eastAsia"/>
+          <w:b/>
+          <w:i/>
+          <w:color w:val="414141"/>
+          <w:kern w:val="0"/>
+          <w:sz w:val="24"/>
+          <w:szCs w:val="24"/>
+        </w:rPr>
+        <w:t>回到前一个保存的状态然后删除之后的所有修改。</w:t>
+      </w:r>
+    </w:p>
+    <w:p>
+      <w:pPr>
+        <w:pStyle w:val="a3"/>
+        <w:widowControl/>
+        <w:spacing w:line="360" w:lineRule="auto"/>
+        <w:ind w:left="357" w:firstLineChars="0" w:firstLine="0"/>
+        <w:jc w:val="left"/>
+        <w:rPr>
+          <w:rFonts w:hint="eastAsia"/>
+          <w:b/>
+          <w:i/>
+          <w:color w:val="414141"/>
+          <w:kern w:val="0"/>
+          <w:sz w:val="24"/>
+          <w:szCs w:val="24"/>
+        </w:rPr>
+      </w:pPr>
+      <w:r>
+        <w:rPr>
+          <w:b/>
+          <w:i/>
+          <w:color w:val="414141"/>
+          <w:kern w:val="0"/>
+          <w:sz w:val="24"/>
+          <w:szCs w:val="24"/>
+        </w:rPr>
+        <w:lastRenderedPageBreak/>
+        <w:t>$ git revert</w:t>
+      </w:r>
+      <w:r>
+        <w:rPr>
+          <w:rFonts w:hint="eastAsia"/>
+          <w:b/>
+          <w:i/>
+          <w:color w:val="414141"/>
+          <w:kern w:val="0"/>
+          <w:sz w:val="24"/>
+          <w:szCs w:val="24"/>
+        </w:rPr>
+        <w:t xml:space="preserve"> </w:t>
+      </w:r>
+      <w:r>
+        <w:rPr>
+          <w:b/>
+          <w:i/>
+          <w:color w:val="414141"/>
+          <w:kern w:val="0"/>
+          <w:sz w:val="24"/>
+          <w:szCs w:val="24"/>
+        </w:rPr>
+        <w:t>[hashcode]</w:t>
+      </w:r>
+      <w:r>
+        <w:rPr>
+          <w:rFonts w:hint="eastAsia"/>
+          <w:b/>
+          <w:i/>
+          <w:color w:val="414141"/>
+          <w:kern w:val="0"/>
+          <w:sz w:val="24"/>
+          <w:szCs w:val="24"/>
+        </w:rPr>
+        <w:t>撤销每一步的行为，作为新的</w:t>
+      </w:r>
+      <w:r>
+        <w:rPr>
+          <w:rFonts w:hint="eastAsia"/>
+          <w:b/>
+          <w:i/>
+          <w:color w:val="414141"/>
+          <w:kern w:val="0"/>
+          <w:sz w:val="24"/>
+          <w:szCs w:val="24"/>
+        </w:rPr>
+        <w:t>commit</w:t>
+      </w:r>
     </w:p>
     <w:p>
       <w:pPr>
@@ -949,171 +1087,91 @@
         <w:spacing w:line="360" w:lineRule="auto"/>
         <w:rPr>
           <w:rStyle w:val="HTML"/>
-          <w:rFonts w:hint="eastAsia"/>
-          <w:sz w:val="21"/>
-          <w:szCs w:val="21"/>
-        </w:rPr>
-      </w:pPr>
-      <w:r>
-        <w:rPr>
-          <w:rStyle w:val="HTML"/>
-          <w:rFonts w:hint="eastAsia"/>
-          <w:sz w:val="21"/>
-          <w:szCs w:val="21"/>
-        </w:rPr>
-        <w:lastRenderedPageBreak/>
-        <w:t xml:space="preserve">忽略文件 </w:t>
-      </w:r>
-      <w:r>
-        <w:rPr>
-          <w:rStyle w:val="HTML"/>
-          <w:sz w:val="21"/>
-          <w:szCs w:val="21"/>
-        </w:rPr>
-        <w:t>.</w:t>
-      </w:r>
-      <w:r>
-        <w:rPr>
-          <w:rStyle w:val="HTML"/>
-          <w:sz w:val="21"/>
-          <w:szCs w:val="21"/>
-        </w:rPr>
-        <w:t>g</w:t>
-      </w:r>
-      <w:r>
-        <w:rPr>
-          <w:rStyle w:val="HTML"/>
-          <w:sz w:val="21"/>
-          <w:szCs w:val="21"/>
-        </w:rPr>
-        <w:t>itign</w:t>
-      </w:r>
-      <w:r>
-        <w:rPr>
-          <w:rStyle w:val="HTML"/>
-          <w:sz w:val="21"/>
-          <w:szCs w:val="21"/>
-        </w:rPr>
-        <w:t>ore</w:t>
+          <w:sz w:val="21"/>
+          <w:szCs w:val="21"/>
+        </w:rPr>
+      </w:pPr>
+      <w:r>
+        <w:rPr>
+          <w:rStyle w:val="HTML"/>
+          <w:rFonts w:hint="eastAsia"/>
+          <w:sz w:val="21"/>
+          <w:szCs w:val="21"/>
+        </w:rPr>
+        <w:t>分支</w:t>
+      </w:r>
+      <w:r>
+        <w:rPr>
+          <w:rStyle w:val="HTML"/>
+          <w:rFonts w:hint="eastAsia"/>
+          <w:sz w:val="21"/>
+          <w:szCs w:val="21"/>
+        </w:rPr>
+        <w:t xml:space="preserve"> </w:t>
+      </w:r>
+      <w:r>
+        <w:rPr>
+          <w:rStyle w:val="HTML"/>
+          <w:sz w:val="21"/>
+          <w:szCs w:val="21"/>
+        </w:rPr>
+        <w:t>checkout</w:t>
       </w:r>
     </w:p>
     <w:p>
       <w:pPr>
         <w:ind w:firstLine="360"/>
-      </w:pPr>
-      <w:r>
-        <w:rPr>
-          <w:rFonts w:hint="eastAsia"/>
-        </w:rPr>
-        <w:t>用于忽略不想加入</w:t>
-      </w:r>
-      <w:r>
-        <w:rPr>
-          <w:rFonts w:hint="eastAsia"/>
-        </w:rPr>
-        <w:t>git repo</w:t>
-      </w:r>
-      <w:r>
-        <w:rPr>
-          <w:rFonts w:hint="eastAsia"/>
-        </w:rPr>
-        <w:t>中的文件，这个命令在类似</w:t>
-      </w:r>
-      <w:r>
-        <w:rPr>
-          <w:rFonts w:hint="eastAsia"/>
-        </w:rPr>
-        <w:t>eclipse project</w:t>
-      </w:r>
-      <w:r>
-        <w:rPr>
-          <w:rFonts w:hint="eastAsia"/>
-        </w:rPr>
-        <w:t>的时候很有用处，可以把</w:t>
-      </w:r>
-      <w:r>
-        <w:rPr>
-          <w:rFonts w:hint="eastAsia"/>
-        </w:rPr>
-        <w:t>bin</w:t>
-      </w:r>
-      <w:r>
-        <w:rPr>
-          <w:rFonts w:hint="eastAsia"/>
-        </w:rPr>
-        <w:t>文件夹加入到</w:t>
-      </w:r>
-      <w:r>
-        <w:rPr>
-          <w:rFonts w:hint="eastAsia"/>
-        </w:rPr>
-        <w:t>gitignore</w:t>
-      </w:r>
-      <w:r>
-        <w:rPr>
-          <w:rFonts w:hint="eastAsia"/>
-        </w:rPr>
-        <w:t>文件当中，这样可以直接</w:t>
-      </w:r>
-      <w:r>
-        <w:rPr>
-          <w:rFonts w:hint="eastAsia"/>
-        </w:rPr>
-        <w:t xml:space="preserve">add  </w:t>
-      </w:r>
-      <w:r>
-        <w:t>–</w:t>
-      </w:r>
-      <w:r>
-        <w:rPr>
-          <w:rFonts w:hint="eastAsia"/>
-        </w:rPr>
-        <w:t>a</w:t>
-      </w:r>
-      <w:r>
-        <w:rPr>
-          <w:rFonts w:hint="eastAsia"/>
-        </w:rPr>
-        <w:t>文件而不会受影响。</w:t>
-      </w:r>
-      <w:r>
-        <w:rPr>
-          <w:rFonts w:hint="eastAsia"/>
-        </w:rPr>
-        <w:t>注意这个文件要起作用必须先</w:t>
-      </w:r>
-      <w:r>
-        <w:t>add</w:t>
-      </w:r>
-      <w:r>
-        <w:rPr>
-          <w:rFonts w:hint="eastAsia"/>
-        </w:rPr>
-        <w:t>到</w:t>
-      </w:r>
-      <w:r>
-        <w:rPr>
-          <w:rFonts w:hint="eastAsia"/>
-        </w:rPr>
-        <w:t>repo</w:t>
-      </w:r>
-      <w:r>
-        <w:rPr>
-          <w:rFonts w:hint="eastAsia"/>
-        </w:rPr>
-        <w:t>里面，要是没有加入会导致不起作用，一起添加入</w:t>
-      </w:r>
-      <w:r>
-        <w:rPr>
-          <w:rFonts w:hint="eastAsia"/>
-        </w:rPr>
-        <w:t>repo</w:t>
-      </w:r>
-      <w:r>
-        <w:rPr>
-          <w:rFonts w:hint="eastAsia"/>
-        </w:rPr>
-        <w:t>。</w:t>
+        <w:rPr>
+          <w:rFonts w:hint="eastAsia"/>
+        </w:rPr>
+      </w:pPr>
+      <w:r>
+        <w:rPr>
+          <w:rFonts w:hint="eastAsia"/>
+        </w:rPr>
+        <w:t>分支的作用在</w:t>
+      </w:r>
+      <w:r>
+        <w:rPr>
+          <w:rFonts w:hint="eastAsia"/>
+        </w:rPr>
+        <w:t>git</w:t>
+      </w:r>
+      <w:r>
+        <w:rPr>
+          <w:rFonts w:hint="eastAsia"/>
+        </w:rPr>
+        <w:t>里面非常重要，是和</w:t>
+      </w:r>
+      <w:r>
+        <w:rPr>
+          <w:rFonts w:hint="eastAsia"/>
+        </w:rPr>
+        <w:t>svn</w:t>
+      </w:r>
+      <w:r>
+        <w:rPr>
+          <w:rFonts w:hint="eastAsia"/>
+        </w:rPr>
+        <w:t>的一个比较大的区别。当需要写一些脏代码的时候，我们创建一个新的分支，写代码、测试，然后我们回到原来的分支，所有的一切都消失了。另外，我们还有</w:t>
+      </w:r>
+      <w:r>
+        <w:rPr>
+          <w:rFonts w:hint="eastAsia"/>
+        </w:rPr>
+        <w:t>merge</w:t>
+      </w:r>
+      <w:r>
+        <w:rPr>
+          <w:rFonts w:hint="eastAsia"/>
+        </w:rPr>
+        <w:t>等命令，让两个分支可以合并。</w:t>
+      </w:r>
+      <w:r>
+        <w:rPr>
+          <w:rFonts w:hint="eastAsia"/>
+        </w:rPr>
+        <w:t>主要的使用方法如下所示。</w:t>
       </w:r>
     </w:p>
     <w:p>
@@ -1124,24 +1182,49 @@
         <w:ind w:left="357" w:firstLineChars="0" w:firstLine="0"/>
         <w:jc w:val="left"/>
         <w:rPr>
-          <w:b/>
-          <w:i/>
-          <w:color w:val="414141"/>
-          <w:kern w:val="0"/>
-          <w:sz w:val="24"/>
-          <w:szCs w:val="24"/>
-        </w:rPr>
-      </w:pPr>
-      <w:r>
-        <w:rPr>
-          <w:b/>
-          <w:i/>
-          <w:color w:val="414141"/>
-          <w:kern w:val="0"/>
-          <w:sz w:val="24"/>
-          <w:szCs w:val="24"/>
-        </w:rPr>
-        <w:t>$ cd /home/user/doc</w:t>
+          <w:rFonts w:hint="eastAsia"/>
+          <w:b/>
+          <w:i/>
+          <w:color w:val="414141"/>
+          <w:kern w:val="0"/>
+          <w:sz w:val="24"/>
+          <w:szCs w:val="24"/>
+        </w:rPr>
+      </w:pPr>
+      <w:r>
+        <w:rPr>
+          <w:b/>
+          <w:i/>
+          <w:color w:val="414141"/>
+          <w:kern w:val="0"/>
+          <w:sz w:val="24"/>
+          <w:szCs w:val="24"/>
+        </w:rPr>
+        <w:t>$ git checkout HEAD~3</w:t>
+      </w:r>
+      <w:r>
+        <w:rPr>
+          <w:rFonts w:hint="eastAsia"/>
+          <w:b/>
+          <w:i/>
+          <w:color w:val="414141"/>
+          <w:kern w:val="0"/>
+          <w:sz w:val="24"/>
+          <w:szCs w:val="24"/>
+        </w:rPr>
+        <w:t>：回退到</w:t>
+      </w:r>
+      <w:r>
+        <w:rPr>
+          <w:rFonts w:hint="eastAsia"/>
+          <w:b/>
+          <w:i/>
+          <w:color w:val="414141"/>
+          <w:kern w:val="0"/>
+          <w:sz w:val="24"/>
+          <w:szCs w:val="24"/>
+        </w:rPr>
+        <w:t>三个版本之前的分支。</w:t>
       </w:r>
     </w:p>
     <w:p>
@@ -1152,24 +1235,131 @@
         <w:ind w:left="357" w:firstLineChars="0" w:firstLine="0"/>
         <w:jc w:val="left"/>
         <w:rPr>
-          <w:b/>
-          <w:i/>
-          <w:color w:val="414141"/>
-          <w:kern w:val="0"/>
-          <w:sz w:val="24"/>
-          <w:szCs w:val="24"/>
-        </w:rPr>
-      </w:pPr>
-      <w:r>
-        <w:rPr>
-          <w:b/>
-          <w:i/>
-          <w:color w:val="414141"/>
-          <w:kern w:val="0"/>
-          <w:sz w:val="24"/>
-          <w:szCs w:val="24"/>
-        </w:rPr>
-        <w:t>$ vim .gitignore</w:t>
+          <w:rFonts w:hint="eastAsia"/>
+          <w:b/>
+          <w:i/>
+          <w:color w:val="414141"/>
+          <w:kern w:val="0"/>
+          <w:sz w:val="24"/>
+          <w:szCs w:val="24"/>
+        </w:rPr>
+      </w:pPr>
+      <w:r>
+        <w:rPr>
+          <w:b/>
+          <w:i/>
+          <w:color w:val="414141"/>
+          <w:kern w:val="0"/>
+          <w:sz w:val="24"/>
+          <w:szCs w:val="24"/>
+        </w:rPr>
+        <w:t>$ git checkout –b branchName</w:t>
+      </w:r>
+      <w:r>
+        <w:rPr>
+          <w:rFonts w:hint="eastAsia"/>
+          <w:b/>
+          <w:i/>
+          <w:color w:val="414141"/>
+          <w:kern w:val="0"/>
+          <w:sz w:val="24"/>
+          <w:szCs w:val="24"/>
+        </w:rPr>
+        <w:t xml:space="preserve"> </w:t>
+      </w:r>
+      <w:r>
+        <w:rPr>
+          <w:b/>
+          <w:i/>
+          <w:color w:val="414141"/>
+          <w:kern w:val="0"/>
+          <w:sz w:val="24"/>
+          <w:szCs w:val="24"/>
+        </w:rPr>
+        <w:t>[hashcode]</w:t>
+      </w:r>
+      <w:r>
+        <w:rPr>
+          <w:rFonts w:hint="eastAsia"/>
+          <w:b/>
+          <w:i/>
+          <w:color w:val="414141"/>
+          <w:kern w:val="0"/>
+          <w:sz w:val="24"/>
+          <w:szCs w:val="24"/>
+        </w:rPr>
+        <w:t>：创建并进入分支</w:t>
+      </w:r>
+      <w:r>
+        <w:rPr>
+          <w:b/>
+          <w:i/>
+          <w:color w:val="414141"/>
+          <w:kern w:val="0"/>
+          <w:sz w:val="24"/>
+          <w:szCs w:val="24"/>
+        </w:rPr>
+        <w:t>,</w:t>
+      </w:r>
+      <w:r>
+        <w:rPr>
+          <w:rFonts w:hint="eastAsia"/>
+          <w:b/>
+          <w:i/>
+          <w:color w:val="414141"/>
+          <w:kern w:val="0"/>
+          <w:sz w:val="24"/>
+          <w:szCs w:val="24"/>
+        </w:rPr>
+        <w:t>在</w:t>
+      </w:r>
+      <w:r>
+        <w:rPr>
+          <w:rFonts w:hint="eastAsia"/>
+          <w:b/>
+          <w:i/>
+          <w:color w:val="414141"/>
+          <w:kern w:val="0"/>
+          <w:sz w:val="24"/>
+          <w:szCs w:val="24"/>
+        </w:rPr>
+        <w:t>hashcode</w:t>
+      </w:r>
+      <w:r>
+        <w:rPr>
+          <w:rFonts w:hint="eastAsia"/>
+          <w:b/>
+          <w:i/>
+          <w:color w:val="414141"/>
+          <w:kern w:val="0"/>
+          <w:sz w:val="24"/>
+          <w:szCs w:val="24"/>
+        </w:rPr>
+        <w:t>的基础上创建</w:t>
+      </w:r>
+      <w:r>
+        <w:rPr>
+          <w:rFonts w:hint="eastAsia"/>
+          <w:b/>
+          <w:i/>
+          <w:color w:val="414141"/>
+          <w:kern w:val="0"/>
+          <w:sz w:val="24"/>
+          <w:szCs w:val="24"/>
+        </w:rPr>
+        <w:t>分支</w:t>
+      </w:r>
+      <w:r>
+        <w:rPr>
+          <w:rFonts w:hint="eastAsia"/>
+          <w:b/>
+          <w:i/>
+          <w:color w:val="414141"/>
+          <w:kern w:val="0"/>
+          <w:sz w:val="24"/>
+          <w:szCs w:val="24"/>
+        </w:rPr>
+        <w:t>。</w:t>
       </w:r>
     </w:p>
     <w:p>
@@ -1180,43 +1370,73 @@
         <w:ind w:left="357" w:firstLineChars="0" w:firstLine="0"/>
         <w:jc w:val="left"/>
         <w:rPr>
-          <w:b/>
-          <w:i/>
-          <w:color w:val="414141"/>
-          <w:kern w:val="0"/>
-          <w:sz w:val="24"/>
-          <w:szCs w:val="24"/>
-        </w:rPr>
-      </w:pPr>
-      <w:commentRangeStart w:id="1"/>
-      <w:r>
-        <w:rPr>
-          <w:b/>
-          <w:i/>
-          <w:color w:val="414141"/>
-          <w:kern w:val="0"/>
-          <w:sz w:val="24"/>
-          <w:szCs w:val="24"/>
-        </w:rPr>
-        <w:t xml:space="preserve">$ </w:t>
-      </w:r>
-      <w:r>
-        <w:rPr>
-          <w:b/>
-          <w:i/>
-          <w:color w:val="414141"/>
-          <w:kern w:val="0"/>
-          <w:sz w:val="24"/>
-          <w:szCs w:val="24"/>
-        </w:rPr>
-        <w:t>git add .gitignore</w:t>
-      </w:r>
-      <w:commentRangeEnd w:id="1"/>
-      <w:r>
-        <w:rPr>
-          <w:rStyle w:val="a6"/>
-        </w:rPr>
-        <w:commentReference w:id="1"/>
+          <w:rFonts w:hint="eastAsia"/>
+          <w:b/>
+          <w:i/>
+          <w:color w:val="414141"/>
+          <w:kern w:val="0"/>
+          <w:sz w:val="24"/>
+          <w:szCs w:val="24"/>
+        </w:rPr>
+      </w:pPr>
+      <w:r>
+        <w:rPr>
+          <w:b/>
+          <w:i/>
+          <w:color w:val="414141"/>
+          <w:kern w:val="0"/>
+          <w:sz w:val="24"/>
+          <w:szCs w:val="24"/>
+        </w:rPr>
+        <w:t>$ git checkout master</w:t>
+      </w:r>
+      <w:r>
+        <w:rPr>
+          <w:rFonts w:hint="eastAsia"/>
+          <w:b/>
+          <w:i/>
+          <w:color w:val="414141"/>
+          <w:kern w:val="0"/>
+          <w:sz w:val="24"/>
+          <w:szCs w:val="24"/>
+        </w:rPr>
+        <w:t>：</w:t>
+      </w:r>
+      <w:r>
+        <w:rPr>
+          <w:rFonts w:hint="eastAsia"/>
+          <w:b/>
+          <w:i/>
+          <w:color w:val="414141"/>
+          <w:kern w:val="0"/>
+          <w:sz w:val="24"/>
+          <w:szCs w:val="24"/>
+        </w:rPr>
+        <w:t>回到</w:t>
+      </w:r>
+      <w:r>
+        <w:rPr>
+          <w:rFonts w:hint="eastAsia"/>
+          <w:b/>
+          <w:i/>
+          <w:color w:val="414141"/>
+          <w:kern w:val="0"/>
+          <w:sz w:val="24"/>
+          <w:szCs w:val="24"/>
+        </w:rPr>
+        <w:t>master</w:t>
+      </w:r>
+      <w:r>
+        <w:rPr>
+          <w:rFonts w:hint="eastAsia"/>
+          <w:b/>
+          <w:i/>
+          <w:color w:val="414141"/>
+          <w:kern w:val="0"/>
+          <w:sz w:val="24"/>
+          <w:szCs w:val="24"/>
+        </w:rPr>
+        <w:t>分支。</w:t>
       </w:r>
     </w:p>
     <w:p>
@@ -1227,7 +1447,1264 @@
         <w:ind w:left="357" w:firstLineChars="0" w:firstLine="0"/>
         <w:jc w:val="left"/>
         <w:rPr>
-          <w:rFonts w:hint="eastAsia"/>
+          <w:b/>
+          <w:i/>
+          <w:color w:val="414141"/>
+          <w:kern w:val="0"/>
+          <w:sz w:val="24"/>
+          <w:szCs w:val="24"/>
+        </w:rPr>
+      </w:pPr>
+      <w:r>
+        <w:rPr>
+          <w:b/>
+          <w:i/>
+          <w:color w:val="414141"/>
+          <w:kern w:val="0"/>
+          <w:sz w:val="24"/>
+          <w:szCs w:val="24"/>
+        </w:rPr>
+        <w:t xml:space="preserve">$ git </w:t>
+      </w:r>
+      <w:r>
+        <w:rPr>
+          <w:b/>
+          <w:i/>
+          <w:color w:val="414141"/>
+          <w:kern w:val="0"/>
+          <w:sz w:val="24"/>
+          <w:szCs w:val="24"/>
+        </w:rPr>
+        <w:t>merge desBranch</w:t>
+      </w:r>
+      <w:r>
+        <w:rPr>
+          <w:rFonts w:hint="eastAsia"/>
+          <w:b/>
+          <w:i/>
+          <w:color w:val="414141"/>
+          <w:kern w:val="0"/>
+          <w:sz w:val="24"/>
+          <w:szCs w:val="24"/>
+        </w:rPr>
+        <w:t>：</w:t>
+      </w:r>
+      <w:r>
+        <w:rPr>
+          <w:rFonts w:hint="eastAsia"/>
+          <w:b/>
+          <w:i/>
+          <w:color w:val="414141"/>
+          <w:kern w:val="0"/>
+          <w:sz w:val="24"/>
+          <w:szCs w:val="24"/>
+        </w:rPr>
+        <w:t>把目标</w:t>
+      </w:r>
+      <w:r>
+        <w:rPr>
+          <w:rFonts w:hint="eastAsia"/>
+          <w:b/>
+          <w:i/>
+          <w:color w:val="414141"/>
+          <w:kern w:val="0"/>
+          <w:sz w:val="24"/>
+          <w:szCs w:val="24"/>
+        </w:rPr>
+        <w:t>branch</w:t>
+      </w:r>
+      <w:r>
+        <w:rPr>
+          <w:rFonts w:hint="eastAsia"/>
+          <w:b/>
+          <w:i/>
+          <w:color w:val="414141"/>
+          <w:kern w:val="0"/>
+          <w:sz w:val="24"/>
+          <w:szCs w:val="24"/>
+        </w:rPr>
+        <w:t>合并到当前</w:t>
+      </w:r>
+      <w:r>
+        <w:rPr>
+          <w:rFonts w:hint="eastAsia"/>
+          <w:b/>
+          <w:i/>
+          <w:color w:val="414141"/>
+          <w:kern w:val="0"/>
+          <w:sz w:val="24"/>
+          <w:szCs w:val="24"/>
+        </w:rPr>
+        <w:t>branch</w:t>
+      </w:r>
+      <w:r>
+        <w:rPr>
+          <w:rFonts w:hint="eastAsia"/>
+          <w:b/>
+          <w:i/>
+          <w:color w:val="414141"/>
+          <w:kern w:val="0"/>
+          <w:sz w:val="24"/>
+          <w:szCs w:val="24"/>
+        </w:rPr>
+        <w:t>。</w:t>
+      </w:r>
+      <w:bookmarkStart w:id="0" w:name="_GoBack"/>
+      <w:bookmarkEnd w:id="0"/>
+    </w:p>
+    <w:p>
+      <w:pPr>
+        <w:pStyle w:val="2"/>
+        <w:numPr>
+          <w:ilvl w:val="0"/>
+          <w:numId w:val="2"/>
+        </w:numPr>
+        <w:spacing w:line="360" w:lineRule="auto"/>
+        <w:rPr>
+          <w:rStyle w:val="HTML"/>
+          <w:sz w:val="21"/>
+          <w:szCs w:val="21"/>
+        </w:rPr>
+      </w:pPr>
+      <w:r>
+        <w:rPr>
+          <w:rStyle w:val="HTML"/>
+          <w:rFonts w:hint="eastAsia"/>
+          <w:sz w:val="21"/>
+          <w:szCs w:val="21"/>
+        </w:rPr>
+        <w:t>上传和更新</w:t>
+      </w:r>
+      <w:r>
+        <w:rPr>
+          <w:rStyle w:val="HTML"/>
+          <w:rFonts w:hint="eastAsia"/>
+          <w:sz w:val="21"/>
+          <w:szCs w:val="21"/>
+        </w:rPr>
+        <w:t xml:space="preserve"> </w:t>
+      </w:r>
+      <w:r>
+        <w:rPr>
+          <w:rStyle w:val="HTML"/>
+          <w:sz w:val="21"/>
+          <w:szCs w:val="21"/>
+        </w:rPr>
+        <w:t>push/pull</w:t>
+      </w:r>
+    </w:p>
+    <w:p>
+      <w:pPr>
+        <w:ind w:firstLine="360"/>
+        <w:rPr>
+          <w:rFonts w:hint="eastAsia"/>
+        </w:rPr>
+      </w:pPr>
+      <w:r>
+        <w:t>Push</w:t>
+      </w:r>
+      <w:r>
+        <w:rPr>
+          <w:rFonts w:hint="eastAsia"/>
+        </w:rPr>
+        <w:t>用于</w:t>
+      </w:r>
+      <w:r>
+        <w:rPr>
+          <w:rFonts w:hint="eastAsia"/>
+        </w:rPr>
+        <w:t>把</w:t>
+      </w:r>
+      <w:r>
+        <w:rPr>
+          <w:rFonts w:hint="eastAsia"/>
+        </w:rPr>
+        <w:t>修改提交到</w:t>
+      </w:r>
+      <w:r>
+        <w:rPr>
+          <w:rFonts w:hint="eastAsia"/>
+        </w:rPr>
+        <w:t>remote</w:t>
+      </w:r>
+      <w:r>
+        <w:rPr>
+          <w:rFonts w:hint="eastAsia"/>
+        </w:rPr>
+        <w:t>上（</w:t>
+      </w:r>
+      <w:r>
+        <w:rPr>
+          <w:rFonts w:hint="eastAsia"/>
+        </w:rPr>
+        <w:t>github</w:t>
+      </w:r>
+      <w:r>
+        <w:rPr>
+          <w:rFonts w:hint="eastAsia"/>
+        </w:rPr>
+        <w:t>）</w:t>
+      </w:r>
+      <w:r>
+        <w:rPr>
+          <w:rFonts w:hint="eastAsia"/>
+        </w:rPr>
+        <w:t>，类似</w:t>
+      </w:r>
+      <w:r>
+        <w:rPr>
+          <w:rFonts w:hint="eastAsia"/>
+        </w:rPr>
+        <w:t>checkin</w:t>
+      </w:r>
+      <w:r>
+        <w:rPr>
+          <w:rFonts w:hint="eastAsia"/>
+        </w:rPr>
+        <w:t>。</w:t>
+      </w:r>
+      <w:r>
+        <w:rPr>
+          <w:rFonts w:hint="eastAsia"/>
+        </w:rPr>
+        <w:t>P</w:t>
+      </w:r>
+      <w:r>
+        <w:rPr>
+          <w:rFonts w:hint="eastAsia"/>
+        </w:rPr>
+        <w:t>ull</w:t>
+      </w:r>
+      <w:r>
+        <w:rPr>
+          <w:rFonts w:hint="eastAsia"/>
+        </w:rPr>
+        <w:t>吧版本更新到</w:t>
+      </w:r>
+      <w:r>
+        <w:rPr>
+          <w:rFonts w:hint="eastAsia"/>
+        </w:rPr>
+        <w:t>remote</w:t>
+      </w:r>
+      <w:r>
+        <w:rPr>
+          <w:rFonts w:hint="eastAsia"/>
+        </w:rPr>
+        <w:t>一样新</w:t>
+      </w:r>
+      <w:r>
+        <w:rPr>
+          <w:rFonts w:hint="eastAsia"/>
+        </w:rPr>
+        <w:t>（在开始工作之前干这个事情相当于</w:t>
+      </w:r>
+      <w:r>
+        <w:rPr>
+          <w:rFonts w:hint="eastAsia"/>
+        </w:rPr>
+        <w:t>update</w:t>
+      </w:r>
+      <w:r>
+        <w:rPr>
+          <w:rFonts w:hint="eastAsia"/>
+        </w:rPr>
+        <w:t>）</w:t>
+      </w:r>
+      <w:r>
+        <w:rPr>
+          <w:rFonts w:hint="eastAsia"/>
+        </w:rPr>
+        <w:t>。</w:t>
+      </w:r>
+    </w:p>
+    <w:p>
+      <w:pPr>
+        <w:pStyle w:val="a3"/>
+        <w:widowControl/>
+        <w:spacing w:line="360" w:lineRule="auto"/>
+        <w:ind w:left="357" w:firstLineChars="0" w:firstLine="0"/>
+        <w:jc w:val="left"/>
+        <w:rPr>
+          <w:rFonts w:hint="eastAsia"/>
+          <w:b/>
+          <w:i/>
+          <w:color w:val="414141"/>
+          <w:kern w:val="0"/>
+          <w:sz w:val="24"/>
+          <w:szCs w:val="24"/>
+        </w:rPr>
+      </w:pPr>
+      <w:r>
+        <w:rPr>
+          <w:b/>
+          <w:i/>
+          <w:color w:val="414141"/>
+          <w:kern w:val="0"/>
+          <w:sz w:val="24"/>
+          <w:szCs w:val="24"/>
+        </w:rPr>
+        <w:t>$ git push origin master</w:t>
+      </w:r>
+      <w:r>
+        <w:rPr>
+          <w:rFonts w:hint="eastAsia"/>
+          <w:b/>
+          <w:i/>
+          <w:color w:val="414141"/>
+          <w:kern w:val="0"/>
+          <w:sz w:val="24"/>
+          <w:szCs w:val="24"/>
+        </w:rPr>
+        <w:t xml:space="preserve"> </w:t>
+      </w:r>
+      <w:r>
+        <w:rPr>
+          <w:rFonts w:hint="eastAsia"/>
+          <w:b/>
+          <w:i/>
+          <w:color w:val="414141"/>
+          <w:kern w:val="0"/>
+          <w:sz w:val="24"/>
+          <w:szCs w:val="24"/>
+        </w:rPr>
+        <w:t>：</w:t>
+      </w:r>
+      <w:r>
+        <w:rPr>
+          <w:rFonts w:hint="eastAsia"/>
+          <w:b/>
+          <w:i/>
+          <w:color w:val="414141"/>
+          <w:kern w:val="0"/>
+          <w:sz w:val="24"/>
+          <w:szCs w:val="24"/>
+        </w:rPr>
+        <w:t>origin</w:t>
+      </w:r>
+      <w:r>
+        <w:rPr>
+          <w:rFonts w:hint="eastAsia"/>
+          <w:b/>
+          <w:i/>
+          <w:color w:val="414141"/>
+          <w:kern w:val="0"/>
+          <w:sz w:val="24"/>
+          <w:szCs w:val="24"/>
+        </w:rPr>
+        <w:t>是站点名，</w:t>
+      </w:r>
+      <w:r>
+        <w:rPr>
+          <w:rFonts w:hint="eastAsia"/>
+          <w:b/>
+          <w:i/>
+          <w:color w:val="414141"/>
+          <w:kern w:val="0"/>
+          <w:sz w:val="24"/>
+          <w:szCs w:val="24"/>
+        </w:rPr>
+        <w:t xml:space="preserve"> master</w:t>
+      </w:r>
+      <w:r>
+        <w:rPr>
+          <w:rFonts w:hint="eastAsia"/>
+          <w:b/>
+          <w:i/>
+          <w:color w:val="414141"/>
+          <w:kern w:val="0"/>
+          <w:sz w:val="24"/>
+          <w:szCs w:val="24"/>
+        </w:rPr>
+        <w:t>是分支名</w:t>
+      </w:r>
+    </w:p>
+    <w:p>
+      <w:pPr>
+        <w:pStyle w:val="a3"/>
+        <w:widowControl/>
+        <w:spacing w:line="360" w:lineRule="auto"/>
+        <w:ind w:left="357" w:firstLineChars="0" w:firstLine="0"/>
+        <w:jc w:val="left"/>
+        <w:rPr>
+          <w:rFonts w:hint="eastAsia"/>
+          <w:b/>
+          <w:i/>
+          <w:color w:val="414141"/>
+          <w:kern w:val="0"/>
+          <w:sz w:val="24"/>
+          <w:szCs w:val="24"/>
+        </w:rPr>
+      </w:pPr>
+      <w:r>
+        <w:rPr>
+          <w:b/>
+          <w:i/>
+          <w:color w:val="414141"/>
+          <w:kern w:val="0"/>
+          <w:sz w:val="24"/>
+          <w:szCs w:val="24"/>
+        </w:rPr>
+        <w:t>$ git pull</w:t>
+      </w:r>
+      <w:r>
+        <w:rPr>
+          <w:rFonts w:hint="eastAsia"/>
+          <w:b/>
+          <w:i/>
+          <w:color w:val="414141"/>
+          <w:kern w:val="0"/>
+          <w:sz w:val="24"/>
+          <w:szCs w:val="24"/>
+        </w:rPr>
+        <w:t xml:space="preserve"> </w:t>
+      </w:r>
+      <w:r>
+        <w:rPr>
+          <w:b/>
+          <w:i/>
+          <w:color w:val="414141"/>
+          <w:kern w:val="0"/>
+          <w:sz w:val="24"/>
+          <w:szCs w:val="24"/>
+        </w:rPr>
+        <w:t>origin master</w:t>
+      </w:r>
+      <w:r>
+        <w:rPr>
+          <w:rFonts w:hint="eastAsia"/>
+          <w:b/>
+          <w:i/>
+          <w:color w:val="414141"/>
+          <w:kern w:val="0"/>
+          <w:sz w:val="24"/>
+          <w:szCs w:val="24"/>
+        </w:rPr>
+        <w:t>：直接更新</w:t>
+      </w:r>
+    </w:p>
+    <w:p>
+      <w:pPr>
+        <w:ind w:firstLine="360"/>
+        <w:rPr>
+          <w:rFonts w:hint="eastAsia"/>
+        </w:rPr>
+      </w:pPr>
+      <w:r>
+        <w:rPr>
+          <w:rFonts w:hint="eastAsia"/>
+        </w:rPr>
+        <w:t>另外</w:t>
+      </w:r>
+      <w:r>
+        <w:rPr>
+          <w:rFonts w:hint="eastAsia"/>
+        </w:rPr>
+        <w:t>fetch</w:t>
+      </w:r>
+      <w:r>
+        <w:rPr>
+          <w:rFonts w:hint="eastAsia"/>
+        </w:rPr>
+        <w:t>很好用，首先我们把</w:t>
+      </w:r>
+      <w:r>
+        <w:rPr>
+          <w:rFonts w:hint="eastAsia"/>
+        </w:rPr>
+        <w:t>remote</w:t>
+      </w:r>
+      <w:r>
+        <w:rPr>
+          <w:rFonts w:hint="eastAsia"/>
+        </w:rPr>
+        <w:t>上的版本下载到某一个分支上，我们先查看分支的</w:t>
+      </w:r>
+      <w:r>
+        <w:rPr>
+          <w:rFonts w:hint="eastAsia"/>
+        </w:rPr>
+        <w:t>diff</w:t>
+      </w:r>
+      <w:r>
+        <w:rPr>
+          <w:rFonts w:hint="eastAsia"/>
+        </w:rPr>
+        <w:t>，然后</w:t>
+      </w:r>
+      <w:r>
+        <w:rPr>
+          <w:rFonts w:hint="eastAsia"/>
+        </w:rPr>
+        <w:t>merge</w:t>
+      </w:r>
+      <w:r>
+        <w:rPr>
+          <w:rFonts w:hint="eastAsia"/>
+        </w:rPr>
+        <w:t>。</w:t>
+      </w:r>
+      <w:r>
+        <w:t>Fetch</w:t>
+      </w:r>
+      <w:r>
+        <w:rPr>
+          <w:rFonts w:hint="eastAsia"/>
+        </w:rPr>
+        <w:t>和</w:t>
+      </w:r>
+      <w:r>
+        <w:rPr>
+          <w:rFonts w:hint="eastAsia"/>
+        </w:rPr>
+        <w:t>pull</w:t>
+      </w:r>
+      <w:r>
+        <w:rPr>
+          <w:rFonts w:hint="eastAsia"/>
+        </w:rPr>
+        <w:t>的区别就是</w:t>
+      </w:r>
+      <w:r>
+        <w:rPr>
+          <w:rFonts w:hint="eastAsia"/>
+        </w:rPr>
+        <w:t>pull</w:t>
+      </w:r>
+      <w:r>
+        <w:rPr>
+          <w:rFonts w:hint="eastAsia"/>
+        </w:rPr>
+        <w:t>直接把</w:t>
+      </w:r>
+      <w:r>
+        <w:rPr>
+          <w:rFonts w:hint="eastAsia"/>
+        </w:rPr>
+        <w:t>remote</w:t>
+      </w:r>
+      <w:r>
+        <w:rPr>
+          <w:rFonts w:hint="eastAsia"/>
+        </w:rPr>
+        <w:t>的版本</w:t>
+      </w:r>
+      <w:r>
+        <w:rPr>
+          <w:rFonts w:hint="eastAsia"/>
+        </w:rPr>
+        <w:t>merge</w:t>
+      </w:r>
+      <w:r>
+        <w:rPr>
+          <w:rFonts w:hint="eastAsia"/>
+        </w:rPr>
+        <w:t>到本地了。</w:t>
+      </w:r>
+      <w:r>
+        <w:rPr>
+          <w:rFonts w:hint="eastAsia"/>
+        </w:rPr>
+        <w:t>示例如下：</w:t>
+      </w:r>
+    </w:p>
+    <w:p>
+      <w:pPr>
+        <w:pStyle w:val="a3"/>
+        <w:widowControl/>
+        <w:spacing w:line="360" w:lineRule="auto"/>
+        <w:ind w:left="357" w:firstLineChars="0" w:firstLine="0"/>
+        <w:jc w:val="left"/>
+        <w:rPr>
+          <w:rFonts w:hint="eastAsia"/>
+          <w:b/>
+          <w:i/>
+          <w:color w:val="414141"/>
+          <w:kern w:val="0"/>
+          <w:sz w:val="24"/>
+          <w:szCs w:val="24"/>
+        </w:rPr>
+      </w:pPr>
+      <w:r>
+        <w:rPr>
+          <w:b/>
+          <w:i/>
+          <w:color w:val="414141"/>
+          <w:kern w:val="0"/>
+          <w:sz w:val="24"/>
+          <w:szCs w:val="24"/>
+        </w:rPr>
+        <w:t xml:space="preserve">$ </w:t>
+      </w:r>
+      <w:r>
+        <w:rPr>
+          <w:b/>
+          <w:i/>
+          <w:color w:val="414141"/>
+          <w:kern w:val="0"/>
+          <w:sz w:val="24"/>
+          <w:szCs w:val="24"/>
+        </w:rPr>
+        <w:t>git fetch origin master:tmp</w:t>
+      </w:r>
+      <w:r>
+        <w:rPr>
+          <w:b/>
+          <w:i/>
+          <w:color w:val="414141"/>
+          <w:kern w:val="0"/>
+          <w:sz w:val="24"/>
+          <w:szCs w:val="24"/>
+        </w:rPr>
+        <w:t xml:space="preserve"> </w:t>
+      </w:r>
+    </w:p>
+    <w:p>
+      <w:pPr>
+        <w:pStyle w:val="a3"/>
+        <w:widowControl/>
+        <w:spacing w:line="360" w:lineRule="auto"/>
+        <w:ind w:left="357" w:firstLineChars="0" w:firstLine="0"/>
+        <w:jc w:val="left"/>
+        <w:rPr>
+          <w:rFonts w:hint="eastAsia"/>
+          <w:b/>
+          <w:i/>
+          <w:color w:val="414141"/>
+          <w:kern w:val="0"/>
+          <w:sz w:val="24"/>
+          <w:szCs w:val="24"/>
+        </w:rPr>
+      </w:pPr>
+      <w:r>
+        <w:rPr>
+          <w:b/>
+          <w:i/>
+          <w:color w:val="414141"/>
+          <w:kern w:val="0"/>
+          <w:sz w:val="24"/>
+          <w:szCs w:val="24"/>
+        </w:rPr>
+        <w:t xml:space="preserve">$ </w:t>
+      </w:r>
+      <w:r>
+        <w:rPr>
+          <w:b/>
+          <w:i/>
+          <w:color w:val="414141"/>
+          <w:kern w:val="0"/>
+          <w:sz w:val="24"/>
+          <w:szCs w:val="24"/>
+        </w:rPr>
+        <w:t>git diff tmp </w:t>
+      </w:r>
+      <w:r>
+        <w:rPr>
+          <w:b/>
+          <w:i/>
+          <w:color w:val="414141"/>
+          <w:kern w:val="0"/>
+          <w:sz w:val="24"/>
+          <w:szCs w:val="24"/>
+        </w:rPr>
+        <w:t xml:space="preserve"> </w:t>
+      </w:r>
+    </w:p>
+    <w:p>
+      <w:pPr>
+        <w:pStyle w:val="a3"/>
+        <w:widowControl/>
+        <w:spacing w:line="360" w:lineRule="auto"/>
+        <w:ind w:left="357" w:firstLineChars="0" w:firstLine="0"/>
+        <w:jc w:val="left"/>
+        <w:rPr>
+          <w:rFonts w:hint="eastAsia"/>
+          <w:b/>
+          <w:i/>
+          <w:color w:val="414141"/>
+          <w:kern w:val="0"/>
+          <w:sz w:val="24"/>
+          <w:szCs w:val="24"/>
+        </w:rPr>
+      </w:pPr>
+      <w:r>
+        <w:rPr>
+          <w:b/>
+          <w:i/>
+          <w:color w:val="414141"/>
+          <w:kern w:val="0"/>
+          <w:sz w:val="24"/>
+          <w:szCs w:val="24"/>
+        </w:rPr>
+        <w:t xml:space="preserve">$ </w:t>
+      </w:r>
+      <w:r>
+        <w:rPr>
+          <w:b/>
+          <w:i/>
+          <w:color w:val="414141"/>
+          <w:kern w:val="0"/>
+          <w:sz w:val="24"/>
+          <w:szCs w:val="24"/>
+        </w:rPr>
+        <w:t>git merge tmp</w:t>
+      </w:r>
+    </w:p>
+    <w:p>
+      <w:pPr>
+        <w:pStyle w:val="2"/>
+        <w:numPr>
+          <w:ilvl w:val="0"/>
+          <w:numId w:val="2"/>
+        </w:numPr>
+        <w:spacing w:line="360" w:lineRule="auto"/>
+        <w:rPr>
+          <w:rStyle w:val="HTML"/>
+          <w:rFonts w:hint="eastAsia"/>
+          <w:sz w:val="21"/>
+          <w:szCs w:val="21"/>
+        </w:rPr>
+      </w:pPr>
+      <w:r>
+        <w:rPr>
+          <w:rStyle w:val="HTML"/>
+          <w:rFonts w:hint="eastAsia"/>
+          <w:sz w:val="21"/>
+          <w:szCs w:val="21"/>
+        </w:rPr>
+        <w:t>查看更新</w:t>
+      </w:r>
+      <w:r>
+        <w:rPr>
+          <w:rStyle w:val="HTML"/>
+          <w:rFonts w:hint="eastAsia"/>
+          <w:sz w:val="21"/>
+          <w:szCs w:val="21"/>
+        </w:rPr>
+        <w:t xml:space="preserve"> diff</w:t>
+      </w:r>
+    </w:p>
+    <w:p>
+      <w:pPr>
+        <w:ind w:left="360"/>
+        <w:rPr>
+          <w:rFonts w:hint="eastAsia"/>
+        </w:rPr>
+      </w:pPr>
+      <w:r>
+        <w:rPr>
+          <w:rFonts w:hint="eastAsia"/>
+        </w:rPr>
+        <w:t>这个可以用来查看两个版本之间的差异，可以直接导出</w:t>
+      </w:r>
+      <w:r>
+        <w:rPr>
+          <w:rFonts w:hint="eastAsia"/>
+        </w:rPr>
+        <w:t>patch</w:t>
+      </w:r>
+      <w:r>
+        <w:rPr>
+          <w:rFonts w:hint="eastAsia"/>
+        </w:rPr>
+        <w:t>。</w:t>
+      </w:r>
+    </w:p>
+    <w:p>
+      <w:pPr>
+        <w:pStyle w:val="a3"/>
+        <w:widowControl/>
+        <w:spacing w:line="360" w:lineRule="auto"/>
+        <w:ind w:left="357" w:firstLineChars="0" w:firstLine="0"/>
+        <w:jc w:val="left"/>
+        <w:rPr>
+          <w:rFonts w:hint="eastAsia"/>
+          <w:b/>
+          <w:i/>
+          <w:color w:val="414141"/>
+          <w:kern w:val="0"/>
+          <w:sz w:val="24"/>
+          <w:szCs w:val="24"/>
+        </w:rPr>
+      </w:pPr>
+      <w:r>
+        <w:rPr>
+          <w:b/>
+          <w:i/>
+          <w:color w:val="414141"/>
+          <w:kern w:val="0"/>
+          <w:sz w:val="24"/>
+          <w:szCs w:val="24"/>
+        </w:rPr>
+        <w:t xml:space="preserve">$ </w:t>
+      </w:r>
+      <w:r>
+        <w:rPr>
+          <w:b/>
+          <w:i/>
+          <w:color w:val="414141"/>
+          <w:kern w:val="0"/>
+          <w:sz w:val="24"/>
+          <w:szCs w:val="24"/>
+        </w:rPr>
+        <w:t>git diff</w:t>
+      </w:r>
+      <w:r>
+        <w:rPr>
+          <w:b/>
+          <w:i/>
+          <w:color w:val="414141"/>
+          <w:kern w:val="0"/>
+          <w:sz w:val="24"/>
+          <w:szCs w:val="24"/>
+        </w:rPr>
+        <w:t xml:space="preserve"> [</w:t>
+      </w:r>
+      <w:r>
+        <w:rPr>
+          <w:b/>
+          <w:i/>
+          <w:color w:val="414141"/>
+          <w:kern w:val="0"/>
+          <w:sz w:val="24"/>
+          <w:szCs w:val="24"/>
+        </w:rPr>
+        <w:t>&lt;commit&gt;</w:t>
+      </w:r>
+      <w:r>
+        <w:rPr>
+          <w:b/>
+          <w:i/>
+          <w:color w:val="414141"/>
+          <w:kern w:val="0"/>
+          <w:sz w:val="24"/>
+          <w:szCs w:val="24"/>
+        </w:rPr>
+        <w:t>]</w:t>
+      </w:r>
+      <w:r>
+        <w:rPr>
+          <w:b/>
+          <w:i/>
+          <w:color w:val="414141"/>
+          <w:kern w:val="0"/>
+          <w:sz w:val="24"/>
+          <w:szCs w:val="24"/>
+        </w:rPr>
+        <w:t xml:space="preserve"> &lt;commit&gt; [&lt;path&gt;…]</w:t>
+      </w:r>
+      <w:r>
+        <w:rPr>
+          <w:rFonts w:hint="eastAsia"/>
+          <w:b/>
+          <w:i/>
+          <w:color w:val="414141"/>
+          <w:kern w:val="0"/>
+          <w:sz w:val="24"/>
+          <w:szCs w:val="24"/>
+        </w:rPr>
+        <w:t>：比较两个版本</w:t>
+      </w:r>
+    </w:p>
+    <w:p>
+      <w:pPr>
+        <w:pStyle w:val="a3"/>
+        <w:widowControl/>
+        <w:spacing w:line="360" w:lineRule="auto"/>
+        <w:ind w:left="357" w:firstLineChars="0" w:firstLine="0"/>
+        <w:jc w:val="left"/>
+        <w:rPr>
+          <w:rFonts w:hint="eastAsia"/>
+          <w:b/>
+          <w:i/>
+          <w:color w:val="414141"/>
+          <w:kern w:val="0"/>
+          <w:sz w:val="24"/>
+          <w:szCs w:val="24"/>
+        </w:rPr>
+      </w:pPr>
+      <w:r>
+        <w:rPr>
+          <w:rFonts w:hint="eastAsia"/>
+          <w:b/>
+          <w:i/>
+          <w:color w:val="414141"/>
+          <w:kern w:val="0"/>
+          <w:sz w:val="24"/>
+          <w:szCs w:val="24"/>
+        </w:rPr>
+        <w:t>如果需要</w:t>
+      </w:r>
+      <w:r>
+        <w:rPr>
+          <w:rFonts w:hint="eastAsia"/>
+          <w:b/>
+          <w:i/>
+          <w:color w:val="414141"/>
+          <w:kern w:val="0"/>
+          <w:sz w:val="24"/>
+          <w:szCs w:val="24"/>
+        </w:rPr>
+        <w:t>patch</w:t>
+      </w:r>
+      <w:r>
+        <w:rPr>
+          <w:rFonts w:hint="eastAsia"/>
+          <w:b/>
+          <w:i/>
+          <w:color w:val="414141"/>
+          <w:kern w:val="0"/>
+          <w:sz w:val="24"/>
+          <w:szCs w:val="24"/>
+        </w:rPr>
+        <w:t>：</w:t>
+      </w:r>
+      <w:r>
+        <w:rPr>
+          <w:b/>
+          <w:i/>
+          <w:color w:val="414141"/>
+          <w:kern w:val="0"/>
+          <w:sz w:val="24"/>
+          <w:szCs w:val="24"/>
+        </w:rPr>
+        <w:t>&gt; patch</w:t>
+      </w:r>
+      <w:r>
+        <w:rPr>
+          <w:rFonts w:hint="eastAsia"/>
+          <w:b/>
+          <w:i/>
+          <w:color w:val="414141"/>
+          <w:kern w:val="0"/>
+          <w:sz w:val="24"/>
+          <w:szCs w:val="24"/>
+        </w:rPr>
+        <w:t>就</w:t>
+      </w:r>
+      <w:r>
+        <w:rPr>
+          <w:rFonts w:hint="eastAsia"/>
+          <w:b/>
+          <w:i/>
+          <w:color w:val="414141"/>
+          <w:kern w:val="0"/>
+          <w:sz w:val="24"/>
+          <w:szCs w:val="24"/>
+        </w:rPr>
+        <w:t>ok</w:t>
+      </w:r>
+      <w:r>
+        <w:rPr>
+          <w:rFonts w:hint="eastAsia"/>
+          <w:b/>
+          <w:i/>
+          <w:color w:val="414141"/>
+          <w:kern w:val="0"/>
+          <w:sz w:val="24"/>
+          <w:szCs w:val="24"/>
+        </w:rPr>
+        <w:t>了</w:t>
+      </w:r>
+    </w:p>
+    <w:p>
+      <w:pPr>
+        <w:ind w:left="360"/>
+      </w:pPr>
+    </w:p>
+    <w:p>
+      <w:pPr>
+        <w:pStyle w:val="2"/>
+        <w:numPr>
+          <w:ilvl w:val="0"/>
+          <w:numId w:val="2"/>
+        </w:numPr>
+        <w:spacing w:line="360" w:lineRule="auto"/>
+        <w:rPr>
+          <w:rStyle w:val="HTML"/>
+          <w:sz w:val="21"/>
+          <w:szCs w:val="21"/>
+        </w:rPr>
+      </w:pPr>
+      <w:r>
+        <w:rPr>
+          <w:rStyle w:val="HTML"/>
+          <w:rFonts w:hint="eastAsia"/>
+          <w:sz w:val="21"/>
+          <w:szCs w:val="21"/>
+        </w:rPr>
+        <w:t xml:space="preserve">忽略文件 </w:t>
+      </w:r>
+      <w:r>
+        <w:rPr>
+          <w:rStyle w:val="HTML"/>
+          <w:sz w:val="21"/>
+          <w:szCs w:val="21"/>
+        </w:rPr>
+        <w:t>.</w:t>
+      </w:r>
+      <w:r>
+        <w:rPr>
+          <w:rStyle w:val="HTML"/>
+          <w:sz w:val="21"/>
+          <w:szCs w:val="21"/>
+        </w:rPr>
+        <w:t>g</w:t>
+      </w:r>
+      <w:r>
+        <w:rPr>
+          <w:rStyle w:val="HTML"/>
+          <w:sz w:val="21"/>
+          <w:szCs w:val="21"/>
+        </w:rPr>
+        <w:t>itign</w:t>
+      </w:r>
+      <w:r>
+        <w:rPr>
+          <w:rStyle w:val="HTML"/>
+          <w:sz w:val="21"/>
+          <w:szCs w:val="21"/>
+        </w:rPr>
+        <w:t>ore</w:t>
+      </w:r>
+    </w:p>
+    <w:p>
+      <w:pPr>
+        <w:ind w:firstLine="360"/>
+      </w:pPr>
+      <w:r>
+        <w:rPr>
+          <w:rFonts w:hint="eastAsia"/>
+        </w:rPr>
+        <w:t>用于忽略不想加入</w:t>
+      </w:r>
+      <w:r>
+        <w:rPr>
+          <w:rFonts w:hint="eastAsia"/>
+        </w:rPr>
+        <w:t>git repo</w:t>
+      </w:r>
+      <w:r>
+        <w:rPr>
+          <w:rFonts w:hint="eastAsia"/>
+        </w:rPr>
+        <w:t>中的文件，这个命令在类似</w:t>
+      </w:r>
+      <w:r>
+        <w:rPr>
+          <w:rFonts w:hint="eastAsia"/>
+        </w:rPr>
+        <w:t>eclipse project</w:t>
+      </w:r>
+      <w:r>
+        <w:rPr>
+          <w:rFonts w:hint="eastAsia"/>
+        </w:rPr>
+        <w:t>的时候很有用处，可以把</w:t>
+      </w:r>
+      <w:r>
+        <w:rPr>
+          <w:rFonts w:hint="eastAsia"/>
+        </w:rPr>
+        <w:t>bin</w:t>
+      </w:r>
+      <w:r>
+        <w:rPr>
+          <w:rFonts w:hint="eastAsia"/>
+        </w:rPr>
+        <w:t>文件夹加入到</w:t>
+      </w:r>
+      <w:r>
+        <w:rPr>
+          <w:rFonts w:hint="eastAsia"/>
+        </w:rPr>
+        <w:t>gitignore</w:t>
+      </w:r>
+      <w:r>
+        <w:rPr>
+          <w:rFonts w:hint="eastAsia"/>
+        </w:rPr>
+        <w:t>文件当中，这样可以直接</w:t>
+      </w:r>
+      <w:r>
+        <w:rPr>
+          <w:rFonts w:hint="eastAsia"/>
+        </w:rPr>
+        <w:t xml:space="preserve">add  </w:t>
+      </w:r>
+      <w:r>
+        <w:t>–</w:t>
+      </w:r>
+      <w:r>
+        <w:rPr>
+          <w:rFonts w:hint="eastAsia"/>
+        </w:rPr>
+        <w:t>a</w:t>
+      </w:r>
+      <w:r>
+        <w:rPr>
+          <w:rFonts w:hint="eastAsia"/>
+        </w:rPr>
+        <w:t>文件而不会受影响。</w:t>
+      </w:r>
+      <w:r>
+        <w:rPr>
+          <w:rFonts w:hint="eastAsia"/>
+        </w:rPr>
+        <w:t>注</w:t>
+      </w:r>
+      <w:r>
+        <w:rPr>
+          <w:rFonts w:hint="eastAsia"/>
+        </w:rPr>
+        <w:lastRenderedPageBreak/>
+        <w:t>意这个文件要起作用必须先</w:t>
+      </w:r>
+      <w:r>
+        <w:t>add</w:t>
+      </w:r>
+      <w:r>
+        <w:rPr>
+          <w:rFonts w:hint="eastAsia"/>
+        </w:rPr>
+        <w:t>到</w:t>
+      </w:r>
+      <w:r>
+        <w:rPr>
+          <w:rFonts w:hint="eastAsia"/>
+        </w:rPr>
+        <w:t>repo</w:t>
+      </w:r>
+      <w:r>
+        <w:rPr>
+          <w:rFonts w:hint="eastAsia"/>
+        </w:rPr>
+        <w:t>里面，要是没有加入会导致不起作用，一起添加入</w:t>
+      </w:r>
+      <w:r>
+        <w:rPr>
+          <w:rFonts w:hint="eastAsia"/>
+        </w:rPr>
+        <w:t>repo</w:t>
+      </w:r>
+      <w:r>
+        <w:rPr>
+          <w:rFonts w:hint="eastAsia"/>
+        </w:rPr>
+        <w:t>。</w:t>
+      </w:r>
+    </w:p>
+    <w:p>
+      <w:pPr>
+        <w:pStyle w:val="a3"/>
+        <w:widowControl/>
+        <w:spacing w:line="360" w:lineRule="auto"/>
+        <w:ind w:left="357" w:firstLineChars="0" w:firstLine="0"/>
+        <w:jc w:val="left"/>
+        <w:rPr>
+          <w:b/>
+          <w:i/>
+          <w:color w:val="414141"/>
+          <w:kern w:val="0"/>
+          <w:sz w:val="24"/>
+          <w:szCs w:val="24"/>
+        </w:rPr>
+      </w:pPr>
+      <w:r>
+        <w:rPr>
+          <w:b/>
+          <w:i/>
+          <w:color w:val="414141"/>
+          <w:kern w:val="0"/>
+          <w:sz w:val="24"/>
+          <w:szCs w:val="24"/>
+        </w:rPr>
+        <w:t>$ cd /home/user/doc</w:t>
+      </w:r>
+    </w:p>
+    <w:p>
+      <w:pPr>
+        <w:pStyle w:val="a3"/>
+        <w:widowControl/>
+        <w:spacing w:line="360" w:lineRule="auto"/>
+        <w:ind w:left="357" w:firstLineChars="0" w:firstLine="0"/>
+        <w:jc w:val="left"/>
+        <w:rPr>
+          <w:b/>
+          <w:i/>
+          <w:color w:val="414141"/>
+          <w:kern w:val="0"/>
+          <w:sz w:val="24"/>
+          <w:szCs w:val="24"/>
+        </w:rPr>
+      </w:pPr>
+      <w:r>
+        <w:rPr>
+          <w:b/>
+          <w:i/>
+          <w:color w:val="414141"/>
+          <w:kern w:val="0"/>
+          <w:sz w:val="24"/>
+          <w:szCs w:val="24"/>
+        </w:rPr>
+        <w:t>$ vim .gitignore</w:t>
+      </w:r>
+    </w:p>
+    <w:p>
+      <w:pPr>
+        <w:pStyle w:val="a3"/>
+        <w:widowControl/>
+        <w:spacing w:line="360" w:lineRule="auto"/>
+        <w:ind w:left="357" w:firstLineChars="0" w:firstLine="0"/>
+        <w:jc w:val="left"/>
+        <w:rPr>
+          <w:b/>
+          <w:i/>
+          <w:color w:val="414141"/>
+          <w:kern w:val="0"/>
+          <w:sz w:val="24"/>
+          <w:szCs w:val="24"/>
+        </w:rPr>
+      </w:pPr>
+      <w:commentRangeStart w:id="1"/>
+      <w:r>
+        <w:rPr>
+          <w:b/>
+          <w:i/>
+          <w:color w:val="414141"/>
+          <w:kern w:val="0"/>
+          <w:sz w:val="24"/>
+          <w:szCs w:val="24"/>
+        </w:rPr>
+        <w:t xml:space="preserve">$ </w:t>
+      </w:r>
+      <w:r>
+        <w:rPr>
+          <w:b/>
+          <w:i/>
+          <w:color w:val="414141"/>
+          <w:kern w:val="0"/>
+          <w:sz w:val="24"/>
+          <w:szCs w:val="24"/>
+        </w:rPr>
+        <w:t>git add .gitignore</w:t>
+      </w:r>
+      <w:commentRangeEnd w:id="1"/>
+      <w:r>
+        <w:rPr>
+          <w:rStyle w:val="a6"/>
+        </w:rPr>
+        <w:commentReference w:id="1"/>
+      </w:r>
+    </w:p>
+    <w:p>
+      <w:pPr>
+        <w:pStyle w:val="a3"/>
+        <w:widowControl/>
+        <w:spacing w:line="360" w:lineRule="auto"/>
+        <w:ind w:left="357" w:firstLineChars="0" w:firstLine="0"/>
+        <w:jc w:val="left"/>
+        <w:rPr>
           <w:b/>
           <w:i/>
           <w:color w:val="414141"/>
@@ -1251,9 +2728,6 @@
     <w:p>
       <w:pPr>
         <w:ind w:firstLine="360"/>
-        <w:rPr>
-          <w:rFonts w:hint="eastAsia"/>
-        </w:rPr>
       </w:pPr>
       <w:r>
         <w:rPr>
@@ -1779,7 +3253,6 @@
         <w:rPr>
           <w:rFonts w:hint="eastAsia"/>
         </w:rPr>
-        <w:lastRenderedPageBreak/>
         <w:t>这样的回复是成功的。</w:t>
       </w:r>
     </w:p>
@@ -1804,6 +3277,7 @@
           <w:sz w:val="21"/>
           <w:szCs w:val="21"/>
         </w:rPr>
+        <w:lastRenderedPageBreak/>
         <w:t>设置自己的邮件地址和用户名</w:t>
       </w:r>
     </w:p>
@@ -2240,9 +3714,6 @@
     <w:p>
       <w:pPr>
         <w:pStyle w:val="a7"/>
-        <w:rPr>
-          <w:rFonts w:hint="eastAsia"/>
-        </w:rPr>
       </w:pPr>
       <w:r>
         <w:rPr>
@@ -3136,6 +4607,16 @@
       <w:iCs/>
     </w:rPr>
   </w:style>
+  <w:style w:type="character" w:customStyle="1" w:styleId="pln">
+    <w:name w:val="pln"/>
+    <w:basedOn w:val="a0"/>
+    <w:rsid w:val="0042534A"/>
+  </w:style>
+  <w:style w:type="character" w:customStyle="1" w:styleId="pun">
+    <w:name w:val="pun"/>
+    <w:basedOn w:val="a0"/>
+    <w:rsid w:val="0042534A"/>
+  </w:style>
 </w:styles>
 </file>
 
@@ -3598,6 +5079,16 @@
       <w:iCs/>
     </w:rPr>
   </w:style>
+  <w:style w:type="character" w:customStyle="1" w:styleId="pln">
+    <w:name w:val="pln"/>
+    <w:basedOn w:val="a0"/>
+    <w:rsid w:val="0042534A"/>
+  </w:style>
+  <w:style w:type="character" w:customStyle="1" w:styleId="pun">
+    <w:name w:val="pun"/>
+    <w:basedOn w:val="a0"/>
+    <w:rsid w:val="0042534A"/>
+  </w:style>
 </w:styles>
 </file>
 

</xml_diff>

<commit_message>
release 1.0 for git memo(with graph)
</commit_message>
<xml_diff>
--- a/tools/git.docx
+++ b/tools/git.docx
@@ -7,8 +7,13 @@
         <w:pStyle w:val="1"/>
         <w:spacing w:line="360" w:lineRule="auto"/>
       </w:pPr>
-      <w:r>
-        <w:t xml:space="preserve">Git </w:t>
+      <w:proofErr w:type="spellStart"/>
+      <w:r>
+        <w:t>Git</w:t>
+      </w:r>
+      <w:proofErr w:type="spellEnd"/>
+      <w:r>
+        <w:t xml:space="preserve"> </w:t>
       </w:r>
       <w:r>
         <w:rPr>
@@ -47,8 +52,19 @@
           <w:sz w:val="21"/>
           <w:szCs w:val="21"/>
         </w:rPr>
-        <w:t xml:space="preserve"> init</w:t>
-      </w:r>
+        <w:t xml:space="preserve"> </w:t>
+      </w:r>
+      <w:proofErr w:type="spellStart"/>
+      <w:r>
+        <w:rPr>
+          <w:rStyle w:val="HTML"/>
+          <w:rFonts w:hint="eastAsia"/>
+          <w:sz w:val="21"/>
+          <w:szCs w:val="21"/>
+        </w:rPr>
+        <w:t>init</w:t>
+      </w:r>
+      <w:proofErr w:type="spellEnd"/>
     </w:p>
     <w:p>
       <w:pPr>
@@ -84,12 +100,14 @@
         </w:rPr>
         <w:t>到文件夹底下，然后</w:t>
       </w:r>
+      <w:proofErr w:type="spellStart"/>
       <w:r>
         <w:rPr>
           <w:rFonts w:hint="eastAsia"/>
         </w:rPr>
         <w:t>init</w:t>
       </w:r>
+      <w:proofErr w:type="spellEnd"/>
       <w:r>
         <w:rPr>
           <w:rFonts w:hint="eastAsia"/>
@@ -122,8 +140,47 @@
           <w:sz w:val="24"/>
           <w:szCs w:val="24"/>
         </w:rPr>
-        <w:t>$ git init</w:t>
-      </w:r>
+        <w:t xml:space="preserve">$ </w:t>
+      </w:r>
+      <w:proofErr w:type="spellStart"/>
+      <w:proofErr w:type="gramStart"/>
+      <w:r>
+        <w:rPr>
+          <w:b/>
+          <w:i/>
+          <w:color w:val="414141"/>
+          <w:kern w:val="0"/>
+          <w:sz w:val="24"/>
+          <w:szCs w:val="24"/>
+        </w:rPr>
+        <w:t>git</w:t>
+      </w:r>
+      <w:proofErr w:type="spellEnd"/>
+      <w:proofErr w:type="gramEnd"/>
+      <w:r>
+        <w:rPr>
+          <w:b/>
+          <w:i/>
+          <w:color w:val="414141"/>
+          <w:kern w:val="0"/>
+          <w:sz w:val="24"/>
+          <w:szCs w:val="24"/>
+        </w:rPr>
+        <w:t xml:space="preserve"> </w:t>
+      </w:r>
+      <w:proofErr w:type="spellStart"/>
+      <w:r>
+        <w:rPr>
+          <w:b/>
+          <w:i/>
+          <w:color w:val="414141"/>
+          <w:kern w:val="0"/>
+          <w:sz w:val="24"/>
+          <w:szCs w:val="24"/>
+        </w:rPr>
+        <w:t>init</w:t>
+      </w:r>
+      <w:proofErr w:type="spellEnd"/>
     </w:p>
     <w:p>
       <w:pPr>
@@ -167,12 +224,14 @@
         </w:rPr>
         <w:t>在文件系统里面的文件如果不添加到</w:t>
       </w:r>
+      <w:proofErr w:type="spellStart"/>
       <w:r>
         <w:rPr>
           <w:rFonts w:hint="eastAsia"/>
         </w:rPr>
         <w:t>git</w:t>
       </w:r>
+      <w:proofErr w:type="spellEnd"/>
       <w:r>
         <w:rPr>
           <w:rFonts w:hint="eastAsia"/>
@@ -191,12 +250,14 @@
         </w:rPr>
         <w:t>里面，不会自动被</w:t>
       </w:r>
+      <w:proofErr w:type="spellStart"/>
       <w:r>
         <w:rPr>
           <w:rFonts w:hint="eastAsia"/>
         </w:rPr>
         <w:t>git</w:t>
       </w:r>
+      <w:proofErr w:type="spellEnd"/>
       <w:r>
         <w:rPr>
           <w:rFonts w:hint="eastAsia"/>
@@ -241,7 +302,33 @@
           <w:sz w:val="24"/>
           <w:szCs w:val="24"/>
         </w:rPr>
-        <w:t>$ git add Documentation/\*.txt</w:t>
+        <w:t xml:space="preserve">$ </w:t>
+      </w:r>
+      <w:proofErr w:type="spellStart"/>
+      <w:proofErr w:type="gramStart"/>
+      <w:r>
+        <w:rPr>
+          <w:b/>
+          <w:i/>
+          <w:color w:val="414141"/>
+          <w:kern w:val="0"/>
+          <w:sz w:val="24"/>
+          <w:szCs w:val="24"/>
+        </w:rPr>
+        <w:t>git</w:t>
+      </w:r>
+      <w:proofErr w:type="spellEnd"/>
+      <w:proofErr w:type="gramEnd"/>
+      <w:r>
+        <w:rPr>
+          <w:b/>
+          <w:i/>
+          <w:color w:val="414141"/>
+          <w:kern w:val="0"/>
+          <w:sz w:val="24"/>
+          <w:szCs w:val="24"/>
+        </w:rPr>
+        <w:t xml:space="preserve"> add Documentation/\*.txt</w:t>
       </w:r>
     </w:p>
     <w:p>
@@ -269,7 +356,33 @@
           <w:sz w:val="24"/>
           <w:szCs w:val="24"/>
         </w:rPr>
-        <w:t>$ git add git-*.sh</w:t>
+        <w:t xml:space="preserve">$ </w:t>
+      </w:r>
+      <w:proofErr w:type="spellStart"/>
+      <w:proofErr w:type="gramStart"/>
+      <w:r>
+        <w:rPr>
+          <w:b/>
+          <w:i/>
+          <w:color w:val="414141"/>
+          <w:kern w:val="0"/>
+          <w:sz w:val="24"/>
+          <w:szCs w:val="24"/>
+        </w:rPr>
+        <w:t>git</w:t>
+      </w:r>
+      <w:proofErr w:type="spellEnd"/>
+      <w:proofErr w:type="gramEnd"/>
+      <w:r>
+        <w:rPr>
+          <w:b/>
+          <w:i/>
+          <w:color w:val="414141"/>
+          <w:kern w:val="0"/>
+          <w:sz w:val="24"/>
+          <w:szCs w:val="24"/>
+        </w:rPr>
+        <w:t xml:space="preserve"> add git-*.sh</w:t>
       </w:r>
     </w:p>
     <w:p>
@@ -301,8 +414,18 @@
           <w:sz w:val="21"/>
           <w:szCs w:val="21"/>
         </w:rPr>
-        <w:t xml:space="preserve"> rm</w:t>
-      </w:r>
+        <w:t xml:space="preserve"> </w:t>
+      </w:r>
+      <w:proofErr w:type="spellStart"/>
+      <w:r>
+        <w:rPr>
+          <w:rStyle w:val="HTML"/>
+          <w:sz w:val="21"/>
+          <w:szCs w:val="21"/>
+        </w:rPr>
+        <w:t>rm</w:t>
+      </w:r>
+      <w:proofErr w:type="spellEnd"/>
     </w:p>
     <w:p>
       <w:pPr>
@@ -314,11 +437,19 @@
         </w:rPr>
         <w:t>删除文件，分为从</w:t>
       </w:r>
-      <w:r>
-        <w:rPr>
-          <w:rFonts w:hint="eastAsia"/>
-        </w:rPr>
-        <w:t>git cached</w:t>
+      <w:proofErr w:type="spellStart"/>
+      <w:r>
+        <w:rPr>
+          <w:rFonts w:hint="eastAsia"/>
+        </w:rPr>
+        <w:t>git</w:t>
+      </w:r>
+      <w:proofErr w:type="spellEnd"/>
+      <w:r>
+        <w:rPr>
+          <w:rFonts w:hint="eastAsia"/>
+        </w:rPr>
+        <w:t xml:space="preserve"> cached</w:t>
       </w:r>
       <w:r>
         <w:rPr>
@@ -381,17 +512,45 @@
         </w:rPr>
         <w:t xml:space="preserve">$ </w:t>
       </w:r>
-      <w:r>
-        <w:rPr>
-          <w:b/>
-          <w:i/>
-          <w:color w:val="414141"/>
-          <w:kern w:val="0"/>
-          <w:sz w:val="24"/>
-          <w:szCs w:val="24"/>
-        </w:rPr>
-        <w:t>git rm</w:t>
-      </w:r>
+      <w:proofErr w:type="spellStart"/>
+      <w:proofErr w:type="gramStart"/>
+      <w:r>
+        <w:rPr>
+          <w:b/>
+          <w:i/>
+          <w:color w:val="414141"/>
+          <w:kern w:val="0"/>
+          <w:sz w:val="24"/>
+          <w:szCs w:val="24"/>
+        </w:rPr>
+        <w:t>git</w:t>
+      </w:r>
+      <w:proofErr w:type="spellEnd"/>
+      <w:proofErr w:type="gramEnd"/>
+      <w:r>
+        <w:rPr>
+          <w:b/>
+          <w:i/>
+          <w:color w:val="414141"/>
+          <w:kern w:val="0"/>
+          <w:sz w:val="24"/>
+          <w:szCs w:val="24"/>
+        </w:rPr>
+        <w:t xml:space="preserve"> </w:t>
+      </w:r>
+      <w:proofErr w:type="spellStart"/>
+      <w:r>
+        <w:rPr>
+          <w:b/>
+          <w:i/>
+          <w:color w:val="414141"/>
+          <w:kern w:val="0"/>
+          <w:sz w:val="24"/>
+          <w:szCs w:val="24"/>
+        </w:rPr>
+        <w:t>rm</w:t>
+      </w:r>
+      <w:proofErr w:type="spellEnd"/>
       <w:r>
         <w:rPr>
           <w:b/>
@@ -743,7 +902,33 @@
           <w:sz w:val="24"/>
           <w:szCs w:val="24"/>
         </w:rPr>
-        <w:t>$ git mv [-f] &lt;source&gt; &lt;destination&gt;</w:t>
+        <w:t xml:space="preserve">$ </w:t>
+      </w:r>
+      <w:proofErr w:type="spellStart"/>
+      <w:proofErr w:type="gramStart"/>
+      <w:r>
+        <w:rPr>
+          <w:b/>
+          <w:i/>
+          <w:color w:val="414141"/>
+          <w:kern w:val="0"/>
+          <w:sz w:val="24"/>
+          <w:szCs w:val="24"/>
+        </w:rPr>
+        <w:t>git</w:t>
+      </w:r>
+      <w:proofErr w:type="spellEnd"/>
+      <w:proofErr w:type="gramEnd"/>
+      <w:r>
+        <w:rPr>
+          <w:b/>
+          <w:i/>
+          <w:color w:val="414141"/>
+          <w:kern w:val="0"/>
+          <w:sz w:val="24"/>
+          <w:szCs w:val="24"/>
+        </w:rPr>
+        <w:t xml:space="preserve"> mv [-f] &lt;source&gt; &lt;destination&gt;</w:t>
       </w:r>
     </w:p>
     <w:p>
@@ -771,7 +956,33 @@
           <w:sz w:val="24"/>
           <w:szCs w:val="24"/>
         </w:rPr>
-        <w:t>$ git mv [-f] &lt;source&gt; ... &lt;destination directory&gt;</w:t>
+        <w:t xml:space="preserve">$ </w:t>
+      </w:r>
+      <w:proofErr w:type="spellStart"/>
+      <w:proofErr w:type="gramStart"/>
+      <w:r>
+        <w:rPr>
+          <w:b/>
+          <w:i/>
+          <w:color w:val="414141"/>
+          <w:kern w:val="0"/>
+          <w:sz w:val="24"/>
+          <w:szCs w:val="24"/>
+        </w:rPr>
+        <w:t>git</w:t>
+      </w:r>
+      <w:proofErr w:type="spellEnd"/>
+      <w:proofErr w:type="gramEnd"/>
+      <w:r>
+        <w:rPr>
+          <w:b/>
+          <w:i/>
+          <w:color w:val="414141"/>
+          <w:kern w:val="0"/>
+          <w:sz w:val="24"/>
+          <w:szCs w:val="24"/>
+        </w:rPr>
+        <w:t xml:space="preserve"> mv [-f] &lt;source&gt; ... &lt;destination directory&gt;</w:t>
       </w:r>
     </w:p>
     <w:p>
@@ -788,6 +999,7 @@
           <w:szCs w:val="21"/>
         </w:rPr>
       </w:pPr>
+      <w:proofErr w:type="gramStart"/>
       <w:r>
         <w:rPr>
           <w:rStyle w:val="HTML"/>
@@ -797,6 +1009,7 @@
         </w:rPr>
         <w:t>回滚</w:t>
       </w:r>
+      <w:proofErr w:type="gramEnd"/>
       <w:r>
         <w:rPr>
           <w:rStyle w:val="HTML"/>
@@ -851,17 +1064,33 @@
         </w:rPr>
         <w:t>把这一版本的行为撤销相当于</w:t>
       </w:r>
+      <w:proofErr w:type="spellStart"/>
       <w:r>
         <w:rPr>
           <w:rFonts w:hint="eastAsia"/>
         </w:rPr>
         <w:t>ctrl+z</w:t>
       </w:r>
-      <w:r>
-        <w:rPr>
-          <w:rFonts w:hint="eastAsia"/>
-        </w:rPr>
-        <w:t>但是是那个版本的行为，不是最近的</w:t>
+      <w:proofErr w:type="spellEnd"/>
+      <w:r>
+        <w:rPr>
+          <w:rFonts w:hint="eastAsia"/>
+        </w:rPr>
+        <w:t>但是</w:t>
+      </w:r>
+      <w:proofErr w:type="gramStart"/>
+      <w:r>
+        <w:rPr>
+          <w:rFonts w:hint="eastAsia"/>
+        </w:rPr>
+        <w:t>是</w:t>
+      </w:r>
+      <w:proofErr w:type="gramEnd"/>
+      <w:r>
+        <w:rPr>
+          <w:rFonts w:hint="eastAsia"/>
+        </w:rPr>
+        <w:t>那个版本的行为，不是最近的</w:t>
       </w:r>
       <w:r>
         <w:rPr>
@@ -907,7 +1136,31 @@
           <w:sz w:val="24"/>
           <w:szCs w:val="24"/>
         </w:rPr>
-        <w:t>$ git reset</w:t>
+        <w:t xml:space="preserve">$ </w:t>
+      </w:r>
+      <w:proofErr w:type="spellStart"/>
+      <w:r>
+        <w:rPr>
+          <w:b/>
+          <w:i/>
+          <w:color w:val="414141"/>
+          <w:kern w:val="0"/>
+          <w:sz w:val="24"/>
+          <w:szCs w:val="24"/>
+        </w:rPr>
+        <w:t>git</w:t>
+      </w:r>
+      <w:proofErr w:type="spellEnd"/>
+      <w:r>
+        <w:rPr>
+          <w:b/>
+          <w:i/>
+          <w:color w:val="414141"/>
+          <w:kern w:val="0"/>
+          <w:sz w:val="24"/>
+          <w:szCs w:val="24"/>
+        </w:rPr>
+        <w:t xml:space="preserve"> reset</w:t>
       </w:r>
       <w:r>
         <w:rPr>
@@ -985,7 +1238,31 @@
           <w:sz w:val="24"/>
           <w:szCs w:val="24"/>
         </w:rPr>
-        <w:t>[hashcode]</w:t>
+        <w:t>[</w:t>
+      </w:r>
+      <w:proofErr w:type="spellStart"/>
+      <w:r>
+        <w:rPr>
+          <w:b/>
+          <w:i/>
+          <w:color w:val="414141"/>
+          <w:kern w:val="0"/>
+          <w:sz w:val="24"/>
+          <w:szCs w:val="24"/>
+        </w:rPr>
+        <w:t>hashcode</w:t>
+      </w:r>
+      <w:proofErr w:type="spellEnd"/>
+      <w:r>
+        <w:rPr>
+          <w:b/>
+          <w:i/>
+          <w:color w:val="414141"/>
+          <w:kern w:val="0"/>
+          <w:sz w:val="24"/>
+          <w:szCs w:val="24"/>
+        </w:rPr>
+        <w:t>]</w:t>
       </w:r>
       <w:r>
         <w:rPr>
@@ -1027,7 +1304,31 @@
           <w:szCs w:val="24"/>
         </w:rPr>
         <w:lastRenderedPageBreak/>
-        <w:t>$ git revert</w:t>
+        <w:t xml:space="preserve">$ </w:t>
+      </w:r>
+      <w:proofErr w:type="spellStart"/>
+      <w:r>
+        <w:rPr>
+          <w:b/>
+          <w:i/>
+          <w:color w:val="414141"/>
+          <w:kern w:val="0"/>
+          <w:sz w:val="24"/>
+          <w:szCs w:val="24"/>
+        </w:rPr>
+        <w:t>git</w:t>
+      </w:r>
+      <w:proofErr w:type="spellEnd"/>
+      <w:r>
+        <w:rPr>
+          <w:b/>
+          <w:i/>
+          <w:color w:val="414141"/>
+          <w:kern w:val="0"/>
+          <w:sz w:val="24"/>
+          <w:szCs w:val="24"/>
+        </w:rPr>
+        <w:t xml:space="preserve"> revert</w:t>
       </w:r>
       <w:r>
         <w:rPr>
@@ -1050,7 +1351,31 @@
           <w:sz w:val="24"/>
           <w:szCs w:val="24"/>
         </w:rPr>
-        <w:t>[hashcode]</w:t>
+        <w:t>[</w:t>
+      </w:r>
+      <w:proofErr w:type="spellStart"/>
+      <w:r>
+        <w:rPr>
+          <w:b/>
+          <w:i/>
+          <w:color w:val="414141"/>
+          <w:kern w:val="0"/>
+          <w:sz w:val="24"/>
+          <w:szCs w:val="24"/>
+        </w:rPr>
+        <w:t>hashcode</w:t>
+      </w:r>
+      <w:proofErr w:type="spellEnd"/>
+      <w:r>
+        <w:rPr>
+          <w:b/>
+          <w:i/>
+          <w:color w:val="414141"/>
+          <w:kern w:val="0"/>
+          <w:sz w:val="24"/>
+          <w:szCs w:val="24"/>
+        </w:rPr>
+        <w:t>]</w:t>
       </w:r>
       <w:r>
         <w:rPr>
@@ -1117,6 +1442,14 @@
         </w:rPr>
         <w:t>checkout</w:t>
       </w:r>
+      <w:r>
+        <w:rPr>
+          <w:rStyle w:val="HTML"/>
+          <w:sz w:val="21"/>
+          <w:szCs w:val="21"/>
+        </w:rPr>
+        <w:t>/branch</w:t>
+      </w:r>
     </w:p>
     <w:p>
       <w:pPr>
@@ -1131,24 +1464,28 @@
         </w:rPr>
         <w:t>分支的作用在</w:t>
       </w:r>
+      <w:proofErr w:type="spellStart"/>
       <w:r>
         <w:rPr>
           <w:rFonts w:hint="eastAsia"/>
         </w:rPr>
         <w:t>git</w:t>
       </w:r>
+      <w:proofErr w:type="spellEnd"/>
       <w:r>
         <w:rPr>
           <w:rFonts w:hint="eastAsia"/>
         </w:rPr>
         <w:t>里面非常重要，是和</w:t>
       </w:r>
+      <w:proofErr w:type="spellStart"/>
       <w:r>
         <w:rPr>
           <w:rFonts w:hint="eastAsia"/>
         </w:rPr>
         <w:t>svn</w:t>
       </w:r>
+      <w:proofErr w:type="spellEnd"/>
       <w:r>
         <w:rPr>
           <w:rFonts w:hint="eastAsia"/>
@@ -1200,7 +1537,31 @@
           <w:sz w:val="24"/>
           <w:szCs w:val="24"/>
         </w:rPr>
-        <w:t>$ git checkout HEAD~3</w:t>
+        <w:t xml:space="preserve">$ </w:t>
+      </w:r>
+      <w:proofErr w:type="spellStart"/>
+      <w:r>
+        <w:rPr>
+          <w:b/>
+          <w:i/>
+          <w:color w:val="414141"/>
+          <w:kern w:val="0"/>
+          <w:sz w:val="24"/>
+          <w:szCs w:val="24"/>
+        </w:rPr>
+        <w:t>git</w:t>
+      </w:r>
+      <w:proofErr w:type="spellEnd"/>
+      <w:r>
+        <w:rPr>
+          <w:b/>
+          <w:i/>
+          <w:color w:val="414141"/>
+          <w:kern w:val="0"/>
+          <w:sz w:val="24"/>
+          <w:szCs w:val="24"/>
+        </w:rPr>
+        <w:t xml:space="preserve"> checkout HEAD~3</w:t>
       </w:r>
       <w:r>
         <w:rPr>
@@ -1253,8 +1614,45 @@
           <w:sz w:val="24"/>
           <w:szCs w:val="24"/>
         </w:rPr>
-        <w:t>$ git checkout –b branchName</w:t>
-      </w:r>
+        <w:t xml:space="preserve">$ </w:t>
+      </w:r>
+      <w:proofErr w:type="spellStart"/>
+      <w:r>
+        <w:rPr>
+          <w:b/>
+          <w:i/>
+          <w:color w:val="414141"/>
+          <w:kern w:val="0"/>
+          <w:sz w:val="24"/>
+          <w:szCs w:val="24"/>
+        </w:rPr>
+        <w:t>git</w:t>
+      </w:r>
+      <w:proofErr w:type="spellEnd"/>
+      <w:r>
+        <w:rPr>
+          <w:b/>
+          <w:i/>
+          <w:color w:val="414141"/>
+          <w:kern w:val="0"/>
+          <w:sz w:val="24"/>
+          <w:szCs w:val="24"/>
+        </w:rPr>
+        <w:t xml:space="preserve"> checkout –b </w:t>
+      </w:r>
+      <w:proofErr w:type="spellStart"/>
+      <w:r>
+        <w:rPr>
+          <w:b/>
+          <w:i/>
+          <w:color w:val="414141"/>
+          <w:kern w:val="0"/>
+          <w:sz w:val="24"/>
+          <w:szCs w:val="24"/>
+        </w:rPr>
+        <w:t>branchName</w:t>
+      </w:r>
+      <w:proofErr w:type="spellEnd"/>
       <w:r>
         <w:rPr>
           <w:rFonts w:hint="eastAsia"/>
@@ -1276,7 +1674,31 @@
           <w:sz w:val="24"/>
           <w:szCs w:val="24"/>
         </w:rPr>
-        <w:t>[hashcode]</w:t>
+        <w:t>[</w:t>
+      </w:r>
+      <w:proofErr w:type="spellStart"/>
+      <w:r>
+        <w:rPr>
+          <w:b/>
+          <w:i/>
+          <w:color w:val="414141"/>
+          <w:kern w:val="0"/>
+          <w:sz w:val="24"/>
+          <w:szCs w:val="24"/>
+        </w:rPr>
+        <w:t>hashcode</w:t>
+      </w:r>
+      <w:proofErr w:type="spellEnd"/>
+      <w:r>
+        <w:rPr>
+          <w:b/>
+          <w:i/>
+          <w:color w:val="414141"/>
+          <w:kern w:val="0"/>
+          <w:sz w:val="24"/>
+          <w:szCs w:val="24"/>
+        </w:rPr>
+        <w:t>]</w:t>
       </w:r>
       <w:r>
         <w:rPr>
@@ -1313,6 +1735,7 @@
         </w:rPr>
         <w:t>在</w:t>
       </w:r>
+      <w:proofErr w:type="spellStart"/>
       <w:r>
         <w:rPr>
           <w:rFonts w:hint="eastAsia"/>
@@ -1325,6 +1748,7 @@
         </w:rPr>
         <w:t>hashcode</w:t>
       </w:r>
+      <w:proofErr w:type="spellEnd"/>
       <w:r>
         <w:rPr>
           <w:rFonts w:hint="eastAsia"/>
@@ -1388,7 +1812,31 @@
           <w:sz w:val="24"/>
           <w:szCs w:val="24"/>
         </w:rPr>
-        <w:t>$ git checkout master</w:t>
+        <w:t xml:space="preserve">$ </w:t>
+      </w:r>
+      <w:proofErr w:type="spellStart"/>
+      <w:r>
+        <w:rPr>
+          <w:b/>
+          <w:i/>
+          <w:color w:val="414141"/>
+          <w:kern w:val="0"/>
+          <w:sz w:val="24"/>
+          <w:szCs w:val="24"/>
+        </w:rPr>
+        <w:t>git</w:t>
+      </w:r>
+      <w:proofErr w:type="spellEnd"/>
+      <w:r>
+        <w:rPr>
+          <w:b/>
+          <w:i/>
+          <w:color w:val="414141"/>
+          <w:kern w:val="0"/>
+          <w:sz w:val="24"/>
+          <w:szCs w:val="24"/>
+        </w:rPr>
+        <w:t xml:space="preserve"> checkout master</w:t>
       </w:r>
       <w:r>
         <w:rPr>
@@ -1447,36 +1895,74 @@
         <w:ind w:left="357" w:firstLineChars="0" w:firstLine="0"/>
         <w:jc w:val="left"/>
         <w:rPr>
-          <w:b/>
-          <w:i/>
-          <w:color w:val="414141"/>
-          <w:kern w:val="0"/>
-          <w:sz w:val="24"/>
-          <w:szCs w:val="24"/>
-        </w:rPr>
-      </w:pPr>
-      <w:r>
-        <w:rPr>
-          <w:b/>
-          <w:i/>
-          <w:color w:val="414141"/>
-          <w:kern w:val="0"/>
-          <w:sz w:val="24"/>
-          <w:szCs w:val="24"/>
-        </w:rPr>
-        <w:t xml:space="preserve">$ git </w:t>
-      </w:r>
-      <w:r>
-        <w:rPr>
-          <w:b/>
-          <w:i/>
-          <w:color w:val="414141"/>
-          <w:kern w:val="0"/>
-          <w:sz w:val="24"/>
-          <w:szCs w:val="24"/>
-        </w:rPr>
-        <w:t>merge desBranch</w:t>
-      </w:r>
+          <w:rFonts w:hint="eastAsia"/>
+          <w:b/>
+          <w:i/>
+          <w:color w:val="414141"/>
+          <w:kern w:val="0"/>
+          <w:sz w:val="24"/>
+          <w:szCs w:val="24"/>
+        </w:rPr>
+      </w:pPr>
+      <w:r>
+        <w:rPr>
+          <w:b/>
+          <w:i/>
+          <w:color w:val="414141"/>
+          <w:kern w:val="0"/>
+          <w:sz w:val="24"/>
+          <w:szCs w:val="24"/>
+        </w:rPr>
+        <w:t xml:space="preserve">$ </w:t>
+      </w:r>
+      <w:proofErr w:type="spellStart"/>
+      <w:r>
+        <w:rPr>
+          <w:b/>
+          <w:i/>
+          <w:color w:val="414141"/>
+          <w:kern w:val="0"/>
+          <w:sz w:val="24"/>
+          <w:szCs w:val="24"/>
+        </w:rPr>
+        <w:t>git</w:t>
+      </w:r>
+      <w:proofErr w:type="spellEnd"/>
+      <w:r>
+        <w:rPr>
+          <w:b/>
+          <w:i/>
+          <w:color w:val="414141"/>
+          <w:kern w:val="0"/>
+          <w:sz w:val="24"/>
+          <w:szCs w:val="24"/>
+        </w:rPr>
+        <w:t xml:space="preserve"> </w:t>
+      </w:r>
+      <w:r>
+        <w:rPr>
+          <w:b/>
+          <w:i/>
+          <w:color w:val="414141"/>
+          <w:kern w:val="0"/>
+          <w:sz w:val="24"/>
+          <w:szCs w:val="24"/>
+        </w:rPr>
+        <w:t xml:space="preserve">merge </w:t>
+      </w:r>
+      <w:proofErr w:type="spellStart"/>
+      <w:r>
+        <w:rPr>
+          <w:b/>
+          <w:i/>
+          <w:color w:val="414141"/>
+          <w:kern w:val="0"/>
+          <w:sz w:val="24"/>
+          <w:szCs w:val="24"/>
+        </w:rPr>
+        <w:t>desBranch</w:t>
+      </w:r>
+      <w:proofErr w:type="spellEnd"/>
       <w:r>
         <w:rPr>
           <w:rFonts w:hint="eastAsia"/>
@@ -1549,8 +2035,173 @@
         </w:rPr>
         <w:t>。</w:t>
       </w:r>
-      <w:bookmarkStart w:id="0" w:name="_GoBack"/>
-      <w:bookmarkEnd w:id="0"/>
+    </w:p>
+    <w:p>
+      <w:pPr>
+        <w:pStyle w:val="a3"/>
+        <w:widowControl/>
+        <w:spacing w:line="360" w:lineRule="auto"/>
+        <w:ind w:left="357" w:firstLineChars="0" w:firstLine="0"/>
+        <w:jc w:val="left"/>
+        <w:rPr>
+          <w:rFonts w:hint="eastAsia"/>
+          <w:b/>
+          <w:i/>
+          <w:color w:val="414141"/>
+          <w:kern w:val="0"/>
+          <w:sz w:val="24"/>
+          <w:szCs w:val="24"/>
+        </w:rPr>
+      </w:pPr>
+      <w:r>
+        <w:rPr>
+          <w:b/>
+          <w:i/>
+          <w:color w:val="414141"/>
+          <w:kern w:val="0"/>
+          <w:sz w:val="24"/>
+          <w:szCs w:val="24"/>
+        </w:rPr>
+        <w:t xml:space="preserve">$ </w:t>
+      </w:r>
+      <w:proofErr w:type="spellStart"/>
+      <w:r>
+        <w:rPr>
+          <w:b/>
+          <w:i/>
+          <w:color w:val="414141"/>
+          <w:kern w:val="0"/>
+          <w:sz w:val="24"/>
+          <w:szCs w:val="24"/>
+        </w:rPr>
+        <w:t>git</w:t>
+      </w:r>
+      <w:proofErr w:type="spellEnd"/>
+      <w:r>
+        <w:rPr>
+          <w:b/>
+          <w:i/>
+          <w:color w:val="414141"/>
+          <w:kern w:val="0"/>
+          <w:sz w:val="24"/>
+          <w:szCs w:val="24"/>
+        </w:rPr>
+        <w:t xml:space="preserve"> branch </w:t>
+      </w:r>
+      <w:r>
+        <w:rPr>
+          <w:b/>
+          <w:i/>
+          <w:color w:val="414141"/>
+          <w:kern w:val="0"/>
+          <w:sz w:val="24"/>
+          <w:szCs w:val="24"/>
+        </w:rPr>
+        <w:t>–d</w:t>
+      </w:r>
+      <w:r>
+        <w:rPr>
+          <w:rFonts w:hint="eastAsia"/>
+          <w:b/>
+          <w:i/>
+          <w:color w:val="414141"/>
+          <w:kern w:val="0"/>
+          <w:sz w:val="24"/>
+          <w:szCs w:val="24"/>
+        </w:rPr>
+        <w:t xml:space="preserve"> </w:t>
+      </w:r>
+      <w:proofErr w:type="spellStart"/>
+      <w:r>
+        <w:rPr>
+          <w:rFonts w:hint="eastAsia"/>
+          <w:b/>
+          <w:i/>
+          <w:color w:val="414141"/>
+          <w:kern w:val="0"/>
+          <w:sz w:val="24"/>
+          <w:szCs w:val="24"/>
+        </w:rPr>
+        <w:t>rmBranch</w:t>
+      </w:r>
+      <w:proofErr w:type="spellEnd"/>
+      <w:r>
+        <w:rPr>
+          <w:rFonts w:hint="eastAsia"/>
+          <w:b/>
+          <w:i/>
+          <w:color w:val="414141"/>
+          <w:kern w:val="0"/>
+          <w:sz w:val="24"/>
+          <w:szCs w:val="24"/>
+        </w:rPr>
+        <w:t>：删除分支。</w:t>
+      </w:r>
+    </w:p>
+    <w:p>
+      <w:pPr>
+        <w:pStyle w:val="a3"/>
+        <w:widowControl/>
+        <w:spacing w:line="360" w:lineRule="auto"/>
+        <w:ind w:left="357" w:firstLineChars="0" w:firstLine="0"/>
+        <w:jc w:val="left"/>
+        <w:rPr>
+          <w:rFonts w:hint="eastAsia"/>
+          <w:b/>
+          <w:i/>
+          <w:color w:val="414141"/>
+          <w:kern w:val="0"/>
+          <w:sz w:val="24"/>
+          <w:szCs w:val="24"/>
+        </w:rPr>
+      </w:pPr>
+      <w:r>
+        <w:rPr>
+          <w:b/>
+          <w:i/>
+          <w:color w:val="414141"/>
+          <w:kern w:val="0"/>
+          <w:sz w:val="24"/>
+          <w:szCs w:val="24"/>
+        </w:rPr>
+        <w:t>$</w:t>
+      </w:r>
+      <w:proofErr w:type="spellStart"/>
+      <w:r>
+        <w:rPr>
+          <w:b/>
+          <w:i/>
+          <w:color w:val="414141"/>
+          <w:kern w:val="0"/>
+          <w:sz w:val="24"/>
+          <w:szCs w:val="24"/>
+        </w:rPr>
+        <w:t>git</w:t>
+      </w:r>
+      <w:proofErr w:type="spellEnd"/>
+      <w:r>
+        <w:rPr>
+          <w:b/>
+          <w:i/>
+          <w:color w:val="414141"/>
+          <w:kern w:val="0"/>
+          <w:sz w:val="24"/>
+          <w:szCs w:val="24"/>
+        </w:rPr>
+        <w:t xml:space="preserve"> push origin –delete b1</w:t>
+      </w:r>
+      <w:r>
+        <w:rPr>
+          <w:rFonts w:hint="eastAsia"/>
+          <w:b/>
+          <w:i/>
+          <w:color w:val="414141"/>
+          <w:kern w:val="0"/>
+          <w:sz w:val="24"/>
+          <w:szCs w:val="24"/>
+        </w:rPr>
+        <w:t>：删除远程分支。</w:t>
+      </w:r>
     </w:p>
     <w:p>
       <w:pPr>
@@ -1633,12 +2284,14 @@
         </w:rPr>
         <w:t>上（</w:t>
       </w:r>
+      <w:proofErr w:type="spellStart"/>
       <w:r>
         <w:rPr>
           <w:rFonts w:hint="eastAsia"/>
         </w:rPr>
         <w:t>github</w:t>
       </w:r>
+      <w:proofErr w:type="spellEnd"/>
       <w:r>
         <w:rPr>
           <w:rFonts w:hint="eastAsia"/>
@@ -1651,12 +2304,14 @@
         </w:rPr>
         <w:t>，类似</w:t>
       </w:r>
+      <w:proofErr w:type="spellStart"/>
       <w:r>
         <w:rPr>
           <w:rFonts w:hint="eastAsia"/>
         </w:rPr>
         <w:t>checkin</w:t>
       </w:r>
+      <w:proofErr w:type="spellEnd"/>
       <w:r>
         <w:rPr>
           <w:rFonts w:hint="eastAsia"/>
@@ -1744,19 +2399,42 @@
           <w:sz w:val="24"/>
           <w:szCs w:val="24"/>
         </w:rPr>
-        <w:t>$ git push origin master</w:t>
-      </w:r>
-      <w:r>
-        <w:rPr>
-          <w:rFonts w:hint="eastAsia"/>
-          <w:b/>
-          <w:i/>
-          <w:color w:val="414141"/>
-          <w:kern w:val="0"/>
-          <w:sz w:val="24"/>
-          <w:szCs w:val="24"/>
-        </w:rPr>
-        <w:t xml:space="preserve"> </w:t>
+        <w:t xml:space="preserve">$ </w:t>
+      </w:r>
+      <w:proofErr w:type="spellStart"/>
+      <w:r>
+        <w:rPr>
+          <w:b/>
+          <w:i/>
+          <w:color w:val="414141"/>
+          <w:kern w:val="0"/>
+          <w:sz w:val="24"/>
+          <w:szCs w:val="24"/>
+        </w:rPr>
+        <w:t>git</w:t>
+      </w:r>
+      <w:proofErr w:type="spellEnd"/>
+      <w:r>
+        <w:rPr>
+          <w:b/>
+          <w:i/>
+          <w:color w:val="414141"/>
+          <w:kern w:val="0"/>
+          <w:sz w:val="24"/>
+          <w:szCs w:val="24"/>
+        </w:rPr>
+        <w:t xml:space="preserve"> push origin master</w:t>
+      </w:r>
+      <w:r>
+        <w:rPr>
+          <w:b/>
+          <w:i/>
+          <w:color w:val="414141"/>
+          <w:kern w:val="0"/>
+          <w:sz w:val="24"/>
+          <w:szCs w:val="24"/>
+        </w:rPr>
+        <w:t>1:master2</w:t>
       </w:r>
       <w:r>
         <w:rPr>
@@ -1780,7 +2458,7 @@
           <w:sz w:val="24"/>
           <w:szCs w:val="24"/>
         </w:rPr>
-        <w:t>origin</w:t>
+        <w:t xml:space="preserve"> origin</w:t>
       </w:r>
       <w:r>
         <w:rPr>
@@ -1808,15 +2486,86 @@
       </w:r>
       <w:r>
         <w:rPr>
-          <w:rFonts w:hint="eastAsia"/>
-          <w:b/>
-          <w:i/>
-          <w:color w:val="414141"/>
-          <w:kern w:val="0"/>
-          <w:sz w:val="24"/>
-          <w:szCs w:val="24"/>
-        </w:rPr>
-        <w:t>是分支名</w:t>
+          <w:b/>
+          <w:i/>
+          <w:color w:val="414141"/>
+          <w:kern w:val="0"/>
+          <w:sz w:val="24"/>
+          <w:szCs w:val="24"/>
+        </w:rPr>
+        <w:t>1</w:t>
+      </w:r>
+      <w:r>
+        <w:rPr>
+          <w:rFonts w:hint="eastAsia"/>
+          <w:b/>
+          <w:i/>
+          <w:color w:val="414141"/>
+          <w:kern w:val="0"/>
+          <w:sz w:val="24"/>
+          <w:szCs w:val="24"/>
+        </w:rPr>
+        <w:t>是</w:t>
+      </w:r>
+      <w:r>
+        <w:rPr>
+          <w:rFonts w:hint="eastAsia"/>
+          <w:b/>
+          <w:i/>
+          <w:color w:val="414141"/>
+          <w:kern w:val="0"/>
+          <w:sz w:val="24"/>
+          <w:szCs w:val="24"/>
+        </w:rPr>
+        <w:t>本地</w:t>
+      </w:r>
+      <w:r>
+        <w:rPr>
+          <w:rFonts w:hint="eastAsia"/>
+          <w:b/>
+          <w:i/>
+          <w:color w:val="414141"/>
+          <w:kern w:val="0"/>
+          <w:sz w:val="24"/>
+          <w:szCs w:val="24"/>
+        </w:rPr>
+        <w:t>分支名</w:t>
+      </w:r>
+      <w:r>
+        <w:rPr>
+          <w:rFonts w:hint="eastAsia"/>
+          <w:b/>
+          <w:i/>
+          <w:color w:val="414141"/>
+          <w:kern w:val="0"/>
+          <w:sz w:val="24"/>
+          <w:szCs w:val="24"/>
+        </w:rPr>
+        <w:t>，</w:t>
+      </w:r>
+      <w:r>
+        <w:rPr>
+          <w:rFonts w:hint="eastAsia"/>
+          <w:b/>
+          <w:i/>
+          <w:color w:val="414141"/>
+          <w:kern w:val="0"/>
+          <w:sz w:val="24"/>
+          <w:szCs w:val="24"/>
+        </w:rPr>
+        <w:t>master2</w:t>
+      </w:r>
+      <w:r>
+        <w:rPr>
+          <w:rFonts w:hint="eastAsia"/>
+          <w:b/>
+          <w:i/>
+          <w:color w:val="414141"/>
+          <w:kern w:val="0"/>
+          <w:sz w:val="24"/>
+          <w:szCs w:val="24"/>
+        </w:rPr>
+        <w:t>是远程分支名。</w:t>
       </w:r>
     </w:p>
     <w:p>
@@ -1845,7 +2594,31 @@
           <w:sz w:val="24"/>
           <w:szCs w:val="24"/>
         </w:rPr>
-        <w:t>$ git pull</w:t>
+        <w:t xml:space="preserve">$ </w:t>
+      </w:r>
+      <w:proofErr w:type="spellStart"/>
+      <w:r>
+        <w:rPr>
+          <w:b/>
+          <w:i/>
+          <w:color w:val="414141"/>
+          <w:kern w:val="0"/>
+          <w:sz w:val="24"/>
+          <w:szCs w:val="24"/>
+        </w:rPr>
+        <w:t>git</w:t>
+      </w:r>
+      <w:proofErr w:type="spellEnd"/>
+      <w:r>
+        <w:rPr>
+          <w:b/>
+          <w:i/>
+          <w:color w:val="414141"/>
+          <w:kern w:val="0"/>
+          <w:sz w:val="24"/>
+          <w:szCs w:val="24"/>
+        </w:rPr>
+        <w:t xml:space="preserve"> pull</w:t>
       </w:r>
       <w:r>
         <w:rPr>
@@ -2036,17 +2809,45 @@
         </w:rPr>
         <w:t xml:space="preserve">$ </w:t>
       </w:r>
-      <w:r>
-        <w:rPr>
-          <w:b/>
-          <w:i/>
-          <w:color w:val="414141"/>
-          <w:kern w:val="0"/>
-          <w:sz w:val="24"/>
-          <w:szCs w:val="24"/>
-        </w:rPr>
-        <w:t>git fetch origin master:tmp</w:t>
-      </w:r>
+      <w:proofErr w:type="spellStart"/>
+      <w:proofErr w:type="gramStart"/>
+      <w:r>
+        <w:rPr>
+          <w:b/>
+          <w:i/>
+          <w:color w:val="414141"/>
+          <w:kern w:val="0"/>
+          <w:sz w:val="24"/>
+          <w:szCs w:val="24"/>
+        </w:rPr>
+        <w:t>git</w:t>
+      </w:r>
+      <w:proofErr w:type="spellEnd"/>
+      <w:proofErr w:type="gramEnd"/>
+      <w:r>
+        <w:rPr>
+          <w:b/>
+          <w:i/>
+          <w:color w:val="414141"/>
+          <w:kern w:val="0"/>
+          <w:sz w:val="24"/>
+          <w:szCs w:val="24"/>
+        </w:rPr>
+        <w:t xml:space="preserve"> fetch origin </w:t>
+      </w:r>
+      <w:proofErr w:type="spellStart"/>
+      <w:r>
+        <w:rPr>
+          <w:b/>
+          <w:i/>
+          <w:color w:val="414141"/>
+          <w:kern w:val="0"/>
+          <w:sz w:val="24"/>
+          <w:szCs w:val="24"/>
+        </w:rPr>
+        <w:t>master:tmp</w:t>
+      </w:r>
+      <w:proofErr w:type="spellEnd"/>
       <w:r>
         <w:rPr>
           <w:b/>
@@ -2087,16 +2888,55 @@
         </w:rPr>
         <w:t xml:space="preserve">$ </w:t>
       </w:r>
-      <w:r>
-        <w:rPr>
-          <w:b/>
-          <w:i/>
-          <w:color w:val="414141"/>
-          <w:kern w:val="0"/>
-          <w:sz w:val="24"/>
-          <w:szCs w:val="24"/>
-        </w:rPr>
-        <w:t>git diff tmp </w:t>
+      <w:proofErr w:type="spellStart"/>
+      <w:proofErr w:type="gramStart"/>
+      <w:r>
+        <w:rPr>
+          <w:b/>
+          <w:i/>
+          <w:color w:val="414141"/>
+          <w:kern w:val="0"/>
+          <w:sz w:val="24"/>
+          <w:szCs w:val="24"/>
+        </w:rPr>
+        <w:t>git</w:t>
+      </w:r>
+      <w:proofErr w:type="spellEnd"/>
+      <w:proofErr w:type="gramEnd"/>
+      <w:r>
+        <w:rPr>
+          <w:b/>
+          <w:i/>
+          <w:color w:val="414141"/>
+          <w:kern w:val="0"/>
+          <w:sz w:val="24"/>
+          <w:szCs w:val="24"/>
+        </w:rPr>
+        <w:t xml:space="preserve"> diff </w:t>
+      </w:r>
+      <w:proofErr w:type="spellStart"/>
+      <w:r>
+        <w:rPr>
+          <w:b/>
+          <w:i/>
+          <w:color w:val="414141"/>
+          <w:kern w:val="0"/>
+          <w:sz w:val="24"/>
+          <w:szCs w:val="24"/>
+        </w:rPr>
+        <w:t>tmp</w:t>
+      </w:r>
+      <w:proofErr w:type="spellEnd"/>
+      <w:r>
+        <w:rPr>
+          <w:b/>
+          <w:i/>
+          <w:color w:val="414141"/>
+          <w:kern w:val="0"/>
+          <w:sz w:val="24"/>
+          <w:szCs w:val="24"/>
+        </w:rPr>
+        <w:t> </w:t>
       </w:r>
       <w:r>
         <w:rPr>
@@ -2118,7 +2958,6 @@
         <w:ind w:left="357" w:firstLineChars="0" w:firstLine="0"/>
         <w:jc w:val="left"/>
         <w:rPr>
-          <w:rFonts w:hint="eastAsia"/>
           <w:b/>
           <w:i/>
           <w:color w:val="414141"/>
@@ -2138,17 +2977,45 @@
         </w:rPr>
         <w:t xml:space="preserve">$ </w:t>
       </w:r>
-      <w:r>
-        <w:rPr>
-          <w:b/>
-          <w:i/>
-          <w:color w:val="414141"/>
-          <w:kern w:val="0"/>
-          <w:sz w:val="24"/>
-          <w:szCs w:val="24"/>
-        </w:rPr>
-        <w:t>git merge tmp</w:t>
-      </w:r>
+      <w:proofErr w:type="spellStart"/>
+      <w:proofErr w:type="gramStart"/>
+      <w:r>
+        <w:rPr>
+          <w:b/>
+          <w:i/>
+          <w:color w:val="414141"/>
+          <w:kern w:val="0"/>
+          <w:sz w:val="24"/>
+          <w:szCs w:val="24"/>
+        </w:rPr>
+        <w:t>git</w:t>
+      </w:r>
+      <w:proofErr w:type="spellEnd"/>
+      <w:proofErr w:type="gramEnd"/>
+      <w:r>
+        <w:rPr>
+          <w:b/>
+          <w:i/>
+          <w:color w:val="414141"/>
+          <w:kern w:val="0"/>
+          <w:sz w:val="24"/>
+          <w:szCs w:val="24"/>
+        </w:rPr>
+        <w:t xml:space="preserve"> merge </w:t>
+      </w:r>
+      <w:proofErr w:type="spellStart"/>
+      <w:r>
+        <w:rPr>
+          <w:b/>
+          <w:i/>
+          <w:color w:val="414141"/>
+          <w:kern w:val="0"/>
+          <w:sz w:val="24"/>
+          <w:szCs w:val="24"/>
+        </w:rPr>
+        <w:t>tmp</w:t>
+      </w:r>
+      <w:proofErr w:type="spellEnd"/>
     </w:p>
     <w:p>
       <w:pPr>
@@ -2172,36 +3039,48 @@
           <w:sz w:val="21"/>
           <w:szCs w:val="21"/>
         </w:rPr>
-        <w:t>查看更新</w:t>
-      </w:r>
-      <w:r>
-        <w:rPr>
-          <w:rStyle w:val="HTML"/>
-          <w:rFonts w:hint="eastAsia"/>
-          <w:sz w:val="21"/>
-          <w:szCs w:val="21"/>
-        </w:rPr>
-        <w:t xml:space="preserve"> diff</w:t>
-      </w:r>
-    </w:p>
-    <w:p>
-      <w:pPr>
-        <w:ind w:left="360"/>
-        <w:rPr>
-          <w:rFonts w:hint="eastAsia"/>
-        </w:rPr>
-      </w:pPr>
-      <w:r>
-        <w:rPr>
-          <w:rFonts w:hint="eastAsia"/>
-        </w:rPr>
-        <w:t>这个可以用来查看两个版本之间的差异，可以直接导出</w:t>
-      </w:r>
-      <w:r>
-        <w:rPr>
-          <w:rFonts w:hint="eastAsia"/>
-        </w:rPr>
-        <w:t>patch</w:t>
+        <w:t>标签tag</w:t>
+      </w:r>
+    </w:p>
+    <w:p>
+      <w:pPr>
+        <w:ind w:firstLine="360"/>
+        <w:rPr>
+          <w:rFonts w:hint="eastAsia"/>
+        </w:rPr>
+      </w:pPr>
+      <w:r>
+        <w:rPr>
+          <w:rFonts w:hint="eastAsia"/>
+        </w:rPr>
+        <w:t>在程序开发到一定阶段时需要创建</w:t>
+      </w:r>
+      <w:r>
+        <w:rPr>
+          <w:rFonts w:hint="eastAsia"/>
+        </w:rPr>
+        <w:t>tag(</w:t>
+      </w:r>
+      <w:r>
+        <w:t>v1.0.0</w:t>
+      </w:r>
+      <w:r>
+        <w:rPr>
+          <w:rFonts w:hint="eastAsia"/>
+        </w:rPr>
+        <w:t>)</w:t>
+      </w:r>
+      <w:r>
+        <w:rPr>
+          <w:rFonts w:hint="eastAsia"/>
+        </w:rPr>
+        <w:t>，用于</w:t>
+      </w:r>
+      <w:r>
+        <w:rPr>
+          <w:rFonts w:hint="eastAsia"/>
+        </w:rPr>
+        <w:t>release</w:t>
       </w:r>
       <w:r>
         <w:rPr>
@@ -2238,72 +3117,101 @@
         </w:rPr>
         <w:t xml:space="preserve">$ </w:t>
       </w:r>
-      <w:r>
-        <w:rPr>
-          <w:b/>
-          <w:i/>
-          <w:color w:val="414141"/>
-          <w:kern w:val="0"/>
-          <w:sz w:val="24"/>
-          <w:szCs w:val="24"/>
-        </w:rPr>
-        <w:t>git diff</w:t>
-      </w:r>
-      <w:r>
-        <w:rPr>
-          <w:b/>
-          <w:i/>
-          <w:color w:val="414141"/>
-          <w:kern w:val="0"/>
-          <w:sz w:val="24"/>
-          <w:szCs w:val="24"/>
-        </w:rPr>
-        <w:t xml:space="preserve"> [</w:t>
-      </w:r>
-      <w:r>
-        <w:rPr>
-          <w:b/>
-          <w:i/>
-          <w:color w:val="414141"/>
-          <w:kern w:val="0"/>
-          <w:sz w:val="24"/>
-          <w:szCs w:val="24"/>
-        </w:rPr>
-        <w:t>&lt;commit&gt;</w:t>
-      </w:r>
-      <w:r>
-        <w:rPr>
-          <w:b/>
-          <w:i/>
-          <w:color w:val="414141"/>
-          <w:kern w:val="0"/>
-          <w:sz w:val="24"/>
-          <w:szCs w:val="24"/>
-        </w:rPr>
-        <w:t>]</w:t>
-      </w:r>
-      <w:r>
-        <w:rPr>
-          <w:b/>
-          <w:i/>
-          <w:color w:val="414141"/>
-          <w:kern w:val="0"/>
-          <w:sz w:val="24"/>
-          <w:szCs w:val="24"/>
-        </w:rPr>
-        <w:t xml:space="preserve"> &lt;commit&gt; [&lt;path&gt;…]</w:t>
-      </w:r>
-      <w:r>
-        <w:rPr>
-          <w:rFonts w:hint="eastAsia"/>
-          <w:b/>
-          <w:i/>
-          <w:color w:val="414141"/>
-          <w:kern w:val="0"/>
-          <w:sz w:val="24"/>
-          <w:szCs w:val="24"/>
-        </w:rPr>
-        <w:t>：比较两个版本</w:t>
+      <w:proofErr w:type="spellStart"/>
+      <w:r>
+        <w:rPr>
+          <w:b/>
+          <w:i/>
+          <w:color w:val="414141"/>
+          <w:kern w:val="0"/>
+          <w:sz w:val="24"/>
+          <w:szCs w:val="24"/>
+        </w:rPr>
+        <w:t>git</w:t>
+      </w:r>
+      <w:proofErr w:type="spellEnd"/>
+      <w:r>
+        <w:rPr>
+          <w:b/>
+          <w:i/>
+          <w:color w:val="414141"/>
+          <w:kern w:val="0"/>
+          <w:sz w:val="24"/>
+          <w:szCs w:val="24"/>
+        </w:rPr>
+        <w:t xml:space="preserve"> tag –a “v1.0.0” –m “first release”</w:t>
+      </w:r>
+      <w:r>
+        <w:rPr>
+          <w:rFonts w:hint="eastAsia"/>
+          <w:b/>
+          <w:i/>
+          <w:color w:val="414141"/>
+          <w:kern w:val="0"/>
+          <w:sz w:val="24"/>
+          <w:szCs w:val="24"/>
+        </w:rPr>
+        <w:t>：创建</w:t>
+      </w:r>
+      <w:r>
+        <w:rPr>
+          <w:rFonts w:hint="eastAsia"/>
+          <w:b/>
+          <w:i/>
+          <w:color w:val="414141"/>
+          <w:kern w:val="0"/>
+          <w:sz w:val="24"/>
+          <w:szCs w:val="24"/>
+        </w:rPr>
+        <w:t>tag</w:t>
+      </w:r>
+      <w:r>
+        <w:rPr>
+          <w:rFonts w:hint="eastAsia"/>
+          <w:b/>
+          <w:i/>
+          <w:color w:val="414141"/>
+          <w:kern w:val="0"/>
+          <w:sz w:val="24"/>
+          <w:szCs w:val="24"/>
+        </w:rPr>
+        <w:t>，</w:t>
+      </w:r>
+      <w:r>
+        <w:rPr>
+          <w:rFonts w:hint="eastAsia"/>
+          <w:b/>
+          <w:i/>
+          <w:color w:val="414141"/>
+          <w:kern w:val="0"/>
+          <w:sz w:val="24"/>
+          <w:szCs w:val="24"/>
+        </w:rPr>
+        <w:t>a</w:t>
+      </w:r>
+      <w:r>
+        <w:rPr>
+          <w:rFonts w:hint="eastAsia"/>
+          <w:b/>
+          <w:i/>
+          <w:color w:val="414141"/>
+          <w:kern w:val="0"/>
+          <w:sz w:val="24"/>
+          <w:szCs w:val="24"/>
+        </w:rPr>
+        <w:t>表示</w:t>
+      </w:r>
+      <w:r>
+        <w:rPr>
+          <w:rFonts w:hint="eastAsia"/>
+          <w:b/>
+          <w:i/>
+          <w:color w:val="414141"/>
+          <w:kern w:val="0"/>
+          <w:sz w:val="24"/>
+          <w:szCs w:val="24"/>
+        </w:rPr>
+        <w:t>annotation</w:t>
       </w:r>
     </w:p>
     <w:p>
@@ -2325,92 +3233,278 @@
       </w:pPr>
       <w:r>
         <w:rPr>
-          <w:rFonts w:hint="eastAsia"/>
-          <w:b/>
-          <w:i/>
-          <w:color w:val="414141"/>
-          <w:kern w:val="0"/>
-          <w:sz w:val="24"/>
-          <w:szCs w:val="24"/>
-        </w:rPr>
-        <w:t>如果需要</w:t>
-      </w:r>
-      <w:r>
-        <w:rPr>
-          <w:rFonts w:hint="eastAsia"/>
-          <w:b/>
-          <w:i/>
-          <w:color w:val="414141"/>
-          <w:kern w:val="0"/>
-          <w:sz w:val="24"/>
-          <w:szCs w:val="24"/>
-        </w:rPr>
-        <w:t>patch</w:t>
-      </w:r>
-      <w:r>
-        <w:rPr>
-          <w:rFonts w:hint="eastAsia"/>
-          <w:b/>
-          <w:i/>
-          <w:color w:val="414141"/>
-          <w:kern w:val="0"/>
-          <w:sz w:val="24"/>
-          <w:szCs w:val="24"/>
-        </w:rPr>
-        <w:t>：</w:t>
-      </w:r>
-      <w:r>
-        <w:rPr>
-          <w:b/>
-          <w:i/>
-          <w:color w:val="414141"/>
-          <w:kern w:val="0"/>
-          <w:sz w:val="24"/>
-          <w:szCs w:val="24"/>
-        </w:rPr>
-        <w:t>&gt; patch</w:t>
-      </w:r>
-      <w:r>
-        <w:rPr>
-          <w:rFonts w:hint="eastAsia"/>
-          <w:b/>
-          <w:i/>
-          <w:color w:val="414141"/>
-          <w:kern w:val="0"/>
-          <w:sz w:val="24"/>
-          <w:szCs w:val="24"/>
-        </w:rPr>
-        <w:t>就</w:t>
-      </w:r>
-      <w:r>
-        <w:rPr>
-          <w:rFonts w:hint="eastAsia"/>
-          <w:b/>
-          <w:i/>
-          <w:color w:val="414141"/>
-          <w:kern w:val="0"/>
-          <w:sz w:val="24"/>
-          <w:szCs w:val="24"/>
-        </w:rPr>
-        <w:t>ok</w:t>
-      </w:r>
-      <w:r>
-        <w:rPr>
-          <w:rFonts w:hint="eastAsia"/>
-          <w:b/>
-          <w:i/>
-          <w:color w:val="414141"/>
-          <w:kern w:val="0"/>
-          <w:sz w:val="24"/>
-          <w:szCs w:val="24"/>
-        </w:rPr>
-        <w:t>了</w:t>
-      </w:r>
-    </w:p>
-    <w:p>
-      <w:pPr>
-        <w:ind w:left="360"/>
-      </w:pPr>
+          <w:b/>
+          <w:i/>
+          <w:color w:val="414141"/>
+          <w:kern w:val="0"/>
+          <w:sz w:val="24"/>
+          <w:szCs w:val="24"/>
+        </w:rPr>
+        <w:t xml:space="preserve">$ </w:t>
+      </w:r>
+      <w:proofErr w:type="spellStart"/>
+      <w:r>
+        <w:rPr>
+          <w:b/>
+          <w:i/>
+          <w:color w:val="414141"/>
+          <w:kern w:val="0"/>
+          <w:sz w:val="24"/>
+          <w:szCs w:val="24"/>
+        </w:rPr>
+        <w:t>git</w:t>
+      </w:r>
+      <w:proofErr w:type="spellEnd"/>
+      <w:r>
+        <w:rPr>
+          <w:b/>
+          <w:i/>
+          <w:color w:val="414141"/>
+          <w:kern w:val="0"/>
+          <w:sz w:val="24"/>
+          <w:szCs w:val="24"/>
+        </w:rPr>
+        <w:t xml:space="preserve"> tag –d “tag name”</w:t>
+      </w:r>
+      <w:r>
+        <w:rPr>
+          <w:rFonts w:hint="eastAsia"/>
+          <w:b/>
+          <w:i/>
+          <w:color w:val="414141"/>
+          <w:kern w:val="0"/>
+          <w:sz w:val="24"/>
+          <w:szCs w:val="24"/>
+        </w:rPr>
+        <w:t>：删除本地</w:t>
+      </w:r>
+      <w:r>
+        <w:rPr>
+          <w:rFonts w:hint="eastAsia"/>
+          <w:b/>
+          <w:i/>
+          <w:color w:val="414141"/>
+          <w:kern w:val="0"/>
+          <w:sz w:val="24"/>
+          <w:szCs w:val="24"/>
+        </w:rPr>
+        <w:t>tag</w:t>
+      </w:r>
+      <w:r>
+        <w:rPr>
+          <w:rFonts w:hint="eastAsia"/>
+          <w:b/>
+          <w:i/>
+          <w:color w:val="414141"/>
+          <w:kern w:val="0"/>
+          <w:sz w:val="24"/>
+          <w:szCs w:val="24"/>
+        </w:rPr>
+        <w:t>。</w:t>
+      </w:r>
+    </w:p>
+    <w:p>
+      <w:pPr>
+        <w:pStyle w:val="a3"/>
+        <w:widowControl/>
+        <w:spacing w:line="360" w:lineRule="auto"/>
+        <w:ind w:left="357" w:firstLineChars="0" w:firstLine="0"/>
+        <w:jc w:val="left"/>
+        <w:rPr>
+          <w:rFonts w:hint="eastAsia"/>
+          <w:b/>
+          <w:i/>
+          <w:color w:val="414141"/>
+          <w:kern w:val="0"/>
+          <w:sz w:val="24"/>
+          <w:szCs w:val="24"/>
+        </w:rPr>
+      </w:pPr>
+      <w:r>
+        <w:rPr>
+          <w:b/>
+          <w:i/>
+          <w:color w:val="414141"/>
+          <w:kern w:val="0"/>
+          <w:sz w:val="24"/>
+          <w:szCs w:val="24"/>
+        </w:rPr>
+        <w:t xml:space="preserve">$ </w:t>
+      </w:r>
+      <w:proofErr w:type="spellStart"/>
+      <w:r>
+        <w:rPr>
+          <w:b/>
+          <w:i/>
+          <w:color w:val="414141"/>
+          <w:kern w:val="0"/>
+          <w:sz w:val="24"/>
+          <w:szCs w:val="24"/>
+        </w:rPr>
+        <w:t>git</w:t>
+      </w:r>
+      <w:proofErr w:type="spellEnd"/>
+      <w:r>
+        <w:rPr>
+          <w:b/>
+          <w:i/>
+          <w:color w:val="414141"/>
+          <w:kern w:val="0"/>
+          <w:sz w:val="24"/>
+          <w:szCs w:val="24"/>
+        </w:rPr>
+        <w:t xml:space="preserve"> push origin –tag master</w:t>
+      </w:r>
+      <w:r>
+        <w:rPr>
+          <w:rFonts w:hint="eastAsia"/>
+          <w:b/>
+          <w:i/>
+          <w:color w:val="414141"/>
+          <w:kern w:val="0"/>
+          <w:sz w:val="24"/>
+          <w:szCs w:val="24"/>
+        </w:rPr>
+        <w:t>：吧本地所有</w:t>
+      </w:r>
+      <w:r>
+        <w:rPr>
+          <w:rFonts w:hint="eastAsia"/>
+          <w:b/>
+          <w:i/>
+          <w:color w:val="414141"/>
+          <w:kern w:val="0"/>
+          <w:sz w:val="24"/>
+          <w:szCs w:val="24"/>
+        </w:rPr>
+        <w:t>tag</w:t>
+      </w:r>
+      <w:r>
+        <w:rPr>
+          <w:rFonts w:hint="eastAsia"/>
+          <w:b/>
+          <w:i/>
+          <w:color w:val="414141"/>
+          <w:kern w:val="0"/>
+          <w:sz w:val="24"/>
+          <w:szCs w:val="24"/>
+        </w:rPr>
+        <w:t>上传。</w:t>
+      </w:r>
+    </w:p>
+    <w:p>
+      <w:pPr>
+        <w:pStyle w:val="a3"/>
+        <w:widowControl/>
+        <w:spacing w:line="360" w:lineRule="auto"/>
+        <w:ind w:left="357" w:firstLineChars="0" w:firstLine="0"/>
+        <w:jc w:val="left"/>
+        <w:rPr>
+          <w:rFonts w:hint="eastAsia"/>
+          <w:b/>
+          <w:i/>
+          <w:color w:val="414141"/>
+          <w:kern w:val="0"/>
+          <w:sz w:val="24"/>
+          <w:szCs w:val="24"/>
+        </w:rPr>
+      </w:pPr>
+      <w:r>
+        <w:rPr>
+          <w:b/>
+          <w:i/>
+          <w:color w:val="414141"/>
+          <w:kern w:val="0"/>
+          <w:sz w:val="24"/>
+          <w:szCs w:val="24"/>
+        </w:rPr>
+        <w:lastRenderedPageBreak/>
+        <w:t xml:space="preserve">$ </w:t>
+      </w:r>
+      <w:proofErr w:type="spellStart"/>
+      <w:r>
+        <w:rPr>
+          <w:b/>
+          <w:i/>
+          <w:color w:val="414141"/>
+          <w:kern w:val="0"/>
+          <w:sz w:val="24"/>
+          <w:szCs w:val="24"/>
+        </w:rPr>
+        <w:t>git</w:t>
+      </w:r>
+      <w:proofErr w:type="spellEnd"/>
+      <w:r>
+        <w:rPr>
+          <w:b/>
+          <w:i/>
+          <w:color w:val="414141"/>
+          <w:kern w:val="0"/>
+          <w:sz w:val="24"/>
+          <w:szCs w:val="24"/>
+        </w:rPr>
+        <w:t xml:space="preserve"> push origin –delete “</w:t>
+      </w:r>
+      <w:proofErr w:type="spellStart"/>
+      <w:r>
+        <w:rPr>
+          <w:b/>
+          <w:i/>
+          <w:color w:val="414141"/>
+          <w:kern w:val="0"/>
+          <w:sz w:val="24"/>
+          <w:szCs w:val="24"/>
+        </w:rPr>
+        <w:t>tagName</w:t>
+      </w:r>
+      <w:proofErr w:type="spellEnd"/>
+      <w:r>
+        <w:rPr>
+          <w:b/>
+          <w:i/>
+          <w:color w:val="414141"/>
+          <w:kern w:val="0"/>
+          <w:sz w:val="24"/>
+          <w:szCs w:val="24"/>
+        </w:rPr>
+        <w:t>”</w:t>
+      </w:r>
+      <w:r>
+        <w:rPr>
+          <w:rFonts w:hint="eastAsia"/>
+          <w:b/>
+          <w:i/>
+          <w:color w:val="414141"/>
+          <w:kern w:val="0"/>
+          <w:sz w:val="24"/>
+          <w:szCs w:val="24"/>
+        </w:rPr>
+        <w:t>：删除远程</w:t>
+      </w:r>
+      <w:r>
+        <w:rPr>
+          <w:rFonts w:hint="eastAsia"/>
+          <w:b/>
+          <w:i/>
+          <w:color w:val="414141"/>
+          <w:kern w:val="0"/>
+          <w:sz w:val="24"/>
+          <w:szCs w:val="24"/>
+        </w:rPr>
+        <w:t>tag</w:t>
+      </w:r>
+      <w:r>
+        <w:rPr>
+          <w:rFonts w:hint="eastAsia"/>
+          <w:b/>
+          <w:i/>
+          <w:color w:val="414141"/>
+          <w:kern w:val="0"/>
+          <w:sz w:val="24"/>
+          <w:szCs w:val="24"/>
+        </w:rPr>
+        <w:t>。</w:t>
+      </w:r>
     </w:p>
     <w:p>
       <w:pPr>
@@ -2422,10 +3516,13 @@
         <w:spacing w:line="360" w:lineRule="auto"/>
         <w:rPr>
           <w:rStyle w:val="HTML"/>
+          <w:rFonts w:hint="eastAsia"/>
           <w:sz w:val="21"/>
           <w:szCs w:val="21"/>
         </w:rPr>
       </w:pPr>
+      <w:bookmarkStart w:id="0" w:name="_GoBack"/>
+      <w:bookmarkEnd w:id="0"/>
       <w:r>
         <w:rPr>
           <w:rStyle w:val="HTML"/>
@@ -2433,159 +3530,36 @@
           <w:sz w:val="21"/>
           <w:szCs w:val="21"/>
         </w:rPr>
-        <w:t xml:space="preserve">忽略文件 </w:t>
+        <w:t>查看更新</w:t>
       </w:r>
       <w:r>
         <w:rPr>
           <w:rStyle w:val="HTML"/>
+          <w:rFonts w:hint="eastAsia"/>
           <w:sz w:val="21"/>
           <w:szCs w:val="21"/>
         </w:rPr>
-        <w:t>.</w:t>
-      </w:r>
-      <w:r>
-        <w:rPr>
-          <w:rStyle w:val="HTML"/>
-          <w:sz w:val="21"/>
-          <w:szCs w:val="21"/>
-        </w:rPr>
-        <w:t>g</w:t>
-      </w:r>
-      <w:r>
-        <w:rPr>
-          <w:rStyle w:val="HTML"/>
-          <w:sz w:val="21"/>
-          <w:szCs w:val="21"/>
-        </w:rPr>
-        <w:t>itign</w:t>
-      </w:r>
-      <w:r>
-        <w:rPr>
-          <w:rStyle w:val="HTML"/>
-          <w:sz w:val="21"/>
-          <w:szCs w:val="21"/>
-        </w:rPr>
-        <w:t>ore</w:t>
-      </w:r>
-    </w:p>
-    <w:p>
-      <w:pPr>
-        <w:ind w:firstLine="360"/>
-      </w:pPr>
-      <w:r>
-        <w:rPr>
-          <w:rFonts w:hint="eastAsia"/>
-        </w:rPr>
-        <w:t>用于忽略不想加入</w:t>
-      </w:r>
-      <w:r>
-        <w:rPr>
-          <w:rFonts w:hint="eastAsia"/>
-        </w:rPr>
-        <w:t>git repo</w:t>
-      </w:r>
-      <w:r>
-        <w:rPr>
-          <w:rFonts w:hint="eastAsia"/>
-        </w:rPr>
-        <w:t>中的文件，这个命令在类似</w:t>
-      </w:r>
-      <w:r>
-        <w:rPr>
-          <w:rFonts w:hint="eastAsia"/>
-        </w:rPr>
-        <w:t>eclipse project</w:t>
-      </w:r>
-      <w:r>
-        <w:rPr>
-          <w:rFonts w:hint="eastAsia"/>
-        </w:rPr>
-        <w:t>的时候很有用处，可以把</w:t>
-      </w:r>
-      <w:r>
-        <w:rPr>
-          <w:rFonts w:hint="eastAsia"/>
-        </w:rPr>
-        <w:t>bin</w:t>
-      </w:r>
-      <w:r>
-        <w:rPr>
-          <w:rFonts w:hint="eastAsia"/>
-        </w:rPr>
-        <w:t>文件夹加入到</w:t>
-      </w:r>
-      <w:r>
-        <w:rPr>
-          <w:rFonts w:hint="eastAsia"/>
-        </w:rPr>
-        <w:t>gitignore</w:t>
-      </w:r>
-      <w:r>
-        <w:rPr>
-          <w:rFonts w:hint="eastAsia"/>
-        </w:rPr>
-        <w:t>文件当中，这样可以直接</w:t>
-      </w:r>
-      <w:r>
-        <w:rPr>
-          <w:rFonts w:hint="eastAsia"/>
-        </w:rPr>
-        <w:t xml:space="preserve">add  </w:t>
-      </w:r>
-      <w:r>
-        <w:t>–</w:t>
-      </w:r>
-      <w:r>
-        <w:rPr>
-          <w:rFonts w:hint="eastAsia"/>
-        </w:rPr>
-        <w:t>a</w:t>
-      </w:r>
-      <w:r>
-        <w:rPr>
-          <w:rFonts w:hint="eastAsia"/>
-        </w:rPr>
-        <w:t>文件而不会受影响。</w:t>
-      </w:r>
-      <w:r>
-        <w:rPr>
-          <w:rFonts w:hint="eastAsia"/>
-        </w:rPr>
-        <w:t>注</w:t>
-      </w:r>
-      <w:r>
-        <w:rPr>
-          <w:rFonts w:hint="eastAsia"/>
-        </w:rPr>
-        <w:lastRenderedPageBreak/>
-        <w:t>意这个文件要起作用必须先</w:t>
-      </w:r>
-      <w:r>
-        <w:t>add</w:t>
-      </w:r>
-      <w:r>
-        <w:rPr>
-          <w:rFonts w:hint="eastAsia"/>
-        </w:rPr>
-        <w:t>到</w:t>
-      </w:r>
-      <w:r>
-        <w:rPr>
-          <w:rFonts w:hint="eastAsia"/>
-        </w:rPr>
-        <w:t>repo</w:t>
-      </w:r>
-      <w:r>
-        <w:rPr>
-          <w:rFonts w:hint="eastAsia"/>
-        </w:rPr>
-        <w:t>里面，要是没有加入会导致不起作用，一起添加入</w:t>
-      </w:r>
-      <w:r>
-        <w:rPr>
-          <w:rFonts w:hint="eastAsia"/>
-        </w:rPr>
-        <w:t>repo</w:t>
+        <w:t xml:space="preserve"> diff</w:t>
+      </w:r>
+    </w:p>
+    <w:p>
+      <w:pPr>
+        <w:ind w:left="360"/>
+        <w:rPr>
+          <w:rFonts w:hint="eastAsia"/>
+        </w:rPr>
+      </w:pPr>
+      <w:r>
+        <w:rPr>
+          <w:rFonts w:hint="eastAsia"/>
+        </w:rPr>
+        <w:t>这个可以用来查看两个版本之间的差异，可以直接导出</w:t>
+      </w:r>
+      <w:r>
+        <w:rPr>
+          <w:rFonts w:hint="eastAsia"/>
+        </w:rPr>
+        <w:t>patch</w:t>
       </w:r>
       <w:r>
         <w:rPr>
@@ -2602,24 +3576,107 @@
         <w:ind w:left="357" w:firstLineChars="0" w:firstLine="0"/>
         <w:jc w:val="left"/>
         <w:rPr>
-          <w:b/>
-          <w:i/>
-          <w:color w:val="414141"/>
-          <w:kern w:val="0"/>
-          <w:sz w:val="24"/>
-          <w:szCs w:val="24"/>
-        </w:rPr>
-      </w:pPr>
-      <w:r>
-        <w:rPr>
-          <w:b/>
-          <w:i/>
-          <w:color w:val="414141"/>
-          <w:kern w:val="0"/>
-          <w:sz w:val="24"/>
-          <w:szCs w:val="24"/>
-        </w:rPr>
-        <w:t>$ cd /home/user/doc</w:t>
+          <w:rFonts w:hint="eastAsia"/>
+          <w:b/>
+          <w:i/>
+          <w:color w:val="414141"/>
+          <w:kern w:val="0"/>
+          <w:sz w:val="24"/>
+          <w:szCs w:val="24"/>
+        </w:rPr>
+      </w:pPr>
+      <w:r>
+        <w:rPr>
+          <w:b/>
+          <w:i/>
+          <w:color w:val="414141"/>
+          <w:kern w:val="0"/>
+          <w:sz w:val="24"/>
+          <w:szCs w:val="24"/>
+        </w:rPr>
+        <w:t xml:space="preserve">$ </w:t>
+      </w:r>
+      <w:proofErr w:type="spellStart"/>
+      <w:proofErr w:type="gramStart"/>
+      <w:r>
+        <w:rPr>
+          <w:b/>
+          <w:i/>
+          <w:color w:val="414141"/>
+          <w:kern w:val="0"/>
+          <w:sz w:val="24"/>
+          <w:szCs w:val="24"/>
+        </w:rPr>
+        <w:t>git</w:t>
+      </w:r>
+      <w:proofErr w:type="spellEnd"/>
+      <w:proofErr w:type="gramEnd"/>
+      <w:r>
+        <w:rPr>
+          <w:b/>
+          <w:i/>
+          <w:color w:val="414141"/>
+          <w:kern w:val="0"/>
+          <w:sz w:val="24"/>
+          <w:szCs w:val="24"/>
+        </w:rPr>
+        <w:t xml:space="preserve"> diff</w:t>
+      </w:r>
+      <w:r>
+        <w:rPr>
+          <w:b/>
+          <w:i/>
+          <w:color w:val="414141"/>
+          <w:kern w:val="0"/>
+          <w:sz w:val="24"/>
+          <w:szCs w:val="24"/>
+        </w:rPr>
+        <w:t xml:space="preserve"> [</w:t>
+      </w:r>
+      <w:r>
+        <w:rPr>
+          <w:b/>
+          <w:i/>
+          <w:color w:val="414141"/>
+          <w:kern w:val="0"/>
+          <w:sz w:val="24"/>
+          <w:szCs w:val="24"/>
+        </w:rPr>
+        <w:t>&lt;commit&gt;</w:t>
+      </w:r>
+      <w:r>
+        <w:rPr>
+          <w:b/>
+          <w:i/>
+          <w:color w:val="414141"/>
+          <w:kern w:val="0"/>
+          <w:sz w:val="24"/>
+          <w:szCs w:val="24"/>
+        </w:rPr>
+        <w:t>]</w:t>
+      </w:r>
+      <w:r>
+        <w:rPr>
+          <w:b/>
+          <w:i/>
+          <w:color w:val="414141"/>
+          <w:kern w:val="0"/>
+          <w:sz w:val="24"/>
+          <w:szCs w:val="24"/>
+        </w:rPr>
+        <w:t xml:space="preserve"> &lt;commit&gt; [&lt;path&gt;…]</w:t>
+      </w:r>
+      <w:r>
+        <w:rPr>
+          <w:rFonts w:hint="eastAsia"/>
+          <w:b/>
+          <w:i/>
+          <w:color w:val="414141"/>
+          <w:kern w:val="0"/>
+          <w:sz w:val="24"/>
+          <w:szCs w:val="24"/>
+        </w:rPr>
+        <w:t>：比较两个版本</w:t>
       </w:r>
     </w:p>
     <w:p>
@@ -2630,24 +3687,291 @@
         <w:ind w:left="357" w:firstLineChars="0" w:firstLine="0"/>
         <w:jc w:val="left"/>
         <w:rPr>
-          <w:b/>
-          <w:i/>
-          <w:color w:val="414141"/>
-          <w:kern w:val="0"/>
-          <w:sz w:val="24"/>
-          <w:szCs w:val="24"/>
-        </w:rPr>
-      </w:pPr>
-      <w:r>
-        <w:rPr>
-          <w:b/>
-          <w:i/>
-          <w:color w:val="414141"/>
-          <w:kern w:val="0"/>
-          <w:sz w:val="24"/>
-          <w:szCs w:val="24"/>
-        </w:rPr>
-        <w:t>$ vim .gitignore</w:t>
+          <w:rFonts w:hint="eastAsia"/>
+          <w:b/>
+          <w:i/>
+          <w:color w:val="414141"/>
+          <w:kern w:val="0"/>
+          <w:sz w:val="24"/>
+          <w:szCs w:val="24"/>
+        </w:rPr>
+      </w:pPr>
+      <w:r>
+        <w:rPr>
+          <w:rFonts w:hint="eastAsia"/>
+          <w:b/>
+          <w:i/>
+          <w:color w:val="414141"/>
+          <w:kern w:val="0"/>
+          <w:sz w:val="24"/>
+          <w:szCs w:val="24"/>
+        </w:rPr>
+        <w:t>如果需要</w:t>
+      </w:r>
+      <w:r>
+        <w:rPr>
+          <w:rFonts w:hint="eastAsia"/>
+          <w:b/>
+          <w:i/>
+          <w:color w:val="414141"/>
+          <w:kern w:val="0"/>
+          <w:sz w:val="24"/>
+          <w:szCs w:val="24"/>
+        </w:rPr>
+        <w:t>patch</w:t>
+      </w:r>
+      <w:r>
+        <w:rPr>
+          <w:rFonts w:hint="eastAsia"/>
+          <w:b/>
+          <w:i/>
+          <w:color w:val="414141"/>
+          <w:kern w:val="0"/>
+          <w:sz w:val="24"/>
+          <w:szCs w:val="24"/>
+        </w:rPr>
+        <w:t>：</w:t>
+      </w:r>
+      <w:r>
+        <w:rPr>
+          <w:b/>
+          <w:i/>
+          <w:color w:val="414141"/>
+          <w:kern w:val="0"/>
+          <w:sz w:val="24"/>
+          <w:szCs w:val="24"/>
+        </w:rPr>
+        <w:t>&gt; patch</w:t>
+      </w:r>
+      <w:r>
+        <w:rPr>
+          <w:rFonts w:hint="eastAsia"/>
+          <w:b/>
+          <w:i/>
+          <w:color w:val="414141"/>
+          <w:kern w:val="0"/>
+          <w:sz w:val="24"/>
+          <w:szCs w:val="24"/>
+        </w:rPr>
+        <w:t>就</w:t>
+      </w:r>
+      <w:r>
+        <w:rPr>
+          <w:rFonts w:hint="eastAsia"/>
+          <w:b/>
+          <w:i/>
+          <w:color w:val="414141"/>
+          <w:kern w:val="0"/>
+          <w:sz w:val="24"/>
+          <w:szCs w:val="24"/>
+        </w:rPr>
+        <w:t>ok</w:t>
+      </w:r>
+      <w:r>
+        <w:rPr>
+          <w:rFonts w:hint="eastAsia"/>
+          <w:b/>
+          <w:i/>
+          <w:color w:val="414141"/>
+          <w:kern w:val="0"/>
+          <w:sz w:val="24"/>
+          <w:szCs w:val="24"/>
+        </w:rPr>
+        <w:t>了</w:t>
+      </w:r>
+    </w:p>
+    <w:p>
+      <w:pPr>
+        <w:ind w:left="360"/>
+      </w:pPr>
+    </w:p>
+    <w:p>
+      <w:pPr>
+        <w:pStyle w:val="2"/>
+        <w:numPr>
+          <w:ilvl w:val="0"/>
+          <w:numId w:val="2"/>
+        </w:numPr>
+        <w:spacing w:line="360" w:lineRule="auto"/>
+        <w:rPr>
+          <w:rStyle w:val="HTML"/>
+          <w:sz w:val="21"/>
+          <w:szCs w:val="21"/>
+        </w:rPr>
+      </w:pPr>
+      <w:r>
+        <w:rPr>
+          <w:rStyle w:val="HTML"/>
+          <w:rFonts w:hint="eastAsia"/>
+          <w:sz w:val="21"/>
+          <w:szCs w:val="21"/>
+        </w:rPr>
+        <w:t xml:space="preserve">忽略文件 </w:t>
+      </w:r>
+      <w:r>
+        <w:rPr>
+          <w:rStyle w:val="HTML"/>
+          <w:sz w:val="21"/>
+          <w:szCs w:val="21"/>
+        </w:rPr>
+        <w:t>.</w:t>
+      </w:r>
+      <w:proofErr w:type="spellStart"/>
+      <w:proofErr w:type="gramStart"/>
+      <w:r>
+        <w:rPr>
+          <w:rStyle w:val="HTML"/>
+          <w:sz w:val="21"/>
+          <w:szCs w:val="21"/>
+        </w:rPr>
+        <w:t>g</w:t>
+      </w:r>
+      <w:r>
+        <w:rPr>
+          <w:rStyle w:val="HTML"/>
+          <w:sz w:val="21"/>
+          <w:szCs w:val="21"/>
+        </w:rPr>
+        <w:t>itign</w:t>
+      </w:r>
+      <w:r>
+        <w:rPr>
+          <w:rStyle w:val="HTML"/>
+          <w:sz w:val="21"/>
+          <w:szCs w:val="21"/>
+        </w:rPr>
+        <w:t>ore</w:t>
+      </w:r>
+      <w:proofErr w:type="spellEnd"/>
+      <w:proofErr w:type="gramEnd"/>
+    </w:p>
+    <w:p>
+      <w:pPr>
+        <w:ind w:firstLine="360"/>
+      </w:pPr>
+      <w:r>
+        <w:rPr>
+          <w:rFonts w:hint="eastAsia"/>
+        </w:rPr>
+        <w:t>用于忽略不想加入</w:t>
+      </w:r>
+      <w:proofErr w:type="spellStart"/>
+      <w:r>
+        <w:rPr>
+          <w:rFonts w:hint="eastAsia"/>
+        </w:rPr>
+        <w:t>git</w:t>
+      </w:r>
+      <w:proofErr w:type="spellEnd"/>
+      <w:r>
+        <w:rPr>
+          <w:rFonts w:hint="eastAsia"/>
+        </w:rPr>
+        <w:t xml:space="preserve"> repo</w:t>
+      </w:r>
+      <w:r>
+        <w:rPr>
+          <w:rFonts w:hint="eastAsia"/>
+        </w:rPr>
+        <w:t>中的文件，这个命令在类似</w:t>
+      </w:r>
+      <w:r>
+        <w:rPr>
+          <w:rFonts w:hint="eastAsia"/>
+        </w:rPr>
+        <w:t>eclipse project</w:t>
+      </w:r>
+      <w:r>
+        <w:rPr>
+          <w:rFonts w:hint="eastAsia"/>
+        </w:rPr>
+        <w:t>的时候很有用处，可以把</w:t>
+      </w:r>
+      <w:r>
+        <w:rPr>
+          <w:rFonts w:hint="eastAsia"/>
+        </w:rPr>
+        <w:t>bin</w:t>
+      </w:r>
+      <w:r>
+        <w:rPr>
+          <w:rFonts w:hint="eastAsia"/>
+        </w:rPr>
+        <w:t>文件夹加入到</w:t>
+      </w:r>
+      <w:proofErr w:type="spellStart"/>
+      <w:r>
+        <w:rPr>
+          <w:rFonts w:hint="eastAsia"/>
+        </w:rPr>
+        <w:t>gitignore</w:t>
+      </w:r>
+      <w:proofErr w:type="spellEnd"/>
+      <w:r>
+        <w:rPr>
+          <w:rFonts w:hint="eastAsia"/>
+        </w:rPr>
+        <w:t>文件当中，这样可以直接</w:t>
+      </w:r>
+      <w:r>
+        <w:rPr>
+          <w:rFonts w:hint="eastAsia"/>
+        </w:rPr>
+        <w:t xml:space="preserve">add  </w:t>
+      </w:r>
+      <w:r>
+        <w:t>–</w:t>
+      </w:r>
+      <w:r>
+        <w:rPr>
+          <w:rFonts w:hint="eastAsia"/>
+        </w:rPr>
+        <w:t>a</w:t>
+      </w:r>
+      <w:r>
+        <w:rPr>
+          <w:rFonts w:hint="eastAsia"/>
+        </w:rPr>
+        <w:t>文件而不会受影响。</w:t>
+      </w:r>
+      <w:r>
+        <w:rPr>
+          <w:rFonts w:hint="eastAsia"/>
+        </w:rPr>
+        <w:t>注意这个文件要起作用必须先</w:t>
+      </w:r>
+      <w:r>
+        <w:t>add</w:t>
+      </w:r>
+      <w:r>
+        <w:rPr>
+          <w:rFonts w:hint="eastAsia"/>
+        </w:rPr>
+        <w:t>到</w:t>
+      </w:r>
+      <w:r>
+        <w:rPr>
+          <w:rFonts w:hint="eastAsia"/>
+        </w:rPr>
+        <w:t>repo</w:t>
+      </w:r>
+      <w:r>
+        <w:rPr>
+          <w:rFonts w:hint="eastAsia"/>
+        </w:rPr>
+        <w:t>里面，要是没有加入会导致不起作用，一起添加入</w:t>
+      </w:r>
+      <w:r>
+        <w:rPr>
+          <w:rFonts w:hint="eastAsia"/>
+        </w:rPr>
+        <w:t>repo</w:t>
+      </w:r>
+      <w:r>
+        <w:rPr>
+          <w:rFonts w:hint="eastAsia"/>
+        </w:rPr>
+        <w:t>。</w:t>
       </w:r>
     </w:p>
     <w:p>
@@ -2666,7 +3990,6 @@
           <w:szCs w:val="24"/>
         </w:rPr>
       </w:pPr>
-      <w:commentRangeStart w:id="1"/>
       <w:r>
         <w:rPr>
           <w:b/>
@@ -2678,23 +4001,29 @@
         </w:rPr>
         <w:t xml:space="preserve">$ </w:t>
       </w:r>
-      <w:r>
-        <w:rPr>
-          <w:b/>
-          <w:i/>
-          <w:color w:val="414141"/>
-          <w:kern w:val="0"/>
-          <w:sz w:val="24"/>
-          <w:szCs w:val="24"/>
-        </w:rPr>
-        <w:t>git add .gitignore</w:t>
-      </w:r>
-      <w:commentRangeEnd w:id="1"/>
-      <w:r>
-        <w:rPr>
-          <w:rStyle w:val="a6"/>
-        </w:rPr>
-        <w:commentReference w:id="1"/>
+      <w:proofErr w:type="gramStart"/>
+      <w:r>
+        <w:rPr>
+          <w:b/>
+          <w:i/>
+          <w:color w:val="414141"/>
+          <w:kern w:val="0"/>
+          <w:sz w:val="24"/>
+          <w:szCs w:val="24"/>
+        </w:rPr>
+        <w:t>cd</w:t>
+      </w:r>
+      <w:proofErr w:type="gramEnd"/>
+      <w:r>
+        <w:rPr>
+          <w:b/>
+          <w:i/>
+          <w:color w:val="414141"/>
+          <w:kern w:val="0"/>
+          <w:sz w:val="24"/>
+          <w:szCs w:val="24"/>
+        </w:rPr>
+        <w:t xml:space="preserve"> /home/user/doc</w:t>
       </w:r>
     </w:p>
     <w:p>
@@ -2722,79 +4051,45 @@
           <w:sz w:val="24"/>
           <w:szCs w:val="24"/>
         </w:rPr>
-        <w:t>$ git commit</w:t>
-      </w:r>
-    </w:p>
-    <w:p>
-      <w:pPr>
-        <w:ind w:firstLine="360"/>
-      </w:pPr>
-      <w:r>
-        <w:rPr>
-          <w:rFonts w:hint="eastAsia"/>
-        </w:rPr>
-        <w:t>另外，文件的格式是每一行是一中</w:t>
-      </w:r>
-      <w:r>
-        <w:rPr>
-          <w:rFonts w:hint="eastAsia"/>
-        </w:rPr>
-        <w:t>ignore pattern</w:t>
-      </w:r>
-      <w:r>
-        <w:rPr>
-          <w:rFonts w:hint="eastAsia"/>
-        </w:rPr>
-        <w:t>。例如我不想添加</w:t>
-      </w:r>
-      <w:r>
-        <w:rPr>
-          <w:rFonts w:hint="eastAsia"/>
-        </w:rPr>
-        <w:t>docx</w:t>
-      </w:r>
-      <w:r>
-        <w:rPr>
-          <w:rFonts w:hint="eastAsia"/>
-        </w:rPr>
-        <w:t>的临时文件可以用下面的</w:t>
-      </w:r>
-      <w:r>
-        <w:rPr>
-          <w:rFonts w:hint="eastAsia"/>
-        </w:rPr>
-        <w:t>pattern</w:t>
-      </w:r>
-      <w:r>
-        <w:rPr>
-          <w:rFonts w:hint="eastAsia"/>
-        </w:rPr>
-        <w:t>表示。这在本</w:t>
-      </w:r>
-      <w:r>
-        <w:rPr>
-          <w:rFonts w:hint="eastAsia"/>
-        </w:rPr>
-        <w:t>memo</w:t>
-      </w:r>
-      <w:r>
-        <w:rPr>
-          <w:rFonts w:hint="eastAsia"/>
-        </w:rPr>
-        <w:t>里面有</w:t>
-      </w:r>
-      <w:r>
-        <w:rPr>
-          <w:rFonts w:hint="eastAsia"/>
-        </w:rPr>
-        <w:t>示例</w:t>
-      </w:r>
-      <w:r>
-        <w:rPr>
-          <w:rFonts w:hint="eastAsia"/>
-        </w:rPr>
-        <w:t>。</w:t>
-      </w:r>
+        <w:t xml:space="preserve">$ </w:t>
+      </w:r>
+      <w:proofErr w:type="gramStart"/>
+      <w:r>
+        <w:rPr>
+          <w:b/>
+          <w:i/>
+          <w:color w:val="414141"/>
+          <w:kern w:val="0"/>
+          <w:sz w:val="24"/>
+          <w:szCs w:val="24"/>
+        </w:rPr>
+        <w:t>vim</w:t>
+      </w:r>
+      <w:proofErr w:type="gramEnd"/>
+      <w:r>
+        <w:rPr>
+          <w:b/>
+          <w:i/>
+          <w:color w:val="414141"/>
+          <w:kern w:val="0"/>
+          <w:sz w:val="24"/>
+          <w:szCs w:val="24"/>
+        </w:rPr>
+        <w:t xml:space="preserve"> .</w:t>
+      </w:r>
+      <w:proofErr w:type="spellStart"/>
+      <w:r>
+        <w:rPr>
+          <w:b/>
+          <w:i/>
+          <w:color w:val="414141"/>
+          <w:kern w:val="0"/>
+          <w:sz w:val="24"/>
+          <w:szCs w:val="24"/>
+        </w:rPr>
+        <w:t>gitignore</w:t>
+      </w:r>
+      <w:proofErr w:type="spellEnd"/>
     </w:p>
     <w:p>
       <w:pPr>
@@ -2812,6 +4107,208 @@
           <w:szCs w:val="24"/>
         </w:rPr>
       </w:pPr>
+      <w:commentRangeStart w:id="1"/>
+      <w:r>
+        <w:rPr>
+          <w:b/>
+          <w:i/>
+          <w:color w:val="414141"/>
+          <w:kern w:val="0"/>
+          <w:sz w:val="24"/>
+          <w:szCs w:val="24"/>
+        </w:rPr>
+        <w:t xml:space="preserve">$ </w:t>
+      </w:r>
+      <w:proofErr w:type="spellStart"/>
+      <w:proofErr w:type="gramStart"/>
+      <w:r>
+        <w:rPr>
+          <w:b/>
+          <w:i/>
+          <w:color w:val="414141"/>
+          <w:kern w:val="0"/>
+          <w:sz w:val="24"/>
+          <w:szCs w:val="24"/>
+        </w:rPr>
+        <w:t>git</w:t>
+      </w:r>
+      <w:proofErr w:type="spellEnd"/>
+      <w:proofErr w:type="gramEnd"/>
+      <w:r>
+        <w:rPr>
+          <w:b/>
+          <w:i/>
+          <w:color w:val="414141"/>
+          <w:kern w:val="0"/>
+          <w:sz w:val="24"/>
+          <w:szCs w:val="24"/>
+        </w:rPr>
+        <w:t xml:space="preserve"> add .</w:t>
+      </w:r>
+      <w:proofErr w:type="spellStart"/>
+      <w:r>
+        <w:rPr>
+          <w:b/>
+          <w:i/>
+          <w:color w:val="414141"/>
+          <w:kern w:val="0"/>
+          <w:sz w:val="24"/>
+          <w:szCs w:val="24"/>
+        </w:rPr>
+        <w:t>gitignore</w:t>
+      </w:r>
+      <w:commentRangeEnd w:id="1"/>
+      <w:proofErr w:type="spellEnd"/>
+      <w:r>
+        <w:rPr>
+          <w:rStyle w:val="a6"/>
+        </w:rPr>
+        <w:commentReference w:id="1"/>
+      </w:r>
+    </w:p>
+    <w:p>
+      <w:pPr>
+        <w:pStyle w:val="a3"/>
+        <w:widowControl/>
+        <w:spacing w:line="360" w:lineRule="auto"/>
+        <w:ind w:left="357" w:firstLineChars="0" w:firstLine="0"/>
+        <w:jc w:val="left"/>
+        <w:rPr>
+          <w:b/>
+          <w:i/>
+          <w:color w:val="414141"/>
+          <w:kern w:val="0"/>
+          <w:sz w:val="24"/>
+          <w:szCs w:val="24"/>
+        </w:rPr>
+      </w:pPr>
+      <w:r>
+        <w:rPr>
+          <w:b/>
+          <w:i/>
+          <w:color w:val="414141"/>
+          <w:kern w:val="0"/>
+          <w:sz w:val="24"/>
+          <w:szCs w:val="24"/>
+        </w:rPr>
+        <w:t xml:space="preserve">$ </w:t>
+      </w:r>
+      <w:proofErr w:type="spellStart"/>
+      <w:proofErr w:type="gramStart"/>
+      <w:r>
+        <w:rPr>
+          <w:b/>
+          <w:i/>
+          <w:color w:val="414141"/>
+          <w:kern w:val="0"/>
+          <w:sz w:val="24"/>
+          <w:szCs w:val="24"/>
+        </w:rPr>
+        <w:t>git</w:t>
+      </w:r>
+      <w:proofErr w:type="spellEnd"/>
+      <w:proofErr w:type="gramEnd"/>
+      <w:r>
+        <w:rPr>
+          <w:b/>
+          <w:i/>
+          <w:color w:val="414141"/>
+          <w:kern w:val="0"/>
+          <w:sz w:val="24"/>
+          <w:szCs w:val="24"/>
+        </w:rPr>
+        <w:t xml:space="preserve"> commit</w:t>
+      </w:r>
+    </w:p>
+    <w:p>
+      <w:pPr>
+        <w:ind w:firstLine="360"/>
+      </w:pPr>
+      <w:r>
+        <w:rPr>
+          <w:rFonts w:hint="eastAsia"/>
+        </w:rPr>
+        <w:t>另外，文件的格式是每一行是一中</w:t>
+      </w:r>
+      <w:r>
+        <w:rPr>
+          <w:rFonts w:hint="eastAsia"/>
+        </w:rPr>
+        <w:t>ignore pattern</w:t>
+      </w:r>
+      <w:r>
+        <w:rPr>
+          <w:rFonts w:hint="eastAsia"/>
+        </w:rPr>
+        <w:t>。例如我不想添加</w:t>
+      </w:r>
+      <w:proofErr w:type="spellStart"/>
+      <w:r>
+        <w:rPr>
+          <w:rFonts w:hint="eastAsia"/>
+        </w:rPr>
+        <w:t>docx</w:t>
+      </w:r>
+      <w:proofErr w:type="spellEnd"/>
+      <w:r>
+        <w:rPr>
+          <w:rFonts w:hint="eastAsia"/>
+        </w:rPr>
+        <w:t>的临时文件可以用下面的</w:t>
+      </w:r>
+      <w:r>
+        <w:rPr>
+          <w:rFonts w:hint="eastAsia"/>
+        </w:rPr>
+        <w:t>pattern</w:t>
+      </w:r>
+      <w:r>
+        <w:rPr>
+          <w:rFonts w:hint="eastAsia"/>
+        </w:rPr>
+        <w:t>表示。这在本</w:t>
+      </w:r>
+      <w:r>
+        <w:rPr>
+          <w:rFonts w:hint="eastAsia"/>
+        </w:rPr>
+        <w:t>memo</w:t>
+      </w:r>
+      <w:r>
+        <w:rPr>
+          <w:rFonts w:hint="eastAsia"/>
+        </w:rPr>
+        <w:t>里面有</w:t>
+      </w:r>
+      <w:r>
+        <w:rPr>
+          <w:rFonts w:hint="eastAsia"/>
+        </w:rPr>
+        <w:t>示例</w:t>
+      </w:r>
+      <w:r>
+        <w:rPr>
+          <w:rFonts w:hint="eastAsia"/>
+        </w:rPr>
+        <w:t>。</w:t>
+      </w:r>
+    </w:p>
+    <w:p>
+      <w:pPr>
+        <w:pStyle w:val="a3"/>
+        <w:widowControl/>
+        <w:spacing w:line="360" w:lineRule="auto"/>
+        <w:ind w:left="357" w:firstLineChars="0" w:firstLine="0"/>
+        <w:jc w:val="left"/>
+        <w:rPr>
+          <w:b/>
+          <w:i/>
+          <w:color w:val="414141"/>
+          <w:kern w:val="0"/>
+          <w:sz w:val="24"/>
+          <w:szCs w:val="24"/>
+        </w:rPr>
+      </w:pPr>
       <w:r>
         <w:rPr>
           <w:b/>
@@ -2829,9 +4326,11 @@
         <w:pStyle w:val="1"/>
         <w:spacing w:line="360" w:lineRule="auto"/>
       </w:pPr>
+      <w:proofErr w:type="spellStart"/>
       <w:r>
         <w:t>Git</w:t>
       </w:r>
+      <w:proofErr w:type="spellEnd"/>
       <w:r>
         <w:rPr>
           <w:rFonts w:hint="eastAsia"/>
@@ -2933,7 +4432,57 @@
           <w:sz w:val="24"/>
           <w:szCs w:val="24"/>
         </w:rPr>
-        <w:t xml:space="preserve">$ ssh-keygen -t rsa -C </w:t>
+        <w:t xml:space="preserve">$ </w:t>
+      </w:r>
+      <w:proofErr w:type="spellStart"/>
+      <w:proofErr w:type="gramStart"/>
+      <w:r>
+        <w:rPr>
+          <w:b/>
+          <w:i/>
+          <w:color w:val="414141"/>
+          <w:kern w:val="0"/>
+          <w:sz w:val="24"/>
+          <w:szCs w:val="24"/>
+        </w:rPr>
+        <w:t>ssh-keygen</w:t>
+      </w:r>
+      <w:proofErr w:type="spellEnd"/>
+      <w:proofErr w:type="gramEnd"/>
+      <w:r>
+        <w:rPr>
+          <w:b/>
+          <w:i/>
+          <w:color w:val="414141"/>
+          <w:kern w:val="0"/>
+          <w:sz w:val="24"/>
+          <w:szCs w:val="24"/>
+        </w:rPr>
+        <w:t xml:space="preserve"> -t </w:t>
+      </w:r>
+      <w:proofErr w:type="spellStart"/>
+      <w:r>
+        <w:rPr>
+          <w:b/>
+          <w:i/>
+          <w:color w:val="414141"/>
+          <w:kern w:val="0"/>
+          <w:sz w:val="24"/>
+          <w:szCs w:val="24"/>
+        </w:rPr>
+        <w:t>rsa</w:t>
+      </w:r>
+      <w:proofErr w:type="spellEnd"/>
+      <w:r>
+        <w:rPr>
+          <w:b/>
+          <w:i/>
+          <w:color w:val="414141"/>
+          <w:kern w:val="0"/>
+          <w:sz w:val="24"/>
+          <w:szCs w:val="24"/>
+        </w:rPr>
+        <w:t xml:space="preserve"> -C </w:t>
       </w:r>
       <w:r>
         <w:rPr>
@@ -2981,7 +4530,47 @@
           <w:sz w:val="21"/>
           <w:szCs w:val="21"/>
         </w:rPr>
-        <w:t>。下面这个文件里面存的是ssh key</w:t>
+        <w:t>。下面这个文件</w:t>
+      </w:r>
+      <w:proofErr w:type="gramStart"/>
+      <w:r>
+        <w:rPr>
+          <w:rStyle w:val="HTML"/>
+          <w:rFonts w:hint="eastAsia"/>
+          <w:sz w:val="21"/>
+          <w:szCs w:val="21"/>
+        </w:rPr>
+        <w:t>里面存</w:t>
+      </w:r>
+      <w:proofErr w:type="gramEnd"/>
+      <w:r>
+        <w:rPr>
+          <w:rStyle w:val="HTML"/>
+          <w:rFonts w:hint="eastAsia"/>
+          <w:sz w:val="21"/>
+          <w:szCs w:val="21"/>
+        </w:rPr>
+        <w:t>的是</w:t>
+      </w:r>
+      <w:proofErr w:type="spellStart"/>
+      <w:r>
+        <w:rPr>
+          <w:rStyle w:val="HTML"/>
+          <w:rFonts w:hint="eastAsia"/>
+          <w:sz w:val="21"/>
+          <w:szCs w:val="21"/>
+        </w:rPr>
+        <w:t>ssh</w:t>
+      </w:r>
+      <w:proofErr w:type="spellEnd"/>
+      <w:r>
+        <w:rPr>
+          <w:rStyle w:val="HTML"/>
+          <w:rFonts w:hint="eastAsia"/>
+          <w:sz w:val="21"/>
+          <w:szCs w:val="21"/>
+        </w:rPr>
+        <w:t xml:space="preserve"> key</w:t>
       </w:r>
     </w:p>
     <w:p>
@@ -3055,7 +4644,48 @@
           <w:sz w:val="21"/>
           <w:szCs w:val="21"/>
         </w:rPr>
-        <w:t>在github上设置ssh key</w:t>
+        <w:lastRenderedPageBreak/>
+        <w:t>在</w:t>
+      </w:r>
+      <w:proofErr w:type="spellStart"/>
+      <w:r>
+        <w:rPr>
+          <w:rStyle w:val="HTML"/>
+          <w:rFonts w:hint="eastAsia"/>
+          <w:sz w:val="21"/>
+          <w:szCs w:val="21"/>
+        </w:rPr>
+        <w:t>github</w:t>
+      </w:r>
+      <w:proofErr w:type="spellEnd"/>
+      <w:r>
+        <w:rPr>
+          <w:rStyle w:val="HTML"/>
+          <w:rFonts w:hint="eastAsia"/>
+          <w:sz w:val="21"/>
+          <w:szCs w:val="21"/>
+        </w:rPr>
+        <w:t>上设置</w:t>
+      </w:r>
+      <w:proofErr w:type="spellStart"/>
+      <w:r>
+        <w:rPr>
+          <w:rStyle w:val="HTML"/>
+          <w:rFonts w:hint="eastAsia"/>
+          <w:sz w:val="21"/>
+          <w:szCs w:val="21"/>
+        </w:rPr>
+        <w:t>ssh</w:t>
+      </w:r>
+      <w:proofErr w:type="spellEnd"/>
+      <w:r>
+        <w:rPr>
+          <w:rStyle w:val="HTML"/>
+          <w:rFonts w:hint="eastAsia"/>
+          <w:sz w:val="21"/>
+          <w:szCs w:val="21"/>
+        </w:rPr>
+        <w:t xml:space="preserve"> key</w:t>
       </w:r>
     </w:p>
     <w:p>
@@ -3065,11 +4695,19 @@
         </w:rPr>
         <w:t>复制</w:t>
       </w:r>
-      <w:r>
-        <w:rPr>
-          <w:rFonts w:hint="eastAsia"/>
-        </w:rPr>
-        <w:t>ssh key</w:t>
+      <w:proofErr w:type="spellStart"/>
+      <w:r>
+        <w:rPr>
+          <w:rFonts w:hint="eastAsia"/>
+        </w:rPr>
+        <w:t>ssh</w:t>
+      </w:r>
+      <w:proofErr w:type="spellEnd"/>
+      <w:r>
+        <w:rPr>
+          <w:rFonts w:hint="eastAsia"/>
+        </w:rPr>
+        <w:t xml:space="preserve"> key</w:t>
       </w:r>
       <w:r>
         <w:rPr>
@@ -3077,12 +4715,14 @@
         </w:rPr>
         <w:t>到</w:t>
       </w:r>
+      <w:proofErr w:type="spellStart"/>
       <w:r>
         <w:rPr>
           <w:rFonts w:hint="eastAsia"/>
         </w:rPr>
         <w:t>github</w:t>
       </w:r>
+      <w:proofErr w:type="spellEnd"/>
       <w:r>
         <w:rPr>
           <w:rFonts w:hint="eastAsia"/>
@@ -3177,16 +4817,31 @@
         </w:rPr>
         <w:t xml:space="preserve"> </w:t>
       </w:r>
-      <w:r>
-        <w:rPr>
-          <w:b/>
-          <w:i/>
-          <w:color w:val="414141"/>
-          <w:kern w:val="0"/>
-          <w:sz w:val="24"/>
-          <w:szCs w:val="24"/>
-        </w:rPr>
-        <w:t xml:space="preserve">ssh -T </w:t>
+      <w:proofErr w:type="spellStart"/>
+      <w:proofErr w:type="gramStart"/>
+      <w:r>
+        <w:rPr>
+          <w:b/>
+          <w:i/>
+          <w:color w:val="414141"/>
+          <w:kern w:val="0"/>
+          <w:sz w:val="24"/>
+          <w:szCs w:val="24"/>
+        </w:rPr>
+        <w:t>ssh</w:t>
+      </w:r>
+      <w:proofErr w:type="spellEnd"/>
+      <w:proofErr w:type="gramEnd"/>
+      <w:r>
+        <w:rPr>
+          <w:b/>
+          <w:i/>
+          <w:color w:val="414141"/>
+          <w:kern w:val="0"/>
+          <w:sz w:val="24"/>
+          <w:szCs w:val="24"/>
+        </w:rPr>
+        <w:t xml:space="preserve"> -T </w:t>
       </w:r>
       <w:r>
         <w:rPr>
@@ -3277,7 +4932,6 @@
           <w:sz w:val="21"/>
           <w:szCs w:val="21"/>
         </w:rPr>
-        <w:lastRenderedPageBreak/>
         <w:t>设置自己的邮件地址和用户名</w:t>
       </w:r>
     </w:p>
@@ -3306,7 +4960,57 @@
           <w:sz w:val="24"/>
           <w:szCs w:val="24"/>
         </w:rPr>
-        <w:t>$ git config --global user.name "your name"</w:t>
+        <w:t xml:space="preserve">$ </w:t>
+      </w:r>
+      <w:proofErr w:type="spellStart"/>
+      <w:proofErr w:type="gramStart"/>
+      <w:r>
+        <w:rPr>
+          <w:b/>
+          <w:i/>
+          <w:color w:val="414141"/>
+          <w:kern w:val="0"/>
+          <w:sz w:val="24"/>
+          <w:szCs w:val="24"/>
+        </w:rPr>
+        <w:t>git</w:t>
+      </w:r>
+      <w:proofErr w:type="spellEnd"/>
+      <w:proofErr w:type="gramEnd"/>
+      <w:r>
+        <w:rPr>
+          <w:b/>
+          <w:i/>
+          <w:color w:val="414141"/>
+          <w:kern w:val="0"/>
+          <w:sz w:val="24"/>
+          <w:szCs w:val="24"/>
+        </w:rPr>
+        <w:t xml:space="preserve"> </w:t>
+      </w:r>
+      <w:proofErr w:type="spellStart"/>
+      <w:r>
+        <w:rPr>
+          <w:b/>
+          <w:i/>
+          <w:color w:val="414141"/>
+          <w:kern w:val="0"/>
+          <w:sz w:val="24"/>
+          <w:szCs w:val="24"/>
+        </w:rPr>
+        <w:t>config</w:t>
+      </w:r>
+      <w:proofErr w:type="spellEnd"/>
+      <w:r>
+        <w:rPr>
+          <w:b/>
+          <w:i/>
+          <w:color w:val="414141"/>
+          <w:kern w:val="0"/>
+          <w:sz w:val="24"/>
+          <w:szCs w:val="24"/>
+        </w:rPr>
+        <w:t xml:space="preserve"> --global user.name "your name"</w:t>
       </w:r>
     </w:p>
     <w:p>
@@ -3334,7 +5038,81 @@
           <w:sz w:val="24"/>
           <w:szCs w:val="24"/>
         </w:rPr>
-        <w:t>$ git config --global user.email "your_email@youremail.com"</w:t>
+        <w:t xml:space="preserve">$ </w:t>
+      </w:r>
+      <w:proofErr w:type="spellStart"/>
+      <w:proofErr w:type="gramStart"/>
+      <w:r>
+        <w:rPr>
+          <w:b/>
+          <w:i/>
+          <w:color w:val="414141"/>
+          <w:kern w:val="0"/>
+          <w:sz w:val="24"/>
+          <w:szCs w:val="24"/>
+        </w:rPr>
+        <w:t>git</w:t>
+      </w:r>
+      <w:proofErr w:type="spellEnd"/>
+      <w:proofErr w:type="gramEnd"/>
+      <w:r>
+        <w:rPr>
+          <w:b/>
+          <w:i/>
+          <w:color w:val="414141"/>
+          <w:kern w:val="0"/>
+          <w:sz w:val="24"/>
+          <w:szCs w:val="24"/>
+        </w:rPr>
+        <w:t xml:space="preserve"> </w:t>
+      </w:r>
+      <w:proofErr w:type="spellStart"/>
+      <w:r>
+        <w:rPr>
+          <w:b/>
+          <w:i/>
+          <w:color w:val="414141"/>
+          <w:kern w:val="0"/>
+          <w:sz w:val="24"/>
+          <w:szCs w:val="24"/>
+        </w:rPr>
+        <w:t>config</w:t>
+      </w:r>
+      <w:proofErr w:type="spellEnd"/>
+      <w:r>
+        <w:rPr>
+          <w:b/>
+          <w:i/>
+          <w:color w:val="414141"/>
+          <w:kern w:val="0"/>
+          <w:sz w:val="24"/>
+          <w:szCs w:val="24"/>
+        </w:rPr>
+        <w:t xml:space="preserve"> --global </w:t>
+      </w:r>
+      <w:proofErr w:type="spellStart"/>
+      <w:r>
+        <w:rPr>
+          <w:b/>
+          <w:i/>
+          <w:color w:val="414141"/>
+          <w:kern w:val="0"/>
+          <w:sz w:val="24"/>
+          <w:szCs w:val="24"/>
+        </w:rPr>
+        <w:t>user.email</w:t>
+      </w:r>
+      <w:proofErr w:type="spellEnd"/>
+      <w:r>
+        <w:rPr>
+          <w:b/>
+          <w:i/>
+          <w:color w:val="414141"/>
+          <w:kern w:val="0"/>
+          <w:sz w:val="24"/>
+          <w:szCs w:val="24"/>
+        </w:rPr>
+        <w:t xml:space="preserve"> "your_email@youremail.com"</w:t>
       </w:r>
     </w:p>
     <w:p/>
@@ -3437,12 +5215,14 @@
         </w:rPr>
         <w:t>这里首先要在</w:t>
       </w:r>
+      <w:proofErr w:type="spellStart"/>
       <w:r>
         <w:rPr>
           <w:rFonts w:hint="eastAsia"/>
         </w:rPr>
         <w:t>github</w:t>
       </w:r>
+      <w:proofErr w:type="spellEnd"/>
       <w:r>
         <w:rPr>
           <w:rFonts w:hint="eastAsia"/>
@@ -3461,14 +5241,27 @@
         </w:rPr>
         <w:t>例如</w:t>
       </w:r>
-      <w:hyperlink r:id="rId9" w:history="1">
-        <w:r>
-          <w:rPr>
-            <w:rStyle w:val="a4"/>
-          </w:rPr>
-          <w:t>https://github.com/skywalker-wt/test.git</w:t>
-        </w:r>
-      </w:hyperlink>
+      <w:r>
+        <w:fldChar w:fldCharType="begin"/>
+      </w:r>
+      <w:r>
+        <w:instrText xml:space="preserve"> HYPERLINK "https://github.com/skywalker-wt/test.git" </w:instrText>
+      </w:r>
+      <w:r>
+        <w:fldChar w:fldCharType="separate"/>
+      </w:r>
+      <w:r>
+        <w:rPr>
+          <w:rStyle w:val="a4"/>
+        </w:rPr>
+        <w:t>https://github.com/skywalker-wt/test.git</w:t>
+      </w:r>
+      <w:r>
+        <w:rPr>
+          <w:rStyle w:val="a4"/>
+        </w:rPr>
+        <w:fldChar w:fldCharType="end"/>
+      </w:r>
     </w:p>
     <w:p>
       <w:pPr>
@@ -3495,9 +5288,35 @@
           <w:sz w:val="24"/>
           <w:szCs w:val="24"/>
         </w:rPr>
-        <w:t xml:space="preserve">$ git remote add origin </w:t>
-      </w:r>
-      <w:hyperlink r:id="rId10" w:history="1">
+        <w:t xml:space="preserve">$ </w:t>
+      </w:r>
+      <w:proofErr w:type="spellStart"/>
+      <w:proofErr w:type="gramStart"/>
+      <w:r>
+        <w:rPr>
+          <w:b/>
+          <w:i/>
+          <w:color w:val="414141"/>
+          <w:kern w:val="0"/>
+          <w:sz w:val="24"/>
+          <w:szCs w:val="24"/>
+        </w:rPr>
+        <w:t>git</w:t>
+      </w:r>
+      <w:proofErr w:type="spellEnd"/>
+      <w:proofErr w:type="gramEnd"/>
+      <w:r>
+        <w:rPr>
+          <w:b/>
+          <w:i/>
+          <w:color w:val="414141"/>
+          <w:kern w:val="0"/>
+          <w:sz w:val="24"/>
+          <w:szCs w:val="24"/>
+        </w:rPr>
+        <w:t xml:space="preserve"> remote add origin </w:t>
+      </w:r>
+      <w:hyperlink r:id="rId9" w:history="1">
         <w:r>
           <w:rPr>
             <w:color w:val="414141"/>
@@ -3588,8 +5407,20 @@
           <w:sz w:val="24"/>
           <w:szCs w:val="24"/>
         </w:rPr>
-        <w:t>.git</w:t>
-      </w:r>
+        <w:t>.</w:t>
+      </w:r>
+      <w:proofErr w:type="spellStart"/>
+      <w:r>
+        <w:rPr>
+          <w:rFonts w:ascii="宋体" w:eastAsia="宋体" w:hAnsi="宋体" w:cs="宋体"/>
+          <w:color w:val="414141"/>
+          <w:kern w:val="0"/>
+          <w:sz w:val="24"/>
+          <w:szCs w:val="24"/>
+        </w:rPr>
+        <w:t>git</w:t>
+      </w:r>
+      <w:proofErr w:type="spellEnd"/>
       <w:r>
         <w:rPr>
           <w:rFonts w:ascii="宋体" w:eastAsia="宋体" w:hAnsi="宋体" w:cs="宋体" w:hint="eastAsia"/>
@@ -3598,7 +5429,29 @@
           <w:sz w:val="24"/>
           <w:szCs w:val="24"/>
         </w:rPr>
-        <w:t>文件夹里面config文件里面可以找到相关的配置。</w:t>
+        <w:t>文件夹里面</w:t>
+      </w:r>
+      <w:proofErr w:type="spellStart"/>
+      <w:r>
+        <w:rPr>
+          <w:rFonts w:ascii="宋体" w:eastAsia="宋体" w:hAnsi="宋体" w:cs="宋体" w:hint="eastAsia"/>
+          <w:color w:val="414141"/>
+          <w:kern w:val="0"/>
+          <w:sz w:val="24"/>
+          <w:szCs w:val="24"/>
+        </w:rPr>
+        <w:t>config</w:t>
+      </w:r>
+      <w:proofErr w:type="spellEnd"/>
+      <w:r>
+        <w:rPr>
+          <w:rFonts w:ascii="宋体" w:eastAsia="宋体" w:hAnsi="宋体" w:cs="宋体" w:hint="eastAsia"/>
+          <w:color w:val="414141"/>
+          <w:kern w:val="0"/>
+          <w:sz w:val="24"/>
+          <w:szCs w:val="24"/>
+        </w:rPr>
+        <w:t>文件里面可以找到相关的配置。</w:t>
       </w:r>
       <w:r>
         <w:rPr>
@@ -3660,7 +5513,33 @@
           <w:sz w:val="24"/>
           <w:szCs w:val="24"/>
         </w:rPr>
-        <w:t>$ git push origin master</w:t>
+        <w:t xml:space="preserve">$ </w:t>
+      </w:r>
+      <w:proofErr w:type="spellStart"/>
+      <w:proofErr w:type="gramStart"/>
+      <w:r>
+        <w:rPr>
+          <w:b/>
+          <w:i/>
+          <w:color w:val="414141"/>
+          <w:kern w:val="0"/>
+          <w:sz w:val="24"/>
+          <w:szCs w:val="24"/>
+        </w:rPr>
+        <w:t>git</w:t>
+      </w:r>
+      <w:proofErr w:type="spellEnd"/>
+      <w:proofErr w:type="gramEnd"/>
+      <w:r>
+        <w:rPr>
+          <w:b/>
+          <w:i/>
+          <w:color w:val="414141"/>
+          <w:kern w:val="0"/>
+          <w:sz w:val="24"/>
+          <w:szCs w:val="24"/>
+        </w:rPr>
+        <w:t xml:space="preserve"> push origin master</w:t>
       </w:r>
     </w:p>
     <w:p>
@@ -3670,6 +5549,40 @@
         <w:ind w:firstLine="357"/>
         <w:jc w:val="left"/>
         <w:rPr>
+          <w:rFonts w:ascii="宋体" w:eastAsia="宋体" w:hAnsi="宋体" w:cs="宋体" w:hint="eastAsia"/>
+          <w:color w:val="414141"/>
+          <w:kern w:val="0"/>
+          <w:sz w:val="24"/>
+          <w:szCs w:val="24"/>
+        </w:rPr>
+      </w:pPr>
+      <w:r>
+        <w:rPr>
+          <w:rFonts w:ascii="宋体" w:eastAsia="宋体" w:hAnsi="宋体" w:cs="宋体" w:hint="eastAsia"/>
+          <w:color w:val="414141"/>
+          <w:kern w:val="0"/>
+          <w:sz w:val="24"/>
+          <w:szCs w:val="24"/>
+        </w:rPr>
+        <w:t>关键就是这个push</w:t>
+      </w:r>
+      <w:r>
+        <w:rPr>
+          <w:rFonts w:ascii="宋体" w:eastAsia="宋体" w:hAnsi="宋体" w:cs="宋体" w:hint="eastAsia"/>
+          <w:color w:val="414141"/>
+          <w:kern w:val="0"/>
+          <w:sz w:val="24"/>
+          <w:szCs w:val="24"/>
+        </w:rPr>
+        <w:t>，把当前的commit提交到origin站点的master branch。</w:t>
+      </w:r>
+    </w:p>
+    <w:p>
+      <w:pPr>
+        <w:widowControl/>
+        <w:spacing w:line="360" w:lineRule="auto"/>
+        <w:jc w:val="left"/>
+        <w:rPr>
           <w:rFonts w:ascii="宋体" w:eastAsia="宋体" w:hAnsi="宋体" w:cs="宋体"/>
           <w:color w:val="414141"/>
           <w:kern w:val="0"/>
@@ -3677,26 +5590,6 @@
           <w:szCs w:val="24"/>
         </w:rPr>
       </w:pPr>
-      <w:r>
-        <w:rPr>
-          <w:rFonts w:ascii="宋体" w:eastAsia="宋体" w:hAnsi="宋体" w:cs="宋体" w:hint="eastAsia"/>
-          <w:color w:val="414141"/>
-          <w:kern w:val="0"/>
-          <w:sz w:val="24"/>
-          <w:szCs w:val="24"/>
-        </w:rPr>
-        <w:t>关键就是这个push</w:t>
-      </w:r>
-      <w:r>
-        <w:rPr>
-          <w:rFonts w:ascii="宋体" w:eastAsia="宋体" w:hAnsi="宋体" w:cs="宋体" w:hint="eastAsia"/>
-          <w:color w:val="414141"/>
-          <w:kern w:val="0"/>
-          <w:sz w:val="24"/>
-          <w:szCs w:val="24"/>
-        </w:rPr>
-        <w:t>，把当前的commit提交到origin站点的master branch。</w:t>
-      </w:r>
     </w:p>
     <w:sectPr>
       <w:pgSz w:w="11906" w:h="16838"/>

</xml_diff>